<commit_message>
finalizado protocolo de aplicação no report
</commit_message>
<xml_diff>
--- a/relatorio RCOM .docx
+++ b/relatorio RCOM .docx
@@ -232,31 +232,7 @@
           <w:color w:val="373A3C"/>
           <w:lang w:eastAsia="pt-PT"/>
         </w:rPr>
-        <w:t xml:space="preserve"> em Linux, através da utilização de portas série </w:t>
-      </w:r>
-      <w:r>
-        <w:rPr>
-          <w:rFonts w:ascii="Segoe UI" w:eastAsia="Times New Roman" w:hAnsi="Segoe UI" w:cs="Segoe UI"/>
-          <w:color w:val="373A3C"/>
-          <w:lang w:eastAsia="pt-PT"/>
-        </w:rPr>
-        <w:t>RS</w:t>
-      </w:r>
-      <w:r>
-        <w:rPr>
-          <w:rFonts w:ascii="Segoe UI" w:eastAsia="Times New Roman" w:hAnsi="Segoe UI" w:cs="Segoe UI"/>
-          <w:color w:val="373A3C"/>
-          <w:lang w:eastAsia="pt-PT"/>
-        </w:rPr>
-        <w:t>-</w:t>
-      </w:r>
-      <w:r>
-        <w:rPr>
-          <w:rFonts w:ascii="Segoe UI" w:eastAsia="Times New Roman" w:hAnsi="Segoe UI" w:cs="Segoe UI"/>
-          <w:color w:val="373A3C"/>
-          <w:lang w:eastAsia="pt-PT"/>
-        </w:rPr>
-        <w:t>232 (comunicação assíncrona)</w:t>
+        <w:t xml:space="preserve"> em Linux, através da utilização de portas série RS-232 (comunicação assíncrona)</w:t>
       </w:r>
       <w:r>
         <w:rPr>
@@ -643,7 +619,7 @@
           <w:color w:val="D4D4D4"/>
           <w:sz w:val="18"/>
           <w:szCs w:val="18"/>
-          <w:lang w:eastAsia="pt-PT"/>
+          <w:lang w:val="en-GB" w:eastAsia="pt-PT"/>
         </w:rPr>
       </w:pPr>
       <w:r>
@@ -652,7 +628,7 @@
           <w:color w:val="C586C0"/>
           <w:sz w:val="18"/>
           <w:szCs w:val="18"/>
-          <w:lang w:eastAsia="pt-PT"/>
+          <w:lang w:val="en-GB" w:eastAsia="pt-PT"/>
         </w:rPr>
         <w:t>#define</w:t>
       </w:r>
@@ -662,7 +638,7 @@
           <w:color w:val="569CD6"/>
           <w:sz w:val="18"/>
           <w:szCs w:val="18"/>
-          <w:lang w:eastAsia="pt-PT"/>
+          <w:lang w:val="en-GB" w:eastAsia="pt-PT"/>
         </w:rPr>
         <w:t xml:space="preserve"> TIMEOUT </w:t>
       </w:r>
@@ -672,7 +648,7 @@
           <w:color w:val="B5CEA8"/>
           <w:sz w:val="18"/>
           <w:szCs w:val="18"/>
-          <w:lang w:eastAsia="pt-PT"/>
+          <w:lang w:val="en-GB" w:eastAsia="pt-PT"/>
         </w:rPr>
         <w:t>4</w:t>
       </w:r>
@@ -685,7 +661,7 @@
           <w:rFonts w:eastAsia="Times New Roman"/>
           <w:sz w:val="18"/>
           <w:szCs w:val="18"/>
-          <w:lang w:eastAsia="pt-PT"/>
+          <w:lang w:val="en-GB" w:eastAsia="pt-PT"/>
         </w:rPr>
       </w:pPr>
     </w:p>
@@ -1612,35 +1588,7 @@
           <w:rFonts w:eastAsia="Times New Roman"/>
           <w:lang w:eastAsia="pt-PT"/>
         </w:rPr>
-        <w:t xml:space="preserve"> e, de seguida, invocamos o llwrite novamente, para </w:t>
-      </w:r>
-      <w:r>
-        <w:rPr>
-          <w:rFonts w:eastAsia="Times New Roman"/>
-          <w:lang w:eastAsia="pt-PT"/>
-        </w:rPr>
-        <w:t xml:space="preserve">enviar a trama de informação que contém o pacote de </w:t>
-      </w:r>
-      <w:r>
-        <w:rPr>
-          <w:rFonts w:eastAsia="Times New Roman"/>
-          <w:lang w:eastAsia="pt-PT"/>
-        </w:rPr>
-        <w:t xml:space="preserve">dados </w:t>
-      </w:r>
-      <w:r>
-        <w:rPr>
-          <w:rFonts w:eastAsia="Times New Roman"/>
-          <w:lang w:eastAsia="pt-PT"/>
-        </w:rPr>
-        <w:t>configurado no passo anterior.</w:t>
-      </w:r>
-      <w:r>
-        <w:rPr>
-          <w:rFonts w:eastAsia="Times New Roman"/>
-          <w:lang w:eastAsia="pt-PT"/>
-        </w:rPr>
-        <w:t xml:space="preserve"> Após isto, é chamada a função printBar que vai imprimir para o terminal a quantidade de bytes que já foram enviados em suma, por cada iteração. Este conjunto de intruções serão repetidas até que </w:t>
+        <w:t xml:space="preserve"> e, de seguida, invocamos o llwrite novamente, para enviar a trama de informação que contém o pacote de dados configurado no passo anterior. Após isto, é chamada a função printBar que vai imprimir para o terminal a quantidade de bytes que já foram enviados em suma, por cada iteração. Este conjunto de intruções serão repetidas até que </w:t>
       </w:r>
       <w:r>
         <w:rPr>
@@ -1707,34 +1655,7 @@
           <w:szCs w:val="28"/>
           <w:lang w:eastAsia="pt-PT"/>
         </w:rPr>
-        <w:t>Caso I</w:t>
-      </w:r>
-      <w:r>
-        <w:rPr>
-          <w:rFonts w:eastAsia="Times New Roman"/>
-          <w:sz w:val="28"/>
-          <w:szCs w:val="28"/>
-          <w:lang w:eastAsia="pt-PT"/>
-        </w:rPr>
-        <w:t>I</w:t>
-      </w:r>
-      <w:r>
-        <w:rPr>
-          <w:rFonts w:eastAsia="Times New Roman"/>
-          <w:sz w:val="28"/>
-          <w:szCs w:val="28"/>
-          <w:lang w:eastAsia="pt-PT"/>
-        </w:rPr>
-        <w:t xml:space="preserve"> – </w:t>
-      </w:r>
-      <w:r>
-        <w:rPr>
-          <w:rFonts w:eastAsia="Times New Roman"/>
-          <w:sz w:val="28"/>
-          <w:szCs w:val="28"/>
-          <w:lang w:eastAsia="pt-PT"/>
-        </w:rPr>
-        <w:t>Recetor</w:t>
+        <w:t>Caso II – Recetor</w:t>
       </w:r>
     </w:p>
     <w:p>
@@ -1763,98 +1684,35 @@
           <w:rFonts w:eastAsia="Times New Roman"/>
           <w:lang w:eastAsia="pt-PT"/>
         </w:rPr>
-        <w:t>preenche</w:t>
+        <w:t>preencher a struct LinkLayer e chamar llopen para configurar a porta série</w:t>
       </w:r>
       <w:r>
         <w:rPr>
           <w:rFonts w:eastAsia="Times New Roman"/>
           <w:lang w:eastAsia="pt-PT"/>
         </w:rPr>
-        <w:t>r</w:t>
+        <w:t xml:space="preserve"> com a função openPort,</w:t>
       </w:r>
       <w:r>
         <w:rPr>
           <w:rFonts w:eastAsia="Times New Roman"/>
           <w:lang w:eastAsia="pt-PT"/>
         </w:rPr>
-        <w:t xml:space="preserve"> a struct LinkLayer e</w:t>
+        <w:t xml:space="preserve"> </w:t>
       </w:r>
       <w:r>
         <w:rPr>
           <w:rFonts w:eastAsia="Times New Roman"/>
           <w:lang w:eastAsia="pt-PT"/>
         </w:rPr>
-        <w:t xml:space="preserve"> </w:t>
+        <w:t xml:space="preserve">iniciando </w:t>
       </w:r>
       <w:r>
         <w:rPr>
           <w:rFonts w:eastAsia="Times New Roman"/>
           <w:lang w:eastAsia="pt-PT"/>
         </w:rPr>
-        <w:t>chama</w:t>
-      </w:r>
-      <w:r>
-        <w:rPr>
-          <w:rFonts w:eastAsia="Times New Roman"/>
-          <w:lang w:eastAsia="pt-PT"/>
-        </w:rPr>
-        <w:t>r</w:t>
-      </w:r>
-      <w:r>
-        <w:rPr>
-          <w:rFonts w:eastAsia="Times New Roman"/>
-          <w:lang w:eastAsia="pt-PT"/>
-        </w:rPr>
-        <w:t xml:space="preserve"> llopen para configurar a porta série</w:t>
-      </w:r>
-      <w:r>
-        <w:rPr>
-          <w:rFonts w:eastAsia="Times New Roman"/>
-          <w:lang w:eastAsia="pt-PT"/>
-        </w:rPr>
-        <w:t xml:space="preserve"> com a função openPort,</w:t>
-      </w:r>
-      <w:r>
-        <w:rPr>
-          <w:rFonts w:eastAsia="Times New Roman"/>
-          <w:lang w:eastAsia="pt-PT"/>
-        </w:rPr>
-        <w:t xml:space="preserve"> </w:t>
-      </w:r>
-      <w:r>
-        <w:rPr>
-          <w:rFonts w:eastAsia="Times New Roman"/>
-          <w:lang w:eastAsia="pt-PT"/>
-        </w:rPr>
-        <w:t xml:space="preserve">iniciando </w:t>
-      </w:r>
-      <w:r>
-        <w:rPr>
-          <w:rFonts w:eastAsia="Times New Roman"/>
-          <w:lang w:eastAsia="pt-PT"/>
-        </w:rPr>
-        <w:t>a conexão</w:t>
-      </w:r>
-      <w:r>
-        <w:rPr>
-          <w:rFonts w:eastAsia="Times New Roman"/>
-          <w:lang w:eastAsia="pt-PT"/>
-        </w:rPr>
-        <w:t xml:space="preserve">. Como já explicado no emissor, é enviada a SET frame, pelo que, o recetor, nesta fase da conexão, vai esperar pelo seu envio e enviará uma trama de confirmação </w:t>
-      </w:r>
-      <w:r>
-        <w:rPr>
-          <w:rFonts w:eastAsia="Times New Roman"/>
-          <w:lang w:eastAsia="pt-PT"/>
-        </w:rPr>
-        <w:t xml:space="preserve">(UA frame) </w:t>
-      </w:r>
-      <w:r>
-        <w:rPr>
-          <w:rFonts w:eastAsia="Times New Roman"/>
-          <w:lang w:eastAsia="pt-PT"/>
-        </w:rPr>
-        <w:t>de volta para o</w:t>
+        <w:t>a conexão. Como já explicado no emissor, é enviada a SET frame, pelo que, o recetor, nesta fase da conexão, vai esperar pelo seu envio e enviará uma trama de confirmação (UA frame) de volta para o</w:t>
       </w:r>
       <w:r>
         <w:rPr>
@@ -2006,19 +1864,7 @@
         <w:spacing w:before="240" w:after="100" w:afterAutospacing="1" w:line="240" w:lineRule="auto"/>
       </w:pPr>
       <w:r>
-        <w:t>Por fim, voltando à função inicial applicationLayer, só nos resta invocar o llclose que, como estamos no caso do</w:t>
-      </w:r>
-      <w:r>
-        <w:t xml:space="preserve"> recetor, apenas vai restaurar as definições iniciais da porta série assim como a irá fechar</w:t>
-      </w:r>
-      <w:r>
-        <w:t xml:space="preserve">. </w:t>
-      </w:r>
-      <w:r>
-        <w:t>Assim a terminação da trasmissão foi efetuada com sucesso</w:t>
-      </w:r>
-      <w:r>
-        <w:t>.</w:t>
+        <w:t>Por fim, voltando à função inicial applicationLayer, só nos resta invocar o llclose que, como estamos no caso do recetor, apenas vai restaurar as definições iniciais da porta série assim como a irá fechar. Assim a terminação da trasmissão foi efetuada com sucesso.</w:t>
       </w:r>
     </w:p>
     <w:p>
@@ -2504,7 +2350,7 @@
           <w:color w:val="D4D4D4"/>
           <w:sz w:val="18"/>
           <w:szCs w:val="18"/>
-          <w:lang w:eastAsia="pt-PT"/>
+          <w:lang w:val="en-GB" w:eastAsia="pt-PT"/>
         </w:rPr>
         <w:t xml:space="preserve">    </w:t>
       </w:r>
@@ -2596,17 +2442,7 @@
           <w:szCs w:val="18"/>
           <w:lang w:eastAsia="pt-PT"/>
         </w:rPr>
-        <w:t>0x7</w:t>
-      </w:r>
-      <w:r>
-        <w:rPr>
-          <w:rFonts w:ascii="Consolas" w:eastAsia="Times New Roman" w:hAnsi="Consolas" w:cs="Times New Roman"/>
-          <w:color w:val="6A9955"/>
-          <w:sz w:val="18"/>
-          <w:szCs w:val="18"/>
-          <w:lang w:eastAsia="pt-PT"/>
-        </w:rPr>
-        <w:t>E</w:t>
+        <w:t>0x7E</w:t>
       </w:r>
     </w:p>
     <w:p>
@@ -2997,7 +2833,7 @@
           <w:color w:val="D4D4D4"/>
           <w:sz w:val="18"/>
           <w:szCs w:val="18"/>
-          <w:lang w:val="en-GB" w:eastAsia="pt-PT"/>
+          <w:lang w:eastAsia="pt-PT"/>
         </w:rPr>
       </w:pPr>
       <w:r>
@@ -3016,7 +2852,7 @@
           <w:color w:val="9CDCFE"/>
           <w:sz w:val="18"/>
           <w:szCs w:val="18"/>
-          <w:lang w:val="en-GB" w:eastAsia="pt-PT"/>
+          <w:lang w:eastAsia="pt-PT"/>
         </w:rPr>
         <w:t>buf</w:t>
       </w:r>
@@ -3026,7 +2862,7 @@
           <w:color w:val="D4D4D4"/>
           <w:sz w:val="18"/>
           <w:szCs w:val="18"/>
-          <w:lang w:val="en-GB" w:eastAsia="pt-PT"/>
+          <w:lang w:eastAsia="pt-PT"/>
         </w:rPr>
         <w:t>[</w:t>
       </w:r>
@@ -3036,7 +2872,7 @@
           <w:color w:val="B5CEA8"/>
           <w:sz w:val="18"/>
           <w:szCs w:val="18"/>
-          <w:lang w:val="en-GB" w:eastAsia="pt-PT"/>
+          <w:lang w:eastAsia="pt-PT"/>
         </w:rPr>
         <w:t>4</w:t>
       </w:r>
@@ -3046,7 +2882,7 @@
           <w:color w:val="D4D4D4"/>
           <w:sz w:val="18"/>
           <w:szCs w:val="18"/>
-          <w:lang w:val="en-GB" w:eastAsia="pt-PT"/>
+          <w:lang w:eastAsia="pt-PT"/>
         </w:rPr>
         <w:t xml:space="preserve">] = </w:t>
       </w:r>
@@ -3056,7 +2892,7 @@
           <w:color w:val="569CD6"/>
           <w:sz w:val="18"/>
           <w:szCs w:val="18"/>
-          <w:lang w:val="en-GB" w:eastAsia="pt-PT"/>
+          <w:lang w:eastAsia="pt-PT"/>
         </w:rPr>
         <w:t>FLAG</w:t>
       </w:r>
@@ -3066,7 +2902,7 @@
           <w:color w:val="D4D4D4"/>
           <w:sz w:val="18"/>
           <w:szCs w:val="18"/>
-          <w:lang w:val="en-GB" w:eastAsia="pt-PT"/>
+          <w:lang w:eastAsia="pt-PT"/>
         </w:rPr>
         <w:t>;</w:t>
       </w:r>
@@ -3076,7 +2912,7 @@
           <w:color w:val="6A9955"/>
           <w:sz w:val="18"/>
           <w:szCs w:val="18"/>
-          <w:lang w:val="en-GB" w:eastAsia="pt-PT"/>
+          <w:lang w:eastAsia="pt-PT"/>
         </w:rPr>
         <w:t xml:space="preserve">         // flag</w:t>
       </w:r>
@@ -3086,7 +2922,7 @@
           <w:color w:val="6A9955"/>
           <w:sz w:val="18"/>
           <w:szCs w:val="18"/>
-          <w:lang w:val="en-GB" w:eastAsia="pt-PT"/>
+          <w:lang w:eastAsia="pt-PT"/>
         </w:rPr>
         <w:t xml:space="preserve">: </w:t>
       </w:r>
@@ -3110,16 +2946,16 @@
           <w:color w:val="D4D4D4"/>
           <w:sz w:val="18"/>
           <w:szCs w:val="18"/>
-          <w:lang w:val="en-GB" w:eastAsia="pt-PT"/>
-        </w:rPr>
-      </w:pPr>
-      <w:r>
-        <w:rPr>
-          <w:rFonts w:ascii="Consolas" w:eastAsia="Times New Roman" w:hAnsi="Consolas" w:cs="Times New Roman"/>
-          <w:color w:val="D4D4D4"/>
-          <w:sz w:val="18"/>
-          <w:szCs w:val="18"/>
-          <w:lang w:val="en-GB" w:eastAsia="pt-PT"/>
+          <w:lang w:eastAsia="pt-PT"/>
+        </w:rPr>
+      </w:pPr>
+      <w:r>
+        <w:rPr>
+          <w:rFonts w:ascii="Consolas" w:eastAsia="Times New Roman" w:hAnsi="Consolas" w:cs="Times New Roman"/>
+          <w:color w:val="D4D4D4"/>
+          <w:sz w:val="18"/>
+          <w:szCs w:val="18"/>
+          <w:lang w:eastAsia="pt-PT"/>
         </w:rPr>
         <w:t xml:space="preserve">    </w:t>
       </w:r>
@@ -3129,7 +2965,7 @@
           <w:color w:val="9CDCFE"/>
           <w:sz w:val="18"/>
           <w:szCs w:val="18"/>
-          <w:lang w:val="en-GB" w:eastAsia="pt-PT"/>
+          <w:lang w:eastAsia="pt-PT"/>
         </w:rPr>
         <w:t>buf</w:t>
       </w:r>
@@ -3139,7 +2975,7 @@
           <w:color w:val="D4D4D4"/>
           <w:sz w:val="18"/>
           <w:szCs w:val="18"/>
-          <w:lang w:val="en-GB" w:eastAsia="pt-PT"/>
+          <w:lang w:eastAsia="pt-PT"/>
         </w:rPr>
         <w:t>[</w:t>
       </w:r>
@@ -3149,7 +2985,7 @@
           <w:color w:val="B5CEA8"/>
           <w:sz w:val="18"/>
           <w:szCs w:val="18"/>
-          <w:lang w:val="en-GB" w:eastAsia="pt-PT"/>
+          <w:lang w:eastAsia="pt-PT"/>
         </w:rPr>
         <w:t>5</w:t>
       </w:r>
@@ -3159,7 +2995,7 @@
           <w:color w:val="D4D4D4"/>
           <w:sz w:val="18"/>
           <w:szCs w:val="18"/>
-          <w:lang w:val="en-GB" w:eastAsia="pt-PT"/>
+          <w:lang w:eastAsia="pt-PT"/>
         </w:rPr>
         <w:t xml:space="preserve">] = </w:t>
       </w:r>
@@ -3169,7 +3005,7 @@
           <w:color w:val="CE9178"/>
           <w:sz w:val="18"/>
           <w:szCs w:val="18"/>
-          <w:lang w:val="en-GB" w:eastAsia="pt-PT"/>
+          <w:lang w:eastAsia="pt-PT"/>
         </w:rPr>
         <w:t>'</w:t>
       </w:r>
@@ -3179,7 +3015,7 @@
           <w:color w:val="D7BA7D"/>
           <w:sz w:val="18"/>
           <w:szCs w:val="18"/>
-          <w:lang w:val="en-GB" w:eastAsia="pt-PT"/>
+          <w:lang w:eastAsia="pt-PT"/>
         </w:rPr>
         <w:t>\0</w:t>
       </w:r>
@@ -3189,7 +3025,7 @@
           <w:color w:val="CE9178"/>
           <w:sz w:val="18"/>
           <w:szCs w:val="18"/>
-          <w:lang w:val="en-GB" w:eastAsia="pt-PT"/>
+          <w:lang w:eastAsia="pt-PT"/>
         </w:rPr>
         <w:t>'</w:t>
       </w:r>
@@ -3199,7 +3035,7 @@
           <w:color w:val="D4D4D4"/>
           <w:sz w:val="18"/>
           <w:szCs w:val="18"/>
-          <w:lang w:val="en-GB" w:eastAsia="pt-PT"/>
+          <w:lang w:eastAsia="pt-PT"/>
         </w:rPr>
         <w:t>;</w:t>
       </w:r>
@@ -3213,7 +3049,7 @@
           <w:color w:val="D4D4D4"/>
           <w:sz w:val="18"/>
           <w:szCs w:val="18"/>
-          <w:lang w:val="en-GB" w:eastAsia="pt-PT"/>
+          <w:lang w:eastAsia="pt-PT"/>
         </w:rPr>
       </w:pPr>
     </w:p>
@@ -3226,16 +3062,16 @@
           <w:color w:val="D4D4D4"/>
           <w:sz w:val="18"/>
           <w:szCs w:val="18"/>
-          <w:lang w:val="en-GB" w:eastAsia="pt-PT"/>
-        </w:rPr>
-      </w:pPr>
-      <w:r>
-        <w:rPr>
-          <w:rFonts w:ascii="Consolas" w:eastAsia="Times New Roman" w:hAnsi="Consolas" w:cs="Times New Roman"/>
-          <w:color w:val="D4D4D4"/>
-          <w:sz w:val="18"/>
-          <w:szCs w:val="18"/>
-          <w:lang w:val="en-GB" w:eastAsia="pt-PT"/>
+          <w:lang w:eastAsia="pt-PT"/>
+        </w:rPr>
+      </w:pPr>
+      <w:r>
+        <w:rPr>
+          <w:rFonts w:ascii="Consolas" w:eastAsia="Times New Roman" w:hAnsi="Consolas" w:cs="Times New Roman"/>
+          <w:color w:val="D4D4D4"/>
+          <w:sz w:val="18"/>
+          <w:szCs w:val="18"/>
+          <w:lang w:eastAsia="pt-PT"/>
         </w:rPr>
         <w:t xml:space="preserve">    </w:t>
       </w:r>
@@ -3245,7 +3081,7 @@
           <w:color w:val="C586C0"/>
           <w:sz w:val="18"/>
           <w:szCs w:val="18"/>
-          <w:lang w:val="en-GB" w:eastAsia="pt-PT"/>
+          <w:lang w:eastAsia="pt-PT"/>
         </w:rPr>
         <w:t>return</w:t>
       </w:r>
@@ -3255,7 +3091,7 @@
           <w:color w:val="D4D4D4"/>
           <w:sz w:val="18"/>
           <w:szCs w:val="18"/>
-          <w:lang w:val="en-GB" w:eastAsia="pt-PT"/>
+          <w:lang w:eastAsia="pt-PT"/>
         </w:rPr>
         <w:t xml:space="preserve"> </w:t>
       </w:r>
@@ -3265,7 +3101,7 @@
           <w:color w:val="DCDCAA"/>
           <w:sz w:val="18"/>
           <w:szCs w:val="18"/>
-          <w:lang w:val="en-GB" w:eastAsia="pt-PT"/>
+          <w:lang w:eastAsia="pt-PT"/>
         </w:rPr>
         <w:t>write</w:t>
       </w:r>
@@ -3275,7 +3111,7 @@
           <w:color w:val="D4D4D4"/>
           <w:sz w:val="18"/>
           <w:szCs w:val="18"/>
-          <w:lang w:val="en-GB" w:eastAsia="pt-PT"/>
+          <w:lang w:eastAsia="pt-PT"/>
         </w:rPr>
         <w:t>(</w:t>
       </w:r>
@@ -3285,7 +3121,7 @@
           <w:color w:val="9CDCFE"/>
           <w:sz w:val="18"/>
           <w:szCs w:val="18"/>
-          <w:lang w:val="en-GB" w:eastAsia="pt-PT"/>
+          <w:lang w:eastAsia="pt-PT"/>
         </w:rPr>
         <w:t>fd</w:t>
       </w:r>
@@ -3295,7 +3131,7 @@
           <w:color w:val="D4D4D4"/>
           <w:sz w:val="18"/>
           <w:szCs w:val="18"/>
-          <w:lang w:val="en-GB" w:eastAsia="pt-PT"/>
+          <w:lang w:eastAsia="pt-PT"/>
         </w:rPr>
         <w:t xml:space="preserve">, </w:t>
       </w:r>
@@ -3305,7 +3141,7 @@
           <w:color w:val="9CDCFE"/>
           <w:sz w:val="18"/>
           <w:szCs w:val="18"/>
-          <w:lang w:val="en-GB" w:eastAsia="pt-PT"/>
+          <w:lang w:eastAsia="pt-PT"/>
         </w:rPr>
         <w:t>buf</w:t>
       </w:r>
@@ -3315,7 +3151,7 @@
           <w:color w:val="D4D4D4"/>
           <w:sz w:val="18"/>
           <w:szCs w:val="18"/>
-          <w:lang w:val="en-GB" w:eastAsia="pt-PT"/>
+          <w:lang w:eastAsia="pt-PT"/>
         </w:rPr>
         <w:t xml:space="preserve">, </w:t>
       </w:r>
@@ -3325,7 +3161,7 @@
           <w:color w:val="B5CEA8"/>
           <w:sz w:val="18"/>
           <w:szCs w:val="18"/>
-          <w:lang w:val="en-GB" w:eastAsia="pt-PT"/>
+          <w:lang w:eastAsia="pt-PT"/>
         </w:rPr>
         <w:t>5</w:t>
       </w:r>
@@ -3335,7 +3171,7 @@
           <w:color w:val="D4D4D4"/>
           <w:sz w:val="18"/>
           <w:szCs w:val="18"/>
-          <w:lang w:val="en-GB" w:eastAsia="pt-PT"/>
+          <w:lang w:eastAsia="pt-PT"/>
         </w:rPr>
         <w:t>);</w:t>
       </w:r>
@@ -3349,27 +3185,21 @@
           <w:color w:val="D4D4D4"/>
           <w:sz w:val="18"/>
           <w:szCs w:val="18"/>
-          <w:lang w:val="en-GB" w:eastAsia="pt-PT"/>
-        </w:rPr>
-      </w:pPr>
-      <w:r>
-        <w:rPr>
-          <w:rFonts w:ascii="Consolas" w:eastAsia="Times New Roman" w:hAnsi="Consolas" w:cs="Times New Roman"/>
-          <w:color w:val="D4D4D4"/>
-          <w:sz w:val="18"/>
-          <w:szCs w:val="18"/>
-          <w:lang w:val="en-GB" w:eastAsia="pt-PT"/>
+          <w:lang w:eastAsia="pt-PT"/>
+        </w:rPr>
+      </w:pPr>
+      <w:r>
+        <w:rPr>
+          <w:rFonts w:ascii="Consolas" w:eastAsia="Times New Roman" w:hAnsi="Consolas" w:cs="Times New Roman"/>
+          <w:color w:val="D4D4D4"/>
+          <w:sz w:val="18"/>
+          <w:szCs w:val="18"/>
+          <w:lang w:eastAsia="pt-PT"/>
         </w:rPr>
         <w:t>}</w:t>
       </w:r>
     </w:p>
-    <w:p>
-      <w:pPr>
-        <w:rPr>
-          <w:lang w:val="en-GB"/>
-        </w:rPr>
-      </w:pPr>
-    </w:p>
+    <w:p/>
     <w:p>
       <w:r>
         <w:t>A delimitação de tramas é feita por meio de uma sequência especial de oito bits</w:t>
@@ -4342,37 +4172,13 @@
         <w:t>em Comandos enviados pelo Emissor e Respostas enviadas pelo Recetor</w:t>
       </w:r>
       <w:r>
-        <w:t xml:space="preserve"> o campo de endereço é preenchido com o octeto </w:t>
-      </w:r>
-      <w:r>
-        <w:t>00000011 (</w:t>
-      </w:r>
-      <w:r>
-        <w:t xml:space="preserve">ou </w:t>
-      </w:r>
-      <w:r>
-        <w:t>0x03)</w:t>
-      </w:r>
-      <w:r>
-        <w:t xml:space="preserve">; </w:t>
+        <w:t xml:space="preserve"> o campo de endereço é preenchido com o octeto 00000011 (ou 0x03); </w:t>
       </w:r>
       <w:r>
         <w:t>em Comandos enviados pelo Receptor e Respostas enviadas pelo Emissor</w:t>
       </w:r>
       <w:r>
-        <w:t xml:space="preserve"> é o octeto </w:t>
-      </w:r>
-      <w:r>
-        <w:t>00000001 (</w:t>
-      </w:r>
-      <w:r>
-        <w:t xml:space="preserve">ou </w:t>
-      </w:r>
-      <w:r>
-        <w:t>0x01)</w:t>
-      </w:r>
-      <w:r>
-        <w:t xml:space="preserve"> que preenche esse campo.</w:t>
+        <w:t xml:space="preserve"> é o octeto 00000001 (ou 0x01) que preenche esse campo.</w:t>
       </w:r>
     </w:p>
     <w:p>
@@ -4460,7 +4266,7 @@
           <w:color w:val="D4D4D4"/>
           <w:sz w:val="21"/>
           <w:szCs w:val="21"/>
-          <w:lang w:eastAsia="pt-PT"/>
+          <w:lang w:val="en-GB" w:eastAsia="pt-PT"/>
         </w:rPr>
       </w:pPr>
       <w:r>
@@ -4469,7 +4275,7 @@
           <w:color w:val="DCDCAA"/>
           <w:sz w:val="18"/>
           <w:szCs w:val="18"/>
-          <w:lang w:eastAsia="pt-PT"/>
+          <w:lang w:val="en-GB" w:eastAsia="pt-PT"/>
         </w:rPr>
         <w:t>writeCtrlFrame</w:t>
       </w:r>
@@ -4479,7 +4285,7 @@
           <w:color w:val="D4D4D4"/>
           <w:sz w:val="18"/>
           <w:szCs w:val="18"/>
-          <w:lang w:eastAsia="pt-PT"/>
+          <w:lang w:val="en-GB" w:eastAsia="pt-PT"/>
         </w:rPr>
         <w:t>(</w:t>
       </w:r>
@@ -4489,7 +4295,7 @@
           <w:color w:val="9CDCFE"/>
           <w:sz w:val="18"/>
           <w:szCs w:val="18"/>
-          <w:lang w:eastAsia="pt-PT"/>
+          <w:lang w:val="en-GB" w:eastAsia="pt-PT"/>
         </w:rPr>
         <w:t>fd</w:t>
       </w:r>
@@ -4499,7 +4305,7 @@
           <w:color w:val="D4D4D4"/>
           <w:sz w:val="18"/>
           <w:szCs w:val="18"/>
-          <w:lang w:eastAsia="pt-PT"/>
+          <w:lang w:val="en-GB" w:eastAsia="pt-PT"/>
         </w:rPr>
         <w:t xml:space="preserve">, </w:t>
       </w:r>
@@ -4509,7 +4315,7 @@
           <w:color w:val="569CD6"/>
           <w:sz w:val="18"/>
           <w:szCs w:val="18"/>
-          <w:lang w:eastAsia="pt-PT"/>
+          <w:lang w:val="en-GB" w:eastAsia="pt-PT"/>
         </w:rPr>
         <w:t>RR</w:t>
       </w:r>
@@ -4519,7 +4325,7 @@
           <w:color w:val="D4D4D4"/>
           <w:sz w:val="18"/>
           <w:szCs w:val="18"/>
-          <w:lang w:eastAsia="pt-PT"/>
+          <w:lang w:val="en-GB" w:eastAsia="pt-PT"/>
         </w:rPr>
         <w:t xml:space="preserve"> | (!</w:t>
       </w:r>
@@ -4529,7 +4335,7 @@
           <w:color w:val="9CDCFE"/>
           <w:sz w:val="18"/>
           <w:szCs w:val="18"/>
-          <w:lang w:eastAsia="pt-PT"/>
+          <w:lang w:val="en-GB" w:eastAsia="pt-PT"/>
         </w:rPr>
         <w:t>frameNumber</w:t>
       </w:r>
@@ -4539,7 +4345,7 @@
           <w:color w:val="D4D4D4"/>
           <w:sz w:val="18"/>
           <w:szCs w:val="18"/>
-          <w:lang w:eastAsia="pt-PT"/>
+          <w:lang w:val="en-GB" w:eastAsia="pt-PT"/>
         </w:rPr>
         <w:t xml:space="preserve"> &lt;&lt; </w:t>
       </w:r>
@@ -4549,7 +4355,7 @@
           <w:color w:val="569CD6"/>
           <w:sz w:val="18"/>
           <w:szCs w:val="18"/>
-          <w:lang w:eastAsia="pt-PT"/>
+          <w:lang w:val="en-GB" w:eastAsia="pt-PT"/>
         </w:rPr>
         <w:t>R_CTRL_SHIFT</w:t>
       </w:r>
@@ -4559,7 +4365,7 @@
           <w:color w:val="D4D4D4"/>
           <w:sz w:val="18"/>
           <w:szCs w:val="18"/>
-          <w:lang w:eastAsia="pt-PT"/>
+          <w:lang w:val="en-GB" w:eastAsia="pt-PT"/>
         </w:rPr>
         <w:t xml:space="preserve">), </w:t>
       </w:r>
@@ -4569,7 +4375,7 @@
           <w:color w:val="569CD6"/>
           <w:sz w:val="18"/>
           <w:szCs w:val="18"/>
-          <w:lang w:eastAsia="pt-PT"/>
+          <w:lang w:val="en-GB" w:eastAsia="pt-PT"/>
         </w:rPr>
         <w:t>ADDR_T</w:t>
       </w:r>
@@ -4579,69 +4385,21 @@
           <w:color w:val="D4D4D4"/>
           <w:sz w:val="18"/>
           <w:szCs w:val="18"/>
-          <w:lang w:eastAsia="pt-PT"/>
+          <w:lang w:val="en-GB" w:eastAsia="pt-PT"/>
         </w:rPr>
         <w:t>);</w:t>
       </w:r>
     </w:p>
-    <w:p/>
-    <w:p>
-      <w:r>
-        <w:t>As tramas são</w:t>
-      </w:r>
-      <w:r>
-        <w:t xml:space="preserve"> também</w:t>
-      </w:r>
-      <w:r>
-        <w:t xml:space="preserve"> protegidas por um código detetor de erros</w:t>
-      </w:r>
-      <w:r>
-        <w:t>.</w:t>
-      </w:r>
-      <w:r>
-        <w:t xml:space="preserve"> Nas tramas </w:t>
-      </w:r>
-      <w:r>
-        <w:t xml:space="preserve">de </w:t>
-      </w:r>
-      <w:r>
-        <w:t>S</w:t>
-      </w:r>
-      <w:r>
-        <w:t>upervisão</w:t>
-      </w:r>
-      <w:r>
-        <w:t xml:space="preserve"> e </w:t>
-      </w:r>
-      <w:r>
-        <w:t>Não Numeradas, já que não existe o transporte de dados,</w:t>
-      </w:r>
-      <w:r>
-        <w:t xml:space="preserve"> existe </w:t>
-      </w:r>
-      <w:r>
-        <w:t xml:space="preserve">apenas </w:t>
-      </w:r>
-      <w:r>
-        <w:t>proteção simples da trama</w:t>
-      </w:r>
-      <w:r>
-        <w:t>. Contudo, n</w:t>
-      </w:r>
-      <w:r>
-        <w:t xml:space="preserve">as tramas </w:t>
-      </w:r>
-      <w:r>
-        <w:t xml:space="preserve">de </w:t>
-      </w:r>
-      <w:r>
-        <w:t>I</w:t>
-      </w:r>
-      <w:r>
-        <w:t>nformação</w:t>
-      </w:r>
-      <w:r>
-        <w:t xml:space="preserve"> existe proteção dupla independente</w:t>
+    <w:p>
+      <w:pPr>
+        <w:rPr>
+          <w:lang w:val="en-GB"/>
+        </w:rPr>
+      </w:pPr>
+    </w:p>
+    <w:p>
+      <w:r>
+        <w:t>As tramas são também protegidas por um código detetor de erros. Nas tramas de Supervisão e Não Numeradas, já que não existe o transporte de dados, existe apenas proteção simples da trama. Contudo, nas tramas de Informação existe proteção dupla independente</w:t>
       </w:r>
       <w:r>
         <w:t>, n</w:t>
@@ -6242,39 +6000,40 @@
     <w:p/>
     <w:p>
       <w:r>
+        <w:t xml:space="preserve">Apesar de o processo de proteção ocorrer sobre o campo de dados destas tramas, os pacotes que aqui são transportados são considerados informação inacessível </w:t>
+      </w:r>
+      <w:r>
+        <w:t>ao protocolo de ligação de dados</w:t>
+      </w:r>
+      <w:r>
+        <w:t>. Nesta</w:t>
+      </w:r>
+      <w:r>
+        <w:t xml:space="preserve"> camada de ligação de dados não é feito qualquer processamento que incida sobre o cabeçalho dos pacotes a transportar</w:t>
+      </w:r>
+      <w:r>
+        <w:t xml:space="preserve"> nestas tramas, pelo que </w:t>
+      </w:r>
+      <w:r>
+        <w:t xml:space="preserve">não existe qualquer distinção entre </w:t>
+      </w:r>
+      <w:r>
+        <w:t xml:space="preserve">tipos de </w:t>
+      </w:r>
+      <w:r>
+        <w:t>pacotes</w:t>
+      </w:r>
+      <w:r>
+        <w:t>.</w:t>
+      </w:r>
+      <w:r>
         <w:br w:type="page"/>
       </w:r>
     </w:p>
     <w:p>
       <w:pPr>
-        <w:pStyle w:val="NormalWeb"/>
         <w:shd w:val="clear" w:color="auto" w:fill="FFFFFF"/>
-        <w:spacing w:before="0" w:beforeAutospacing="0"/>
-        <w:rPr>
-          <w:rFonts w:ascii="Segoe UI" w:hAnsi="Segoe UI" w:cs="Segoe UI"/>
-          <w:color w:val="373A3C"/>
-          <w:sz w:val="23"/>
-          <w:szCs w:val="23"/>
-        </w:rPr>
-      </w:pPr>
-      <w:r>
-        <w:rPr>
-          <w:rStyle w:val="Forte"/>
-          <w:rFonts w:ascii="Segoe UI" w:hAnsi="Segoe UI" w:cs="Segoe UI"/>
-          <w:color w:val="373A3C"/>
-          <w:sz w:val="23"/>
-          <w:szCs w:val="23"/>
-        </w:rPr>
-        <w:lastRenderedPageBreak/>
-        <w:t>Protocolo de aplicação</w:t>
-      </w:r>
-    </w:p>
-    <w:p>
-      <w:pPr>
-        <w:pStyle w:val="NormalWeb"/>
-        <w:shd w:val="clear" w:color="auto" w:fill="FFFFFF"/>
-        <w:spacing w:before="0" w:beforeAutospacing="0"/>
-        <w:ind w:left="720"/>
+        <w:spacing w:before="240" w:after="100" w:afterAutospacing="1" w:line="240" w:lineRule="auto"/>
         <w:rPr>
           <w:rStyle w:val="nfase"/>
           <w:rFonts w:ascii="Segoe UI" w:hAnsi="Segoe UI" w:cs="Segoe UI"/>
@@ -6285,40 +6044,3893 @@
       </w:pPr>
       <w:r>
         <w:rPr>
-          <w:rStyle w:val="nfase"/>
-          <w:rFonts w:ascii="Segoe UI" w:hAnsi="Segoe UI" w:cs="Segoe UI"/>
-          <w:color w:val="373A3C"/>
-          <w:sz w:val="23"/>
-          <w:szCs w:val="23"/>
-        </w:rPr>
-        <w:t xml:space="preserve">identificação dos principais aspetos funcionais; </w:t>
-      </w:r>
-    </w:p>
-    <w:p>
-      <w:pPr>
-        <w:pStyle w:val="NormalWeb"/>
-        <w:shd w:val="clear" w:color="auto" w:fill="FFFFFF"/>
-        <w:spacing w:before="0" w:beforeAutospacing="0"/>
-        <w:ind w:left="720"/>
-        <w:rPr>
-          <w:rFonts w:ascii="Segoe UI" w:hAnsi="Segoe UI" w:cs="Segoe UI"/>
-          <w:color w:val="373A3C"/>
-          <w:sz w:val="23"/>
-          <w:szCs w:val="23"/>
-        </w:rPr>
-      </w:pPr>
-      <w:r>
-        <w:rPr>
-          <w:rStyle w:val="nfase"/>
-          <w:rFonts w:ascii="Segoe UI" w:hAnsi="Segoe UI" w:cs="Segoe UI"/>
-          <w:color w:val="373A3C"/>
-          <w:sz w:val="23"/>
-          <w:szCs w:val="23"/>
-        </w:rPr>
-        <w:t>descrição da estratégia de implementação destes aspetos com apresentação de extratos de código.</w:t>
-      </w:r>
-    </w:p>
-    <w:p>
+          <w:rFonts w:eastAsia="Times New Roman"/>
+          <w:sz w:val="32"/>
+          <w:szCs w:val="32"/>
+          <w:lang w:eastAsia="pt-PT"/>
+        </w:rPr>
+        <w:lastRenderedPageBreak/>
+        <w:t>Protocolo de aplicação</w:t>
+      </w:r>
+    </w:p>
+    <w:p>
+      <w:r>
+        <w:t xml:space="preserve">Como explicado anteriormente, ao </w:t>
+      </w:r>
+      <w:r>
+        <w:t>nível da ligação de dados não existe qualquer distinção entre</w:t>
+      </w:r>
+      <w:r>
+        <w:t xml:space="preserve"> os pacotes que são enviados </w:t>
+      </w:r>
+      <w:r>
+        <w:t>n</w:t>
+      </w:r>
+      <w:r>
+        <w:t>o campo de dados das tramas de Informação. Essa distinção e reconhecimento é feita ao nível da Aplicação, que diferencia</w:t>
+      </w:r>
+      <w:r>
+        <w:t xml:space="preserve"> </w:t>
+      </w:r>
+      <w:r>
+        <w:t xml:space="preserve">os </w:t>
+      </w:r>
+      <w:r>
+        <w:t>pacotes de controlo d</w:t>
+      </w:r>
+      <w:r>
+        <w:t>os</w:t>
+      </w:r>
+      <w:r>
+        <w:t xml:space="preserve"> </w:t>
+      </w:r>
+      <w:r>
+        <w:t xml:space="preserve">pacotes de </w:t>
+      </w:r>
+      <w:r>
+        <w:t>dados</w:t>
+      </w:r>
+      <w:r>
+        <w:t>.</w:t>
+      </w:r>
+    </w:p>
+    <w:p>
+      <w:r>
+        <w:t xml:space="preserve">Os pacotes de controlo são utilizados quer para sinalizar o início, quer o final da transferência do ficheiro. No nosso código estes pacotes são estruturados pelo writeCtrl, que tem como parametros o nome e o tamanho do ficheiro do qual queremos enviar os dados, </w:t>
+      </w:r>
+      <w:r>
+        <w:t>assim como</w:t>
+      </w:r>
+      <w:r>
+        <w:t xml:space="preserve"> um valor inteiro que</w:t>
+      </w:r>
+      <w:r>
+        <w:t xml:space="preserve"> serve para</w:t>
+      </w:r>
+      <w:r>
+        <w:t xml:space="preserve"> diferencia</w:t>
+      </w:r>
+      <w:r>
+        <w:t>r</w:t>
+      </w:r>
+      <w:r>
+        <w:t xml:space="preserve"> se é um pacote de controlo inicial ou final. </w:t>
+      </w:r>
+      <w:r>
+        <w:t>A única diferença entre estes dois pacotes é o primeiro byte: se for um pacote de controlo inicial, o primeiro byte vai ter o valor 2, caso contrário terá o valor 3.</w:t>
+      </w:r>
+    </w:p>
+    <w:p>
+      <w:pPr>
+        <w:shd w:val="clear" w:color="auto" w:fill="1E1E1E"/>
+        <w:spacing w:after="0" w:line="240" w:lineRule="auto"/>
+        <w:rPr>
+          <w:rFonts w:ascii="Consolas" w:eastAsia="Times New Roman" w:hAnsi="Consolas" w:cs="Times New Roman"/>
+          <w:color w:val="D4D4D4"/>
+          <w:sz w:val="18"/>
+          <w:szCs w:val="18"/>
+          <w:lang w:val="en-GB" w:eastAsia="pt-PT"/>
+        </w:rPr>
+      </w:pPr>
+      <w:r>
+        <w:rPr>
+          <w:rFonts w:ascii="Consolas" w:eastAsia="Times New Roman" w:hAnsi="Consolas" w:cs="Times New Roman"/>
+          <w:color w:val="569CD6"/>
+          <w:sz w:val="18"/>
+          <w:szCs w:val="18"/>
+          <w:lang w:val="en-GB" w:eastAsia="pt-PT"/>
+        </w:rPr>
+        <w:t>int</w:t>
+      </w:r>
+      <w:r>
+        <w:rPr>
+          <w:rFonts w:ascii="Consolas" w:eastAsia="Times New Roman" w:hAnsi="Consolas" w:cs="Times New Roman"/>
+          <w:color w:val="D4D4D4"/>
+          <w:sz w:val="18"/>
+          <w:szCs w:val="18"/>
+          <w:lang w:val="en-GB" w:eastAsia="pt-PT"/>
+        </w:rPr>
+        <w:t xml:space="preserve"> </w:t>
+      </w:r>
+      <w:r>
+        <w:rPr>
+          <w:rFonts w:ascii="Consolas" w:eastAsia="Times New Roman" w:hAnsi="Consolas" w:cs="Times New Roman"/>
+          <w:color w:val="DCDCAA"/>
+          <w:sz w:val="18"/>
+          <w:szCs w:val="18"/>
+          <w:lang w:val="en-GB" w:eastAsia="pt-PT"/>
+        </w:rPr>
+        <w:t>writeCtrl</w:t>
+      </w:r>
+      <w:r>
+        <w:rPr>
+          <w:rFonts w:ascii="Consolas" w:eastAsia="Times New Roman" w:hAnsi="Consolas" w:cs="Times New Roman"/>
+          <w:color w:val="D4D4D4"/>
+          <w:sz w:val="18"/>
+          <w:szCs w:val="18"/>
+          <w:lang w:val="en-GB" w:eastAsia="pt-PT"/>
+        </w:rPr>
+        <w:t>(</w:t>
+      </w:r>
+      <w:r>
+        <w:rPr>
+          <w:rFonts w:ascii="Consolas" w:eastAsia="Times New Roman" w:hAnsi="Consolas" w:cs="Times New Roman"/>
+          <w:color w:val="569CD6"/>
+          <w:sz w:val="18"/>
+          <w:szCs w:val="18"/>
+          <w:lang w:val="en-GB" w:eastAsia="pt-PT"/>
+        </w:rPr>
+        <w:t>int</w:t>
+      </w:r>
+      <w:r>
+        <w:rPr>
+          <w:rFonts w:ascii="Consolas" w:eastAsia="Times New Roman" w:hAnsi="Consolas" w:cs="Times New Roman"/>
+          <w:color w:val="D4D4D4"/>
+          <w:sz w:val="18"/>
+          <w:szCs w:val="18"/>
+          <w:lang w:val="en-GB" w:eastAsia="pt-PT"/>
+        </w:rPr>
+        <w:t xml:space="preserve"> </w:t>
+      </w:r>
+      <w:r>
+        <w:rPr>
+          <w:rFonts w:ascii="Consolas" w:eastAsia="Times New Roman" w:hAnsi="Consolas" w:cs="Times New Roman"/>
+          <w:color w:val="9CDCFE"/>
+          <w:sz w:val="18"/>
+          <w:szCs w:val="18"/>
+          <w:lang w:val="en-GB" w:eastAsia="pt-PT"/>
+        </w:rPr>
+        <w:t>fileSize</w:t>
+      </w:r>
+      <w:r>
+        <w:rPr>
+          <w:rFonts w:ascii="Consolas" w:eastAsia="Times New Roman" w:hAnsi="Consolas" w:cs="Times New Roman"/>
+          <w:color w:val="D4D4D4"/>
+          <w:sz w:val="18"/>
+          <w:szCs w:val="18"/>
+          <w:lang w:val="en-GB" w:eastAsia="pt-PT"/>
+        </w:rPr>
+        <w:t xml:space="preserve">, </w:t>
+      </w:r>
+      <w:r>
+        <w:rPr>
+          <w:rFonts w:ascii="Consolas" w:eastAsia="Times New Roman" w:hAnsi="Consolas" w:cs="Times New Roman"/>
+          <w:color w:val="569CD6"/>
+          <w:sz w:val="18"/>
+          <w:szCs w:val="18"/>
+          <w:lang w:val="en-GB" w:eastAsia="pt-PT"/>
+        </w:rPr>
+        <w:t>const</w:t>
+      </w:r>
+      <w:r>
+        <w:rPr>
+          <w:rFonts w:ascii="Consolas" w:eastAsia="Times New Roman" w:hAnsi="Consolas" w:cs="Times New Roman"/>
+          <w:color w:val="D4D4D4"/>
+          <w:sz w:val="18"/>
+          <w:szCs w:val="18"/>
+          <w:lang w:val="en-GB" w:eastAsia="pt-PT"/>
+        </w:rPr>
+        <w:t xml:space="preserve"> </w:t>
+      </w:r>
+      <w:r>
+        <w:rPr>
+          <w:rFonts w:ascii="Consolas" w:eastAsia="Times New Roman" w:hAnsi="Consolas" w:cs="Times New Roman"/>
+          <w:color w:val="569CD6"/>
+          <w:sz w:val="18"/>
+          <w:szCs w:val="18"/>
+          <w:lang w:val="en-GB" w:eastAsia="pt-PT"/>
+        </w:rPr>
+        <w:t>char</w:t>
+      </w:r>
+      <w:r>
+        <w:rPr>
+          <w:rFonts w:ascii="Consolas" w:eastAsia="Times New Roman" w:hAnsi="Consolas" w:cs="Times New Roman"/>
+          <w:color w:val="D4D4D4"/>
+          <w:sz w:val="18"/>
+          <w:szCs w:val="18"/>
+          <w:lang w:val="en-GB" w:eastAsia="pt-PT"/>
+        </w:rPr>
+        <w:t xml:space="preserve">* </w:t>
+      </w:r>
+      <w:r>
+        <w:rPr>
+          <w:rFonts w:ascii="Consolas" w:eastAsia="Times New Roman" w:hAnsi="Consolas" w:cs="Times New Roman"/>
+          <w:color w:val="9CDCFE"/>
+          <w:sz w:val="18"/>
+          <w:szCs w:val="18"/>
+          <w:lang w:val="en-GB" w:eastAsia="pt-PT"/>
+        </w:rPr>
+        <w:t>fileName</w:t>
+      </w:r>
+      <w:r>
+        <w:rPr>
+          <w:rFonts w:ascii="Consolas" w:eastAsia="Times New Roman" w:hAnsi="Consolas" w:cs="Times New Roman"/>
+          <w:color w:val="D4D4D4"/>
+          <w:sz w:val="18"/>
+          <w:szCs w:val="18"/>
+          <w:lang w:val="en-GB" w:eastAsia="pt-PT"/>
+        </w:rPr>
+        <w:t xml:space="preserve">, </w:t>
+      </w:r>
+      <w:r>
+        <w:rPr>
+          <w:rFonts w:ascii="Consolas" w:eastAsia="Times New Roman" w:hAnsi="Consolas" w:cs="Times New Roman"/>
+          <w:color w:val="569CD6"/>
+          <w:sz w:val="18"/>
+          <w:szCs w:val="18"/>
+          <w:lang w:val="en-GB" w:eastAsia="pt-PT"/>
+        </w:rPr>
+        <w:t>int</w:t>
+      </w:r>
+      <w:r>
+        <w:rPr>
+          <w:rFonts w:ascii="Consolas" w:eastAsia="Times New Roman" w:hAnsi="Consolas" w:cs="Times New Roman"/>
+          <w:color w:val="D4D4D4"/>
+          <w:sz w:val="18"/>
+          <w:szCs w:val="18"/>
+          <w:lang w:val="en-GB" w:eastAsia="pt-PT"/>
+        </w:rPr>
+        <w:t xml:space="preserve"> </w:t>
+      </w:r>
+      <w:r>
+        <w:rPr>
+          <w:rFonts w:ascii="Consolas" w:eastAsia="Times New Roman" w:hAnsi="Consolas" w:cs="Times New Roman"/>
+          <w:color w:val="9CDCFE"/>
+          <w:sz w:val="18"/>
+          <w:szCs w:val="18"/>
+          <w:lang w:val="en-GB" w:eastAsia="pt-PT"/>
+        </w:rPr>
+        <w:t>start</w:t>
+      </w:r>
+      <w:r>
+        <w:rPr>
+          <w:rFonts w:ascii="Consolas" w:eastAsia="Times New Roman" w:hAnsi="Consolas" w:cs="Times New Roman"/>
+          <w:color w:val="D4D4D4"/>
+          <w:sz w:val="18"/>
+          <w:szCs w:val="18"/>
+          <w:lang w:val="en-GB" w:eastAsia="pt-PT"/>
+        </w:rPr>
+        <w:t>) {</w:t>
+      </w:r>
+    </w:p>
+    <w:p>
+      <w:pPr>
+        <w:shd w:val="clear" w:color="auto" w:fill="1E1E1E"/>
+        <w:spacing w:after="0" w:line="240" w:lineRule="auto"/>
+        <w:rPr>
+          <w:rFonts w:ascii="Consolas" w:eastAsia="Times New Roman" w:hAnsi="Consolas" w:cs="Times New Roman"/>
+          <w:color w:val="D4D4D4"/>
+          <w:sz w:val="18"/>
+          <w:szCs w:val="18"/>
+          <w:lang w:val="en-GB" w:eastAsia="pt-PT"/>
+        </w:rPr>
+      </w:pPr>
+      <w:r>
+        <w:rPr>
+          <w:rFonts w:ascii="Consolas" w:eastAsia="Times New Roman" w:hAnsi="Consolas" w:cs="Times New Roman"/>
+          <w:color w:val="D4D4D4"/>
+          <w:sz w:val="18"/>
+          <w:szCs w:val="18"/>
+          <w:lang w:val="en-GB" w:eastAsia="pt-PT"/>
+        </w:rPr>
+        <w:t xml:space="preserve">    </w:t>
+      </w:r>
+      <w:r>
+        <w:rPr>
+          <w:rFonts w:ascii="Consolas" w:eastAsia="Times New Roman" w:hAnsi="Consolas" w:cs="Times New Roman"/>
+          <w:color w:val="569CD6"/>
+          <w:sz w:val="18"/>
+          <w:szCs w:val="18"/>
+          <w:lang w:val="en-GB" w:eastAsia="pt-PT"/>
+        </w:rPr>
+        <w:t>unsigned</w:t>
+      </w:r>
+      <w:r>
+        <w:rPr>
+          <w:rFonts w:ascii="Consolas" w:eastAsia="Times New Roman" w:hAnsi="Consolas" w:cs="Times New Roman"/>
+          <w:color w:val="D4D4D4"/>
+          <w:sz w:val="18"/>
+          <w:szCs w:val="18"/>
+          <w:lang w:val="en-GB" w:eastAsia="pt-PT"/>
+        </w:rPr>
+        <w:t xml:space="preserve"> </w:t>
+      </w:r>
+      <w:r>
+        <w:rPr>
+          <w:rFonts w:ascii="Consolas" w:eastAsia="Times New Roman" w:hAnsi="Consolas" w:cs="Times New Roman"/>
+          <w:color w:val="569CD6"/>
+          <w:sz w:val="18"/>
+          <w:szCs w:val="18"/>
+          <w:lang w:val="en-GB" w:eastAsia="pt-PT"/>
+        </w:rPr>
+        <w:t>char</w:t>
+      </w:r>
+      <w:r>
+        <w:rPr>
+          <w:rFonts w:ascii="Consolas" w:eastAsia="Times New Roman" w:hAnsi="Consolas" w:cs="Times New Roman"/>
+          <w:color w:val="D4D4D4"/>
+          <w:sz w:val="18"/>
+          <w:szCs w:val="18"/>
+          <w:lang w:val="en-GB" w:eastAsia="pt-PT"/>
+        </w:rPr>
+        <w:t xml:space="preserve"> </w:t>
+      </w:r>
+      <w:r>
+        <w:rPr>
+          <w:rFonts w:ascii="Consolas" w:eastAsia="Times New Roman" w:hAnsi="Consolas" w:cs="Times New Roman"/>
+          <w:color w:val="9CDCFE"/>
+          <w:sz w:val="18"/>
+          <w:szCs w:val="18"/>
+          <w:lang w:val="en-GB" w:eastAsia="pt-PT"/>
+        </w:rPr>
+        <w:t>buf</w:t>
+      </w:r>
+      <w:r>
+        <w:rPr>
+          <w:rFonts w:ascii="Consolas" w:eastAsia="Times New Roman" w:hAnsi="Consolas" w:cs="Times New Roman"/>
+          <w:color w:val="D4D4D4"/>
+          <w:sz w:val="18"/>
+          <w:szCs w:val="18"/>
+          <w:lang w:val="en-GB" w:eastAsia="pt-PT"/>
+        </w:rPr>
+        <w:t>[</w:t>
+      </w:r>
+      <w:r>
+        <w:rPr>
+          <w:rFonts w:ascii="Consolas" w:eastAsia="Times New Roman" w:hAnsi="Consolas" w:cs="Times New Roman"/>
+          <w:color w:val="569CD6"/>
+          <w:sz w:val="18"/>
+          <w:szCs w:val="18"/>
+          <w:lang w:val="en-GB" w:eastAsia="pt-PT"/>
+        </w:rPr>
+        <w:t>BUFFER_SIZE</w:t>
+      </w:r>
+      <w:r>
+        <w:rPr>
+          <w:rFonts w:ascii="Consolas" w:eastAsia="Times New Roman" w:hAnsi="Consolas" w:cs="Times New Roman"/>
+          <w:color w:val="D4D4D4"/>
+          <w:sz w:val="18"/>
+          <w:szCs w:val="18"/>
+          <w:lang w:val="en-GB" w:eastAsia="pt-PT"/>
+        </w:rPr>
+        <w:t>] = {</w:t>
+      </w:r>
+      <w:r>
+        <w:rPr>
+          <w:rFonts w:ascii="Consolas" w:eastAsia="Times New Roman" w:hAnsi="Consolas" w:cs="Times New Roman"/>
+          <w:color w:val="B5CEA8"/>
+          <w:sz w:val="18"/>
+          <w:szCs w:val="18"/>
+          <w:lang w:val="en-GB" w:eastAsia="pt-PT"/>
+        </w:rPr>
+        <w:t>0</w:t>
+      </w:r>
+      <w:r>
+        <w:rPr>
+          <w:rFonts w:ascii="Consolas" w:eastAsia="Times New Roman" w:hAnsi="Consolas" w:cs="Times New Roman"/>
+          <w:color w:val="D4D4D4"/>
+          <w:sz w:val="18"/>
+          <w:szCs w:val="18"/>
+          <w:lang w:val="en-GB" w:eastAsia="pt-PT"/>
+        </w:rPr>
+        <w:t>};</w:t>
+      </w:r>
+    </w:p>
+    <w:p>
+      <w:pPr>
+        <w:shd w:val="clear" w:color="auto" w:fill="1E1E1E"/>
+        <w:spacing w:after="0" w:line="240" w:lineRule="auto"/>
+        <w:rPr>
+          <w:rFonts w:ascii="Consolas" w:eastAsia="Times New Roman" w:hAnsi="Consolas" w:cs="Times New Roman"/>
+          <w:color w:val="D4D4D4"/>
+          <w:sz w:val="18"/>
+          <w:szCs w:val="18"/>
+          <w:lang w:val="en-GB" w:eastAsia="pt-PT"/>
+        </w:rPr>
+      </w:pPr>
+      <w:r>
+        <w:rPr>
+          <w:rFonts w:ascii="Consolas" w:eastAsia="Times New Roman" w:hAnsi="Consolas" w:cs="Times New Roman"/>
+          <w:color w:val="D4D4D4"/>
+          <w:sz w:val="18"/>
+          <w:szCs w:val="18"/>
+          <w:lang w:val="en-GB" w:eastAsia="pt-PT"/>
+        </w:rPr>
+        <w:t xml:space="preserve">    </w:t>
+      </w:r>
+      <w:r>
+        <w:rPr>
+          <w:rFonts w:ascii="Consolas" w:eastAsia="Times New Roman" w:hAnsi="Consolas" w:cs="Times New Roman"/>
+          <w:color w:val="C586C0"/>
+          <w:sz w:val="18"/>
+          <w:szCs w:val="18"/>
+          <w:lang w:val="en-GB" w:eastAsia="pt-PT"/>
+        </w:rPr>
+        <w:t>if</w:t>
+      </w:r>
+      <w:r>
+        <w:rPr>
+          <w:rFonts w:ascii="Consolas" w:eastAsia="Times New Roman" w:hAnsi="Consolas" w:cs="Times New Roman"/>
+          <w:color w:val="D4D4D4"/>
+          <w:sz w:val="18"/>
+          <w:szCs w:val="18"/>
+          <w:lang w:val="en-GB" w:eastAsia="pt-PT"/>
+        </w:rPr>
+        <w:t xml:space="preserve"> (</w:t>
+      </w:r>
+      <w:r>
+        <w:rPr>
+          <w:rFonts w:ascii="Consolas" w:eastAsia="Times New Roman" w:hAnsi="Consolas" w:cs="Times New Roman"/>
+          <w:color w:val="9CDCFE"/>
+          <w:sz w:val="18"/>
+          <w:szCs w:val="18"/>
+          <w:lang w:val="en-GB" w:eastAsia="pt-PT"/>
+        </w:rPr>
+        <w:t>start</w:t>
+      </w:r>
+      <w:r>
+        <w:rPr>
+          <w:rFonts w:ascii="Consolas" w:eastAsia="Times New Roman" w:hAnsi="Consolas" w:cs="Times New Roman"/>
+          <w:color w:val="D4D4D4"/>
+          <w:sz w:val="18"/>
+          <w:szCs w:val="18"/>
+          <w:lang w:val="en-GB" w:eastAsia="pt-PT"/>
+        </w:rPr>
+        <w:t xml:space="preserve"> == </w:t>
+      </w:r>
+      <w:r>
+        <w:rPr>
+          <w:rFonts w:ascii="Consolas" w:eastAsia="Times New Roman" w:hAnsi="Consolas" w:cs="Times New Roman"/>
+          <w:color w:val="B5CEA8"/>
+          <w:sz w:val="18"/>
+          <w:szCs w:val="18"/>
+          <w:lang w:val="en-GB" w:eastAsia="pt-PT"/>
+        </w:rPr>
+        <w:t>1</w:t>
+      </w:r>
+      <w:r>
+        <w:rPr>
+          <w:rFonts w:ascii="Consolas" w:eastAsia="Times New Roman" w:hAnsi="Consolas" w:cs="Times New Roman"/>
+          <w:color w:val="D4D4D4"/>
+          <w:sz w:val="18"/>
+          <w:szCs w:val="18"/>
+          <w:lang w:val="en-GB" w:eastAsia="pt-PT"/>
+        </w:rPr>
+        <w:t xml:space="preserve">) </w:t>
+      </w:r>
+      <w:r>
+        <w:rPr>
+          <w:rFonts w:ascii="Consolas" w:eastAsia="Times New Roman" w:hAnsi="Consolas" w:cs="Times New Roman"/>
+          <w:color w:val="9CDCFE"/>
+          <w:sz w:val="18"/>
+          <w:szCs w:val="18"/>
+          <w:lang w:val="en-GB" w:eastAsia="pt-PT"/>
+        </w:rPr>
+        <w:t>buf</w:t>
+      </w:r>
+      <w:r>
+        <w:rPr>
+          <w:rFonts w:ascii="Consolas" w:eastAsia="Times New Roman" w:hAnsi="Consolas" w:cs="Times New Roman"/>
+          <w:color w:val="D4D4D4"/>
+          <w:sz w:val="18"/>
+          <w:szCs w:val="18"/>
+          <w:lang w:val="en-GB" w:eastAsia="pt-PT"/>
+        </w:rPr>
+        <w:t>[</w:t>
+      </w:r>
+      <w:r>
+        <w:rPr>
+          <w:rFonts w:ascii="Consolas" w:eastAsia="Times New Roman" w:hAnsi="Consolas" w:cs="Times New Roman"/>
+          <w:color w:val="B5CEA8"/>
+          <w:sz w:val="18"/>
+          <w:szCs w:val="18"/>
+          <w:lang w:val="en-GB" w:eastAsia="pt-PT"/>
+        </w:rPr>
+        <w:t>0</w:t>
+      </w:r>
+      <w:r>
+        <w:rPr>
+          <w:rFonts w:ascii="Consolas" w:eastAsia="Times New Roman" w:hAnsi="Consolas" w:cs="Times New Roman"/>
+          <w:color w:val="D4D4D4"/>
+          <w:sz w:val="18"/>
+          <w:szCs w:val="18"/>
+          <w:lang w:val="en-GB" w:eastAsia="pt-PT"/>
+        </w:rPr>
+        <w:t xml:space="preserve">] = </w:t>
+      </w:r>
+      <w:r>
+        <w:rPr>
+          <w:rFonts w:ascii="Consolas" w:eastAsia="Times New Roman" w:hAnsi="Consolas" w:cs="Times New Roman"/>
+          <w:color w:val="B5CEA8"/>
+          <w:sz w:val="18"/>
+          <w:szCs w:val="18"/>
+          <w:lang w:val="en-GB" w:eastAsia="pt-PT"/>
+        </w:rPr>
+        <w:t>2</w:t>
+      </w:r>
+      <w:r>
+        <w:rPr>
+          <w:rFonts w:ascii="Consolas" w:eastAsia="Times New Roman" w:hAnsi="Consolas" w:cs="Times New Roman"/>
+          <w:color w:val="D4D4D4"/>
+          <w:sz w:val="18"/>
+          <w:szCs w:val="18"/>
+          <w:lang w:val="en-GB" w:eastAsia="pt-PT"/>
+        </w:rPr>
+        <w:t>;</w:t>
+      </w:r>
+    </w:p>
+    <w:p>
+      <w:pPr>
+        <w:shd w:val="clear" w:color="auto" w:fill="1E1E1E"/>
+        <w:spacing w:after="0" w:line="240" w:lineRule="auto"/>
+        <w:rPr>
+          <w:rFonts w:ascii="Consolas" w:eastAsia="Times New Roman" w:hAnsi="Consolas" w:cs="Times New Roman"/>
+          <w:color w:val="D4D4D4"/>
+          <w:sz w:val="18"/>
+          <w:szCs w:val="18"/>
+          <w:lang w:val="en-GB" w:eastAsia="pt-PT"/>
+        </w:rPr>
+      </w:pPr>
+      <w:r>
+        <w:rPr>
+          <w:rFonts w:ascii="Consolas" w:eastAsia="Times New Roman" w:hAnsi="Consolas" w:cs="Times New Roman"/>
+          <w:color w:val="D4D4D4"/>
+          <w:sz w:val="18"/>
+          <w:szCs w:val="18"/>
+          <w:lang w:val="en-GB" w:eastAsia="pt-PT"/>
+        </w:rPr>
+        <w:t xml:space="preserve">    </w:t>
+      </w:r>
+      <w:r>
+        <w:rPr>
+          <w:rFonts w:ascii="Consolas" w:eastAsia="Times New Roman" w:hAnsi="Consolas" w:cs="Times New Roman"/>
+          <w:color w:val="C586C0"/>
+          <w:sz w:val="18"/>
+          <w:szCs w:val="18"/>
+          <w:lang w:val="en-GB" w:eastAsia="pt-PT"/>
+        </w:rPr>
+        <w:t>else</w:t>
+      </w:r>
+      <w:r>
+        <w:rPr>
+          <w:rFonts w:ascii="Consolas" w:eastAsia="Times New Roman" w:hAnsi="Consolas" w:cs="Times New Roman"/>
+          <w:color w:val="D4D4D4"/>
+          <w:sz w:val="18"/>
+          <w:szCs w:val="18"/>
+          <w:lang w:val="en-GB" w:eastAsia="pt-PT"/>
+        </w:rPr>
+        <w:t xml:space="preserve"> </w:t>
+      </w:r>
+      <w:r>
+        <w:rPr>
+          <w:rFonts w:ascii="Consolas" w:eastAsia="Times New Roman" w:hAnsi="Consolas" w:cs="Times New Roman"/>
+          <w:color w:val="9CDCFE"/>
+          <w:sz w:val="18"/>
+          <w:szCs w:val="18"/>
+          <w:lang w:val="en-GB" w:eastAsia="pt-PT"/>
+        </w:rPr>
+        <w:t>buf</w:t>
+      </w:r>
+      <w:r>
+        <w:rPr>
+          <w:rFonts w:ascii="Consolas" w:eastAsia="Times New Roman" w:hAnsi="Consolas" w:cs="Times New Roman"/>
+          <w:color w:val="D4D4D4"/>
+          <w:sz w:val="18"/>
+          <w:szCs w:val="18"/>
+          <w:lang w:val="en-GB" w:eastAsia="pt-PT"/>
+        </w:rPr>
+        <w:t>[</w:t>
+      </w:r>
+      <w:r>
+        <w:rPr>
+          <w:rFonts w:ascii="Consolas" w:eastAsia="Times New Roman" w:hAnsi="Consolas" w:cs="Times New Roman"/>
+          <w:color w:val="B5CEA8"/>
+          <w:sz w:val="18"/>
+          <w:szCs w:val="18"/>
+          <w:lang w:val="en-GB" w:eastAsia="pt-PT"/>
+        </w:rPr>
+        <w:t>0</w:t>
+      </w:r>
+      <w:r>
+        <w:rPr>
+          <w:rFonts w:ascii="Consolas" w:eastAsia="Times New Roman" w:hAnsi="Consolas" w:cs="Times New Roman"/>
+          <w:color w:val="D4D4D4"/>
+          <w:sz w:val="18"/>
+          <w:szCs w:val="18"/>
+          <w:lang w:val="en-GB" w:eastAsia="pt-PT"/>
+        </w:rPr>
+        <w:t xml:space="preserve">] = </w:t>
+      </w:r>
+      <w:r>
+        <w:rPr>
+          <w:rFonts w:ascii="Consolas" w:eastAsia="Times New Roman" w:hAnsi="Consolas" w:cs="Times New Roman"/>
+          <w:color w:val="B5CEA8"/>
+          <w:sz w:val="18"/>
+          <w:szCs w:val="18"/>
+          <w:lang w:val="en-GB" w:eastAsia="pt-PT"/>
+        </w:rPr>
+        <w:t>3</w:t>
+      </w:r>
+      <w:r>
+        <w:rPr>
+          <w:rFonts w:ascii="Consolas" w:eastAsia="Times New Roman" w:hAnsi="Consolas" w:cs="Times New Roman"/>
+          <w:color w:val="D4D4D4"/>
+          <w:sz w:val="18"/>
+          <w:szCs w:val="18"/>
+          <w:lang w:val="en-GB" w:eastAsia="pt-PT"/>
+        </w:rPr>
+        <w:t>;</w:t>
+      </w:r>
+    </w:p>
+    <w:p>
+      <w:pPr>
+        <w:rPr>
+          <w:lang w:val="en-GB"/>
+        </w:rPr>
+      </w:pPr>
+    </w:p>
+    <w:p>
+      <w:r>
+        <w:t>O pacote de controlo que sinaliza o início da transmissão deverá ter obrigatoriamente um campo com o tamanho do ficheiro e opcionalmente um campo com o nome do ficheiro</w:t>
+      </w:r>
+      <w:r>
+        <w:t>. No nosso caso, apesar de não ser obrigatório também adicionamos o campo com o nome do ficheiro. Começando pelo tamanho do ficheiro, a primeira coisa a fazer é colocar o próximo byte a 0, que significa que estamos a inserir informação relativa ao tamanho.</w:t>
+      </w:r>
+    </w:p>
+    <w:p>
+      <w:pPr>
+        <w:shd w:val="clear" w:color="auto" w:fill="1E1E1E"/>
+        <w:spacing w:after="0" w:line="240" w:lineRule="auto"/>
+        <w:rPr>
+          <w:rFonts w:ascii="Consolas" w:eastAsia="Times New Roman" w:hAnsi="Consolas" w:cs="Times New Roman"/>
+          <w:color w:val="6A9955"/>
+          <w:sz w:val="20"/>
+          <w:szCs w:val="20"/>
+          <w:lang w:eastAsia="pt-PT"/>
+        </w:rPr>
+      </w:pPr>
+      <w:r>
+        <w:rPr>
+          <w:rFonts w:ascii="Consolas" w:eastAsia="Times New Roman" w:hAnsi="Consolas" w:cs="Times New Roman"/>
+          <w:color w:val="9CDCFE"/>
+          <w:sz w:val="20"/>
+          <w:szCs w:val="20"/>
+          <w:lang w:eastAsia="pt-PT"/>
+        </w:rPr>
+        <w:t>buf</w:t>
+      </w:r>
+      <w:r>
+        <w:rPr>
+          <w:rFonts w:ascii="Consolas" w:eastAsia="Times New Roman" w:hAnsi="Consolas" w:cs="Times New Roman"/>
+          <w:color w:val="D4D4D4"/>
+          <w:sz w:val="20"/>
+          <w:szCs w:val="20"/>
+          <w:lang w:eastAsia="pt-PT"/>
+        </w:rPr>
+        <w:t>[</w:t>
+      </w:r>
+      <w:r>
+        <w:rPr>
+          <w:rFonts w:ascii="Consolas" w:eastAsia="Times New Roman" w:hAnsi="Consolas" w:cs="Times New Roman"/>
+          <w:color w:val="B5CEA8"/>
+          <w:sz w:val="20"/>
+          <w:szCs w:val="20"/>
+          <w:lang w:eastAsia="pt-PT"/>
+        </w:rPr>
+        <w:t>1</w:t>
+      </w:r>
+      <w:r>
+        <w:rPr>
+          <w:rFonts w:ascii="Consolas" w:eastAsia="Times New Roman" w:hAnsi="Consolas" w:cs="Times New Roman"/>
+          <w:color w:val="D4D4D4"/>
+          <w:sz w:val="20"/>
+          <w:szCs w:val="20"/>
+          <w:lang w:eastAsia="pt-PT"/>
+        </w:rPr>
+        <w:t xml:space="preserve">] = </w:t>
+      </w:r>
+      <w:r>
+        <w:rPr>
+          <w:rFonts w:ascii="Consolas" w:eastAsia="Times New Roman" w:hAnsi="Consolas" w:cs="Times New Roman"/>
+          <w:color w:val="B5CEA8"/>
+          <w:sz w:val="20"/>
+          <w:szCs w:val="20"/>
+          <w:lang w:eastAsia="pt-PT"/>
+        </w:rPr>
+        <w:t>0</w:t>
+      </w:r>
+      <w:r>
+        <w:rPr>
+          <w:rFonts w:ascii="Consolas" w:eastAsia="Times New Roman" w:hAnsi="Consolas" w:cs="Times New Roman"/>
+          <w:color w:val="D4D4D4"/>
+          <w:sz w:val="20"/>
+          <w:szCs w:val="20"/>
+          <w:lang w:eastAsia="pt-PT"/>
+        </w:rPr>
+        <w:t>;</w:t>
+      </w:r>
+      <w:r>
+        <w:rPr>
+          <w:rFonts w:ascii="Consolas" w:eastAsia="Times New Roman" w:hAnsi="Consolas" w:cs="Times New Roman"/>
+          <w:color w:val="6A9955"/>
+          <w:sz w:val="20"/>
+          <w:szCs w:val="20"/>
+          <w:lang w:eastAsia="pt-PT"/>
+        </w:rPr>
+        <w:t xml:space="preserve">     // fileSize -&gt; mandatory</w:t>
+      </w:r>
+    </w:p>
+    <w:p>
+      <w:pPr>
+        <w:spacing w:before="240"/>
+      </w:pPr>
+      <w:r>
+        <w:t xml:space="preserve">O byte seguinte vai indicar o numero de bytes que escrever o tamanho do ficheiro vai ocupar. </w:t>
+      </w:r>
+      <w:r>
+        <w:t>Calculamos este valor como se fosse uma divisão do tamanho do ficheiro por 8 bits:</w:t>
+      </w:r>
+    </w:p>
+    <w:p>
+      <w:pPr>
+        <w:shd w:val="clear" w:color="auto" w:fill="1E1E1E"/>
+        <w:spacing w:after="0" w:line="276" w:lineRule="auto"/>
+        <w:rPr>
+          <w:rFonts w:ascii="Consolas" w:eastAsia="Times New Roman" w:hAnsi="Consolas" w:cs="Times New Roman"/>
+          <w:color w:val="D4D4D4"/>
+          <w:sz w:val="18"/>
+          <w:szCs w:val="18"/>
+          <w:lang w:eastAsia="pt-PT"/>
+        </w:rPr>
+      </w:pPr>
+      <w:r>
+        <w:rPr>
+          <w:rFonts w:ascii="Consolas" w:eastAsia="Times New Roman" w:hAnsi="Consolas" w:cs="Times New Roman"/>
+          <w:color w:val="569CD6"/>
+          <w:sz w:val="18"/>
+          <w:szCs w:val="18"/>
+          <w:lang w:eastAsia="pt-PT"/>
+        </w:rPr>
+        <w:t>int</w:t>
+      </w:r>
+      <w:r>
+        <w:rPr>
+          <w:rFonts w:ascii="Consolas" w:eastAsia="Times New Roman" w:hAnsi="Consolas" w:cs="Times New Roman"/>
+          <w:color w:val="D4D4D4"/>
+          <w:sz w:val="18"/>
+          <w:szCs w:val="18"/>
+          <w:lang w:eastAsia="pt-PT"/>
+        </w:rPr>
+        <w:t xml:space="preserve"> </w:t>
+      </w:r>
+      <w:r>
+        <w:rPr>
+          <w:rFonts w:ascii="Consolas" w:eastAsia="Times New Roman" w:hAnsi="Consolas" w:cs="Times New Roman"/>
+          <w:color w:val="9CDCFE"/>
+          <w:sz w:val="18"/>
+          <w:szCs w:val="18"/>
+          <w:lang w:eastAsia="pt-PT"/>
+        </w:rPr>
+        <w:t>numOct</w:t>
+      </w:r>
+      <w:r>
+        <w:rPr>
+          <w:rFonts w:ascii="Consolas" w:eastAsia="Times New Roman" w:hAnsi="Consolas" w:cs="Times New Roman"/>
+          <w:color w:val="D4D4D4"/>
+          <w:sz w:val="18"/>
+          <w:szCs w:val="18"/>
+          <w:lang w:eastAsia="pt-PT"/>
+        </w:rPr>
+        <w:t xml:space="preserve"> = </w:t>
+      </w:r>
+      <w:r>
+        <w:rPr>
+          <w:rFonts w:ascii="Consolas" w:eastAsia="Times New Roman" w:hAnsi="Consolas" w:cs="Times New Roman"/>
+          <w:color w:val="B5CEA8"/>
+          <w:sz w:val="18"/>
+          <w:szCs w:val="18"/>
+          <w:lang w:eastAsia="pt-PT"/>
+        </w:rPr>
+        <w:t>0</w:t>
+      </w:r>
+      <w:r>
+        <w:rPr>
+          <w:rFonts w:ascii="Consolas" w:eastAsia="Times New Roman" w:hAnsi="Consolas" w:cs="Times New Roman"/>
+          <w:color w:val="D4D4D4"/>
+          <w:sz w:val="18"/>
+          <w:szCs w:val="18"/>
+          <w:lang w:eastAsia="pt-PT"/>
+        </w:rPr>
+        <w:t xml:space="preserve">, </w:t>
+      </w:r>
+      <w:r>
+        <w:rPr>
+          <w:rFonts w:ascii="Consolas" w:eastAsia="Times New Roman" w:hAnsi="Consolas" w:cs="Times New Roman"/>
+          <w:color w:val="9CDCFE"/>
+          <w:sz w:val="18"/>
+          <w:szCs w:val="18"/>
+          <w:lang w:eastAsia="pt-PT"/>
+        </w:rPr>
+        <w:t>s</w:t>
+      </w:r>
+      <w:r>
+        <w:rPr>
+          <w:rFonts w:ascii="Consolas" w:eastAsia="Times New Roman" w:hAnsi="Consolas" w:cs="Times New Roman"/>
+          <w:color w:val="D4D4D4"/>
+          <w:sz w:val="18"/>
+          <w:szCs w:val="18"/>
+          <w:lang w:eastAsia="pt-PT"/>
+        </w:rPr>
+        <w:t xml:space="preserve"> = </w:t>
+      </w:r>
+      <w:r>
+        <w:rPr>
+          <w:rFonts w:ascii="Consolas" w:eastAsia="Times New Roman" w:hAnsi="Consolas" w:cs="Times New Roman"/>
+          <w:color w:val="9CDCFE"/>
+          <w:sz w:val="18"/>
+          <w:szCs w:val="18"/>
+          <w:lang w:eastAsia="pt-PT"/>
+        </w:rPr>
+        <w:t>fileSize</w:t>
+      </w:r>
+      <w:r>
+        <w:rPr>
+          <w:rFonts w:ascii="Consolas" w:eastAsia="Times New Roman" w:hAnsi="Consolas" w:cs="Times New Roman"/>
+          <w:color w:val="D4D4D4"/>
+          <w:sz w:val="18"/>
+          <w:szCs w:val="18"/>
+          <w:lang w:eastAsia="pt-PT"/>
+        </w:rPr>
+        <w:t>;</w:t>
+      </w:r>
+    </w:p>
+    <w:p>
+      <w:pPr>
+        <w:shd w:val="clear" w:color="auto" w:fill="1E1E1E"/>
+        <w:spacing w:after="0" w:line="276" w:lineRule="auto"/>
+        <w:rPr>
+          <w:rFonts w:ascii="Consolas" w:eastAsia="Times New Roman" w:hAnsi="Consolas" w:cs="Times New Roman"/>
+          <w:color w:val="D4D4D4"/>
+          <w:sz w:val="18"/>
+          <w:szCs w:val="18"/>
+          <w:lang w:val="en-GB" w:eastAsia="pt-PT"/>
+        </w:rPr>
+      </w:pPr>
+      <w:r>
+        <w:rPr>
+          <w:rFonts w:ascii="Consolas" w:eastAsia="Times New Roman" w:hAnsi="Consolas" w:cs="Times New Roman"/>
+          <w:color w:val="D4D4D4"/>
+          <w:sz w:val="18"/>
+          <w:szCs w:val="18"/>
+          <w:lang w:eastAsia="pt-PT"/>
+        </w:rPr>
+        <w:t xml:space="preserve">    </w:t>
+      </w:r>
+      <w:r>
+        <w:rPr>
+          <w:rFonts w:ascii="Consolas" w:eastAsia="Times New Roman" w:hAnsi="Consolas" w:cs="Times New Roman"/>
+          <w:color w:val="C586C0"/>
+          <w:sz w:val="18"/>
+          <w:szCs w:val="18"/>
+          <w:lang w:val="en-GB" w:eastAsia="pt-PT"/>
+        </w:rPr>
+        <w:t>while</w:t>
+      </w:r>
+      <w:r>
+        <w:rPr>
+          <w:rFonts w:ascii="Consolas" w:eastAsia="Times New Roman" w:hAnsi="Consolas" w:cs="Times New Roman"/>
+          <w:color w:val="D4D4D4"/>
+          <w:sz w:val="18"/>
+          <w:szCs w:val="18"/>
+          <w:lang w:val="en-GB" w:eastAsia="pt-PT"/>
+        </w:rPr>
+        <w:t xml:space="preserve"> (</w:t>
+      </w:r>
+      <w:r>
+        <w:rPr>
+          <w:rFonts w:ascii="Consolas" w:eastAsia="Times New Roman" w:hAnsi="Consolas" w:cs="Times New Roman"/>
+          <w:color w:val="9CDCFE"/>
+          <w:sz w:val="18"/>
+          <w:szCs w:val="18"/>
+          <w:lang w:val="en-GB" w:eastAsia="pt-PT"/>
+        </w:rPr>
+        <w:t>s</w:t>
+      </w:r>
+      <w:r>
+        <w:rPr>
+          <w:rFonts w:ascii="Consolas" w:eastAsia="Times New Roman" w:hAnsi="Consolas" w:cs="Times New Roman"/>
+          <w:color w:val="D4D4D4"/>
+          <w:sz w:val="18"/>
+          <w:szCs w:val="18"/>
+          <w:lang w:val="en-GB" w:eastAsia="pt-PT"/>
+        </w:rPr>
+        <w:t xml:space="preserve"> &gt; </w:t>
+      </w:r>
+      <w:r>
+        <w:rPr>
+          <w:rFonts w:ascii="Consolas" w:eastAsia="Times New Roman" w:hAnsi="Consolas" w:cs="Times New Roman"/>
+          <w:color w:val="B5CEA8"/>
+          <w:sz w:val="18"/>
+          <w:szCs w:val="18"/>
+          <w:lang w:val="en-GB" w:eastAsia="pt-PT"/>
+        </w:rPr>
+        <w:t>0</w:t>
+      </w:r>
+      <w:r>
+        <w:rPr>
+          <w:rFonts w:ascii="Consolas" w:eastAsia="Times New Roman" w:hAnsi="Consolas" w:cs="Times New Roman"/>
+          <w:color w:val="D4D4D4"/>
+          <w:sz w:val="18"/>
+          <w:szCs w:val="18"/>
+          <w:lang w:val="en-GB" w:eastAsia="pt-PT"/>
+        </w:rPr>
+        <w:t>) {</w:t>
+      </w:r>
+    </w:p>
+    <w:p>
+      <w:pPr>
+        <w:shd w:val="clear" w:color="auto" w:fill="1E1E1E"/>
+        <w:spacing w:after="0" w:line="276" w:lineRule="auto"/>
+        <w:rPr>
+          <w:rFonts w:ascii="Consolas" w:eastAsia="Times New Roman" w:hAnsi="Consolas" w:cs="Times New Roman"/>
+          <w:color w:val="D4D4D4"/>
+          <w:sz w:val="18"/>
+          <w:szCs w:val="18"/>
+          <w:lang w:val="en-GB" w:eastAsia="pt-PT"/>
+        </w:rPr>
+      </w:pPr>
+      <w:r>
+        <w:rPr>
+          <w:rFonts w:ascii="Consolas" w:eastAsia="Times New Roman" w:hAnsi="Consolas" w:cs="Times New Roman"/>
+          <w:color w:val="D4D4D4"/>
+          <w:sz w:val="18"/>
+          <w:szCs w:val="18"/>
+          <w:lang w:val="en-GB" w:eastAsia="pt-PT"/>
+        </w:rPr>
+        <w:t xml:space="preserve">        </w:t>
+      </w:r>
+      <w:r>
+        <w:rPr>
+          <w:rFonts w:ascii="Consolas" w:eastAsia="Times New Roman" w:hAnsi="Consolas" w:cs="Times New Roman"/>
+          <w:color w:val="9CDCFE"/>
+          <w:sz w:val="18"/>
+          <w:szCs w:val="18"/>
+          <w:lang w:val="en-GB" w:eastAsia="pt-PT"/>
+        </w:rPr>
+        <w:t>numOct</w:t>
+      </w:r>
+      <w:r>
+        <w:rPr>
+          <w:rFonts w:ascii="Consolas" w:eastAsia="Times New Roman" w:hAnsi="Consolas" w:cs="Times New Roman"/>
+          <w:color w:val="D4D4D4"/>
+          <w:sz w:val="18"/>
+          <w:szCs w:val="18"/>
+          <w:lang w:val="en-GB" w:eastAsia="pt-PT"/>
+        </w:rPr>
+        <w:t>++;</w:t>
+      </w:r>
+    </w:p>
+    <w:p>
+      <w:pPr>
+        <w:shd w:val="clear" w:color="auto" w:fill="1E1E1E"/>
+        <w:spacing w:after="0" w:line="276" w:lineRule="auto"/>
+        <w:rPr>
+          <w:rFonts w:ascii="Consolas" w:eastAsia="Times New Roman" w:hAnsi="Consolas" w:cs="Times New Roman"/>
+          <w:color w:val="D4D4D4"/>
+          <w:sz w:val="18"/>
+          <w:szCs w:val="18"/>
+          <w:lang w:val="en-GB" w:eastAsia="pt-PT"/>
+        </w:rPr>
+      </w:pPr>
+      <w:r>
+        <w:rPr>
+          <w:rFonts w:ascii="Consolas" w:eastAsia="Times New Roman" w:hAnsi="Consolas" w:cs="Times New Roman"/>
+          <w:color w:val="D4D4D4"/>
+          <w:sz w:val="18"/>
+          <w:szCs w:val="18"/>
+          <w:lang w:val="en-GB" w:eastAsia="pt-PT"/>
+        </w:rPr>
+        <w:t xml:space="preserve">        </w:t>
+      </w:r>
+      <w:r>
+        <w:rPr>
+          <w:rFonts w:ascii="Consolas" w:eastAsia="Times New Roman" w:hAnsi="Consolas" w:cs="Times New Roman"/>
+          <w:color w:val="9CDCFE"/>
+          <w:sz w:val="18"/>
+          <w:szCs w:val="18"/>
+          <w:lang w:val="en-GB" w:eastAsia="pt-PT"/>
+        </w:rPr>
+        <w:t>s</w:t>
+      </w:r>
+      <w:r>
+        <w:rPr>
+          <w:rFonts w:ascii="Consolas" w:eastAsia="Times New Roman" w:hAnsi="Consolas" w:cs="Times New Roman"/>
+          <w:color w:val="D4D4D4"/>
+          <w:sz w:val="18"/>
+          <w:szCs w:val="18"/>
+          <w:lang w:val="en-GB" w:eastAsia="pt-PT"/>
+        </w:rPr>
+        <w:t xml:space="preserve"> = </w:t>
+      </w:r>
+      <w:r>
+        <w:rPr>
+          <w:rFonts w:ascii="Consolas" w:eastAsia="Times New Roman" w:hAnsi="Consolas" w:cs="Times New Roman"/>
+          <w:color w:val="9CDCFE"/>
+          <w:sz w:val="18"/>
+          <w:szCs w:val="18"/>
+          <w:lang w:val="en-GB" w:eastAsia="pt-PT"/>
+        </w:rPr>
+        <w:t>s</w:t>
+      </w:r>
+      <w:r>
+        <w:rPr>
+          <w:rFonts w:ascii="Consolas" w:eastAsia="Times New Roman" w:hAnsi="Consolas" w:cs="Times New Roman"/>
+          <w:color w:val="D4D4D4"/>
+          <w:sz w:val="18"/>
+          <w:szCs w:val="18"/>
+          <w:lang w:val="en-GB" w:eastAsia="pt-PT"/>
+        </w:rPr>
+        <w:t xml:space="preserve"> &gt;&gt; </w:t>
+      </w:r>
+      <w:r>
+        <w:rPr>
+          <w:rFonts w:ascii="Consolas" w:eastAsia="Times New Roman" w:hAnsi="Consolas" w:cs="Times New Roman"/>
+          <w:color w:val="B5CEA8"/>
+          <w:sz w:val="18"/>
+          <w:szCs w:val="18"/>
+          <w:lang w:val="en-GB" w:eastAsia="pt-PT"/>
+        </w:rPr>
+        <w:t>8</w:t>
+      </w:r>
+      <w:r>
+        <w:rPr>
+          <w:rFonts w:ascii="Consolas" w:eastAsia="Times New Roman" w:hAnsi="Consolas" w:cs="Times New Roman"/>
+          <w:color w:val="D4D4D4"/>
+          <w:sz w:val="18"/>
+          <w:szCs w:val="18"/>
+          <w:lang w:val="en-GB" w:eastAsia="pt-PT"/>
+        </w:rPr>
+        <w:t>;</w:t>
+      </w:r>
+    </w:p>
+    <w:p>
+      <w:pPr>
+        <w:shd w:val="clear" w:color="auto" w:fill="1E1E1E"/>
+        <w:spacing w:after="0" w:line="276" w:lineRule="auto"/>
+        <w:rPr>
+          <w:rFonts w:ascii="Consolas" w:eastAsia="Times New Roman" w:hAnsi="Consolas" w:cs="Times New Roman"/>
+          <w:color w:val="D4D4D4"/>
+          <w:sz w:val="18"/>
+          <w:szCs w:val="18"/>
+          <w:lang w:val="en-GB" w:eastAsia="pt-PT"/>
+        </w:rPr>
+      </w:pPr>
+      <w:r>
+        <w:rPr>
+          <w:rFonts w:ascii="Consolas" w:eastAsia="Times New Roman" w:hAnsi="Consolas" w:cs="Times New Roman"/>
+          <w:color w:val="D4D4D4"/>
+          <w:sz w:val="18"/>
+          <w:szCs w:val="18"/>
+          <w:lang w:val="en-GB" w:eastAsia="pt-PT"/>
+        </w:rPr>
+        <w:t>    }</w:t>
+      </w:r>
+    </w:p>
+    <w:p>
+      <w:pPr>
+        <w:shd w:val="clear" w:color="auto" w:fill="1E1E1E"/>
+        <w:spacing w:after="0" w:line="276" w:lineRule="auto"/>
+        <w:rPr>
+          <w:rFonts w:ascii="Consolas" w:eastAsia="Times New Roman" w:hAnsi="Consolas" w:cs="Times New Roman"/>
+          <w:color w:val="D4D4D4"/>
+          <w:sz w:val="18"/>
+          <w:szCs w:val="18"/>
+          <w:lang w:val="en-GB" w:eastAsia="pt-PT"/>
+        </w:rPr>
+      </w:pPr>
+      <w:r>
+        <w:rPr>
+          <w:rFonts w:ascii="Consolas" w:eastAsia="Times New Roman" w:hAnsi="Consolas" w:cs="Times New Roman"/>
+          <w:color w:val="D4D4D4"/>
+          <w:sz w:val="18"/>
+          <w:szCs w:val="18"/>
+          <w:lang w:val="en-GB" w:eastAsia="pt-PT"/>
+        </w:rPr>
+        <w:t xml:space="preserve">    </w:t>
+      </w:r>
+      <w:r>
+        <w:rPr>
+          <w:rFonts w:ascii="Consolas" w:eastAsia="Times New Roman" w:hAnsi="Consolas" w:cs="Times New Roman"/>
+          <w:color w:val="9CDCFE"/>
+          <w:sz w:val="18"/>
+          <w:szCs w:val="18"/>
+          <w:lang w:val="en-GB" w:eastAsia="pt-PT"/>
+        </w:rPr>
+        <w:t>buf</w:t>
+      </w:r>
+      <w:r>
+        <w:rPr>
+          <w:rFonts w:ascii="Consolas" w:eastAsia="Times New Roman" w:hAnsi="Consolas" w:cs="Times New Roman"/>
+          <w:color w:val="D4D4D4"/>
+          <w:sz w:val="18"/>
+          <w:szCs w:val="18"/>
+          <w:lang w:val="en-GB" w:eastAsia="pt-PT"/>
+        </w:rPr>
+        <w:t>[</w:t>
+      </w:r>
+      <w:r>
+        <w:rPr>
+          <w:rFonts w:ascii="Consolas" w:eastAsia="Times New Roman" w:hAnsi="Consolas" w:cs="Times New Roman"/>
+          <w:color w:val="B5CEA8"/>
+          <w:sz w:val="18"/>
+          <w:szCs w:val="18"/>
+          <w:lang w:val="en-GB" w:eastAsia="pt-PT"/>
+        </w:rPr>
+        <w:t>2</w:t>
+      </w:r>
+      <w:r>
+        <w:rPr>
+          <w:rFonts w:ascii="Consolas" w:eastAsia="Times New Roman" w:hAnsi="Consolas" w:cs="Times New Roman"/>
+          <w:color w:val="D4D4D4"/>
+          <w:sz w:val="18"/>
+          <w:szCs w:val="18"/>
+          <w:lang w:val="en-GB" w:eastAsia="pt-PT"/>
+        </w:rPr>
+        <w:t>] =  </w:t>
+      </w:r>
+      <w:r>
+        <w:rPr>
+          <w:rFonts w:ascii="Consolas" w:eastAsia="Times New Roman" w:hAnsi="Consolas" w:cs="Times New Roman"/>
+          <w:color w:val="9CDCFE"/>
+          <w:sz w:val="18"/>
+          <w:szCs w:val="18"/>
+          <w:lang w:val="en-GB" w:eastAsia="pt-PT"/>
+        </w:rPr>
+        <w:t>numOct</w:t>
+      </w:r>
+      <w:r>
+        <w:rPr>
+          <w:rFonts w:ascii="Consolas" w:eastAsia="Times New Roman" w:hAnsi="Consolas" w:cs="Times New Roman"/>
+          <w:color w:val="D4D4D4"/>
+          <w:sz w:val="18"/>
+          <w:szCs w:val="18"/>
+          <w:lang w:val="en-GB" w:eastAsia="pt-PT"/>
+        </w:rPr>
+        <w:t>;</w:t>
+      </w:r>
+      <w:r>
+        <w:rPr>
+          <w:rFonts w:ascii="Consolas" w:eastAsia="Times New Roman" w:hAnsi="Consolas" w:cs="Times New Roman"/>
+          <w:color w:val="6A9955"/>
+          <w:sz w:val="18"/>
+          <w:szCs w:val="18"/>
+          <w:lang w:val="en-GB" w:eastAsia="pt-PT"/>
+        </w:rPr>
+        <w:t xml:space="preserve"> //specifies the size of the next field</w:t>
+      </w:r>
+    </w:p>
+    <w:p>
+      <w:pPr>
+        <w:spacing w:after="0"/>
+      </w:pPr>
+    </w:p>
+    <w:p>
+      <w:r>
+        <w:t>O próximo passo será p</w:t>
+      </w:r>
+      <w:r>
+        <w:t>reencher o buffer com o valor do tamanho do ficheiro. Como são necessários 4 bits para representar um inteiro, cada byte vai ser preenchido com dois algarismos até o valor do tamanho do ficheiro ser representado na totalidade.</w:t>
+      </w:r>
+    </w:p>
+    <w:p>
+      <w:pPr>
+        <w:shd w:val="clear" w:color="auto" w:fill="1E1E1E"/>
+        <w:spacing w:after="0" w:line="276" w:lineRule="auto"/>
+        <w:rPr>
+          <w:rFonts w:ascii="Consolas" w:eastAsia="Times New Roman" w:hAnsi="Consolas" w:cs="Times New Roman"/>
+          <w:color w:val="D4D4D4"/>
+          <w:sz w:val="18"/>
+          <w:szCs w:val="18"/>
+          <w:lang w:eastAsia="pt-PT"/>
+        </w:rPr>
+      </w:pPr>
+      <w:r>
+        <w:rPr>
+          <w:rFonts w:ascii="Consolas" w:eastAsia="Times New Roman" w:hAnsi="Consolas" w:cs="Times New Roman"/>
+          <w:color w:val="D4D4D4"/>
+          <w:sz w:val="18"/>
+          <w:szCs w:val="18"/>
+          <w:lang w:eastAsia="pt-PT"/>
+        </w:rPr>
+        <w:t xml:space="preserve">    </w:t>
+      </w:r>
+      <w:r>
+        <w:rPr>
+          <w:rFonts w:ascii="Consolas" w:eastAsia="Times New Roman" w:hAnsi="Consolas" w:cs="Times New Roman"/>
+          <w:color w:val="569CD6"/>
+          <w:sz w:val="18"/>
+          <w:szCs w:val="18"/>
+          <w:lang w:eastAsia="pt-PT"/>
+        </w:rPr>
+        <w:t>int</w:t>
+      </w:r>
+      <w:r>
+        <w:rPr>
+          <w:rFonts w:ascii="Consolas" w:eastAsia="Times New Roman" w:hAnsi="Consolas" w:cs="Times New Roman"/>
+          <w:color w:val="D4D4D4"/>
+          <w:sz w:val="18"/>
+          <w:szCs w:val="18"/>
+          <w:lang w:eastAsia="pt-PT"/>
+        </w:rPr>
+        <w:t xml:space="preserve"> </w:t>
+      </w:r>
+      <w:r>
+        <w:rPr>
+          <w:rFonts w:ascii="Consolas" w:eastAsia="Times New Roman" w:hAnsi="Consolas" w:cs="Times New Roman"/>
+          <w:color w:val="9CDCFE"/>
+          <w:sz w:val="18"/>
+          <w:szCs w:val="18"/>
+          <w:lang w:eastAsia="pt-PT"/>
+        </w:rPr>
+        <w:t>i</w:t>
+      </w:r>
+      <w:r>
+        <w:rPr>
+          <w:rFonts w:ascii="Consolas" w:eastAsia="Times New Roman" w:hAnsi="Consolas" w:cs="Times New Roman"/>
+          <w:color w:val="D4D4D4"/>
+          <w:sz w:val="18"/>
+          <w:szCs w:val="18"/>
+          <w:lang w:eastAsia="pt-PT"/>
+        </w:rPr>
+        <w:t xml:space="preserve"> = </w:t>
+      </w:r>
+      <w:r>
+        <w:rPr>
+          <w:rFonts w:ascii="Consolas" w:eastAsia="Times New Roman" w:hAnsi="Consolas" w:cs="Times New Roman"/>
+          <w:color w:val="B5CEA8"/>
+          <w:sz w:val="18"/>
+          <w:szCs w:val="18"/>
+          <w:lang w:eastAsia="pt-PT"/>
+        </w:rPr>
+        <w:t>0</w:t>
+      </w:r>
+      <w:r>
+        <w:rPr>
+          <w:rFonts w:ascii="Consolas" w:eastAsia="Times New Roman" w:hAnsi="Consolas" w:cs="Times New Roman"/>
+          <w:color w:val="D4D4D4"/>
+          <w:sz w:val="18"/>
+          <w:szCs w:val="18"/>
+          <w:lang w:eastAsia="pt-PT"/>
+        </w:rPr>
+        <w:t>;</w:t>
+      </w:r>
+    </w:p>
+    <w:p>
+      <w:pPr>
+        <w:shd w:val="clear" w:color="auto" w:fill="1E1E1E"/>
+        <w:spacing w:after="0" w:line="276" w:lineRule="auto"/>
+        <w:rPr>
+          <w:rFonts w:ascii="Consolas" w:eastAsia="Times New Roman" w:hAnsi="Consolas" w:cs="Times New Roman"/>
+          <w:color w:val="D4D4D4"/>
+          <w:sz w:val="18"/>
+          <w:szCs w:val="18"/>
+          <w:lang w:val="en-GB" w:eastAsia="pt-PT"/>
+        </w:rPr>
+      </w:pPr>
+      <w:r>
+        <w:rPr>
+          <w:rFonts w:ascii="Consolas" w:eastAsia="Times New Roman" w:hAnsi="Consolas" w:cs="Times New Roman"/>
+          <w:color w:val="D4D4D4"/>
+          <w:sz w:val="18"/>
+          <w:szCs w:val="18"/>
+          <w:lang w:eastAsia="pt-PT"/>
+        </w:rPr>
+        <w:t xml:space="preserve">    </w:t>
+      </w:r>
+      <w:r>
+        <w:rPr>
+          <w:rFonts w:ascii="Consolas" w:eastAsia="Times New Roman" w:hAnsi="Consolas" w:cs="Times New Roman"/>
+          <w:color w:val="6A9955"/>
+          <w:sz w:val="18"/>
+          <w:szCs w:val="18"/>
+          <w:lang w:val="en-GB" w:eastAsia="pt-PT"/>
+        </w:rPr>
+        <w:t>// the for loop fills V1 with the parameter value</w:t>
+      </w:r>
+    </w:p>
+    <w:p>
+      <w:pPr>
+        <w:shd w:val="clear" w:color="auto" w:fill="1E1E1E"/>
+        <w:spacing w:after="0" w:line="276" w:lineRule="auto"/>
+        <w:rPr>
+          <w:rFonts w:ascii="Consolas" w:eastAsia="Times New Roman" w:hAnsi="Consolas" w:cs="Times New Roman"/>
+          <w:color w:val="D4D4D4"/>
+          <w:sz w:val="18"/>
+          <w:szCs w:val="18"/>
+          <w:lang w:val="en-GB" w:eastAsia="pt-PT"/>
+        </w:rPr>
+      </w:pPr>
+      <w:r>
+        <w:rPr>
+          <w:rFonts w:ascii="Consolas" w:eastAsia="Times New Roman" w:hAnsi="Consolas" w:cs="Times New Roman"/>
+          <w:color w:val="D4D4D4"/>
+          <w:sz w:val="18"/>
+          <w:szCs w:val="18"/>
+          <w:lang w:val="en-GB" w:eastAsia="pt-PT"/>
+        </w:rPr>
+        <w:t xml:space="preserve">    </w:t>
+      </w:r>
+      <w:r>
+        <w:rPr>
+          <w:rFonts w:ascii="Consolas" w:eastAsia="Times New Roman" w:hAnsi="Consolas" w:cs="Times New Roman"/>
+          <w:color w:val="C586C0"/>
+          <w:sz w:val="18"/>
+          <w:szCs w:val="18"/>
+          <w:lang w:val="en-GB" w:eastAsia="pt-PT"/>
+        </w:rPr>
+        <w:t>for</w:t>
+      </w:r>
+      <w:r>
+        <w:rPr>
+          <w:rFonts w:ascii="Consolas" w:eastAsia="Times New Roman" w:hAnsi="Consolas" w:cs="Times New Roman"/>
+          <w:color w:val="D4D4D4"/>
+          <w:sz w:val="18"/>
+          <w:szCs w:val="18"/>
+          <w:lang w:val="en-GB" w:eastAsia="pt-PT"/>
+        </w:rPr>
+        <w:t xml:space="preserve"> (; </w:t>
+      </w:r>
+      <w:r>
+        <w:rPr>
+          <w:rFonts w:ascii="Consolas" w:eastAsia="Times New Roman" w:hAnsi="Consolas" w:cs="Times New Roman"/>
+          <w:color w:val="9CDCFE"/>
+          <w:sz w:val="18"/>
+          <w:szCs w:val="18"/>
+          <w:lang w:val="en-GB" w:eastAsia="pt-PT"/>
+        </w:rPr>
+        <w:t>i</w:t>
+      </w:r>
+      <w:r>
+        <w:rPr>
+          <w:rFonts w:ascii="Consolas" w:eastAsia="Times New Roman" w:hAnsi="Consolas" w:cs="Times New Roman"/>
+          <w:color w:val="D4D4D4"/>
+          <w:sz w:val="18"/>
+          <w:szCs w:val="18"/>
+          <w:lang w:val="en-GB" w:eastAsia="pt-PT"/>
+        </w:rPr>
+        <w:t xml:space="preserve"> &lt; </w:t>
+      </w:r>
+      <w:r>
+        <w:rPr>
+          <w:rFonts w:ascii="Consolas" w:eastAsia="Times New Roman" w:hAnsi="Consolas" w:cs="Times New Roman"/>
+          <w:color w:val="9CDCFE"/>
+          <w:sz w:val="18"/>
+          <w:szCs w:val="18"/>
+          <w:lang w:val="en-GB" w:eastAsia="pt-PT"/>
+        </w:rPr>
+        <w:t>numOct</w:t>
+      </w:r>
+      <w:r>
+        <w:rPr>
+          <w:rFonts w:ascii="Consolas" w:eastAsia="Times New Roman" w:hAnsi="Consolas" w:cs="Times New Roman"/>
+          <w:color w:val="D4D4D4"/>
+          <w:sz w:val="18"/>
+          <w:szCs w:val="18"/>
+          <w:lang w:val="en-GB" w:eastAsia="pt-PT"/>
+        </w:rPr>
+        <w:t xml:space="preserve">; </w:t>
+      </w:r>
+      <w:r>
+        <w:rPr>
+          <w:rFonts w:ascii="Consolas" w:eastAsia="Times New Roman" w:hAnsi="Consolas" w:cs="Times New Roman"/>
+          <w:color w:val="9CDCFE"/>
+          <w:sz w:val="18"/>
+          <w:szCs w:val="18"/>
+          <w:lang w:val="en-GB" w:eastAsia="pt-PT"/>
+        </w:rPr>
+        <w:t>i</w:t>
+      </w:r>
+      <w:r>
+        <w:rPr>
+          <w:rFonts w:ascii="Consolas" w:eastAsia="Times New Roman" w:hAnsi="Consolas" w:cs="Times New Roman"/>
+          <w:color w:val="D4D4D4"/>
+          <w:sz w:val="18"/>
+          <w:szCs w:val="18"/>
+          <w:lang w:val="en-GB" w:eastAsia="pt-PT"/>
+        </w:rPr>
+        <w:t>++){</w:t>
+      </w:r>
+    </w:p>
+    <w:p>
+      <w:pPr>
+        <w:shd w:val="clear" w:color="auto" w:fill="1E1E1E"/>
+        <w:spacing w:after="0" w:line="276" w:lineRule="auto"/>
+        <w:rPr>
+          <w:rFonts w:ascii="Consolas" w:eastAsia="Times New Roman" w:hAnsi="Consolas" w:cs="Times New Roman"/>
+          <w:color w:val="D4D4D4"/>
+          <w:sz w:val="18"/>
+          <w:szCs w:val="18"/>
+          <w:lang w:val="en-GB" w:eastAsia="pt-PT"/>
+        </w:rPr>
+      </w:pPr>
+      <w:r>
+        <w:rPr>
+          <w:rFonts w:ascii="Consolas" w:eastAsia="Times New Roman" w:hAnsi="Consolas" w:cs="Times New Roman"/>
+          <w:color w:val="D4D4D4"/>
+          <w:sz w:val="18"/>
+          <w:szCs w:val="18"/>
+          <w:lang w:val="en-GB" w:eastAsia="pt-PT"/>
+        </w:rPr>
+        <w:t xml:space="preserve">        </w:t>
+      </w:r>
+      <w:r>
+        <w:rPr>
+          <w:rFonts w:ascii="Consolas" w:eastAsia="Times New Roman" w:hAnsi="Consolas" w:cs="Times New Roman"/>
+          <w:color w:val="9CDCFE"/>
+          <w:sz w:val="18"/>
+          <w:szCs w:val="18"/>
+          <w:lang w:val="en-GB" w:eastAsia="pt-PT"/>
+        </w:rPr>
+        <w:t>buf</w:t>
+      </w:r>
+      <w:r>
+        <w:rPr>
+          <w:rFonts w:ascii="Consolas" w:eastAsia="Times New Roman" w:hAnsi="Consolas" w:cs="Times New Roman"/>
+          <w:color w:val="D4D4D4"/>
+          <w:sz w:val="18"/>
+          <w:szCs w:val="18"/>
+          <w:lang w:val="en-GB" w:eastAsia="pt-PT"/>
+        </w:rPr>
+        <w:t>[</w:t>
+      </w:r>
+      <w:r>
+        <w:rPr>
+          <w:rFonts w:ascii="Consolas" w:eastAsia="Times New Roman" w:hAnsi="Consolas" w:cs="Times New Roman"/>
+          <w:color w:val="B5CEA8"/>
+          <w:sz w:val="18"/>
+          <w:szCs w:val="18"/>
+          <w:lang w:val="en-GB" w:eastAsia="pt-PT"/>
+        </w:rPr>
+        <w:t>3</w:t>
+      </w:r>
+      <w:r>
+        <w:rPr>
+          <w:rFonts w:ascii="Consolas" w:eastAsia="Times New Roman" w:hAnsi="Consolas" w:cs="Times New Roman"/>
+          <w:color w:val="D4D4D4"/>
+          <w:sz w:val="18"/>
+          <w:szCs w:val="18"/>
+          <w:lang w:val="en-GB" w:eastAsia="pt-PT"/>
+        </w:rPr>
+        <w:t xml:space="preserve"> + </w:t>
+      </w:r>
+      <w:r>
+        <w:rPr>
+          <w:rFonts w:ascii="Consolas" w:eastAsia="Times New Roman" w:hAnsi="Consolas" w:cs="Times New Roman"/>
+          <w:color w:val="9CDCFE"/>
+          <w:sz w:val="18"/>
+          <w:szCs w:val="18"/>
+          <w:lang w:val="en-GB" w:eastAsia="pt-PT"/>
+        </w:rPr>
+        <w:t>i</w:t>
+      </w:r>
+      <w:r>
+        <w:rPr>
+          <w:rFonts w:ascii="Consolas" w:eastAsia="Times New Roman" w:hAnsi="Consolas" w:cs="Times New Roman"/>
+          <w:color w:val="D4D4D4"/>
+          <w:sz w:val="18"/>
+          <w:szCs w:val="18"/>
+          <w:lang w:val="en-GB" w:eastAsia="pt-PT"/>
+        </w:rPr>
+        <w:t xml:space="preserve">] = </w:t>
+      </w:r>
+      <w:r>
+        <w:rPr>
+          <w:rFonts w:ascii="Consolas" w:eastAsia="Times New Roman" w:hAnsi="Consolas" w:cs="Times New Roman"/>
+          <w:color w:val="B5CEA8"/>
+          <w:sz w:val="18"/>
+          <w:szCs w:val="18"/>
+          <w:lang w:val="en-GB" w:eastAsia="pt-PT"/>
+        </w:rPr>
+        <w:t>0xff</w:t>
+      </w:r>
+      <w:r>
+        <w:rPr>
+          <w:rFonts w:ascii="Consolas" w:eastAsia="Times New Roman" w:hAnsi="Consolas" w:cs="Times New Roman"/>
+          <w:color w:val="D4D4D4"/>
+          <w:sz w:val="18"/>
+          <w:szCs w:val="18"/>
+          <w:lang w:val="en-GB" w:eastAsia="pt-PT"/>
+        </w:rPr>
+        <w:t xml:space="preserve"> &amp; (</w:t>
+      </w:r>
+      <w:r>
+        <w:rPr>
+          <w:rFonts w:ascii="Consolas" w:eastAsia="Times New Roman" w:hAnsi="Consolas" w:cs="Times New Roman"/>
+          <w:color w:val="9CDCFE"/>
+          <w:sz w:val="18"/>
+          <w:szCs w:val="18"/>
+          <w:lang w:val="en-GB" w:eastAsia="pt-PT"/>
+        </w:rPr>
+        <w:t>fileSize</w:t>
+      </w:r>
+      <w:r>
+        <w:rPr>
+          <w:rFonts w:ascii="Consolas" w:eastAsia="Times New Roman" w:hAnsi="Consolas" w:cs="Times New Roman"/>
+          <w:color w:val="D4D4D4"/>
+          <w:sz w:val="18"/>
+          <w:szCs w:val="18"/>
+          <w:lang w:val="en-GB" w:eastAsia="pt-PT"/>
+        </w:rPr>
+        <w:t xml:space="preserve"> &gt;&gt; (</w:t>
+      </w:r>
+      <w:r>
+        <w:rPr>
+          <w:rFonts w:ascii="Consolas" w:eastAsia="Times New Roman" w:hAnsi="Consolas" w:cs="Times New Roman"/>
+          <w:color w:val="B5CEA8"/>
+          <w:sz w:val="18"/>
+          <w:szCs w:val="18"/>
+          <w:lang w:val="en-GB" w:eastAsia="pt-PT"/>
+        </w:rPr>
+        <w:t>8</w:t>
+      </w:r>
+      <w:r>
+        <w:rPr>
+          <w:rFonts w:ascii="Consolas" w:eastAsia="Times New Roman" w:hAnsi="Consolas" w:cs="Times New Roman"/>
+          <w:color w:val="D4D4D4"/>
+          <w:sz w:val="18"/>
+          <w:szCs w:val="18"/>
+          <w:lang w:val="en-GB" w:eastAsia="pt-PT"/>
+        </w:rPr>
+        <w:t xml:space="preserve"> * (</w:t>
+      </w:r>
+      <w:r>
+        <w:rPr>
+          <w:rFonts w:ascii="Consolas" w:eastAsia="Times New Roman" w:hAnsi="Consolas" w:cs="Times New Roman"/>
+          <w:color w:val="9CDCFE"/>
+          <w:sz w:val="18"/>
+          <w:szCs w:val="18"/>
+          <w:lang w:val="en-GB" w:eastAsia="pt-PT"/>
+        </w:rPr>
+        <w:t>numOct</w:t>
+      </w:r>
+      <w:r>
+        <w:rPr>
+          <w:rFonts w:ascii="Consolas" w:eastAsia="Times New Roman" w:hAnsi="Consolas" w:cs="Times New Roman"/>
+          <w:color w:val="D4D4D4"/>
+          <w:sz w:val="18"/>
+          <w:szCs w:val="18"/>
+          <w:lang w:val="en-GB" w:eastAsia="pt-PT"/>
+        </w:rPr>
+        <w:t xml:space="preserve"> - </w:t>
+      </w:r>
+      <w:r>
+        <w:rPr>
+          <w:rFonts w:ascii="Consolas" w:eastAsia="Times New Roman" w:hAnsi="Consolas" w:cs="Times New Roman"/>
+          <w:color w:val="9CDCFE"/>
+          <w:sz w:val="18"/>
+          <w:szCs w:val="18"/>
+          <w:lang w:val="en-GB" w:eastAsia="pt-PT"/>
+        </w:rPr>
+        <w:t>i</w:t>
+      </w:r>
+      <w:r>
+        <w:rPr>
+          <w:rFonts w:ascii="Consolas" w:eastAsia="Times New Roman" w:hAnsi="Consolas" w:cs="Times New Roman"/>
+          <w:color w:val="D4D4D4"/>
+          <w:sz w:val="18"/>
+          <w:szCs w:val="18"/>
+          <w:lang w:val="en-GB" w:eastAsia="pt-PT"/>
+        </w:rPr>
+        <w:t xml:space="preserve"> - </w:t>
+      </w:r>
+      <w:r>
+        <w:rPr>
+          <w:rFonts w:ascii="Consolas" w:eastAsia="Times New Roman" w:hAnsi="Consolas" w:cs="Times New Roman"/>
+          <w:color w:val="B5CEA8"/>
+          <w:sz w:val="18"/>
+          <w:szCs w:val="18"/>
+          <w:lang w:val="en-GB" w:eastAsia="pt-PT"/>
+        </w:rPr>
+        <w:t>1</w:t>
+      </w:r>
+      <w:r>
+        <w:rPr>
+          <w:rFonts w:ascii="Consolas" w:eastAsia="Times New Roman" w:hAnsi="Consolas" w:cs="Times New Roman"/>
+          <w:color w:val="D4D4D4"/>
+          <w:sz w:val="18"/>
+          <w:szCs w:val="18"/>
+          <w:lang w:val="en-GB" w:eastAsia="pt-PT"/>
+        </w:rPr>
+        <w:t>)));</w:t>
+      </w:r>
+    </w:p>
+    <w:p>
+      <w:pPr>
+        <w:shd w:val="clear" w:color="auto" w:fill="1E1E1E"/>
+        <w:spacing w:after="0" w:line="276" w:lineRule="auto"/>
+        <w:rPr>
+          <w:rFonts w:ascii="Consolas" w:eastAsia="Times New Roman" w:hAnsi="Consolas" w:cs="Times New Roman"/>
+          <w:color w:val="D4D4D4"/>
+          <w:sz w:val="18"/>
+          <w:szCs w:val="18"/>
+          <w:lang w:val="en-GB" w:eastAsia="pt-PT"/>
+        </w:rPr>
+      </w:pPr>
+      <w:r>
+        <w:rPr>
+          <w:rFonts w:ascii="Consolas" w:eastAsia="Times New Roman" w:hAnsi="Consolas" w:cs="Times New Roman"/>
+          <w:color w:val="D4D4D4"/>
+          <w:sz w:val="18"/>
+          <w:szCs w:val="18"/>
+          <w:lang w:val="en-GB" w:eastAsia="pt-PT"/>
+        </w:rPr>
+        <w:t xml:space="preserve">        </w:t>
+      </w:r>
+      <w:r>
+        <w:rPr>
+          <w:rFonts w:ascii="Consolas" w:eastAsia="Times New Roman" w:hAnsi="Consolas" w:cs="Times New Roman"/>
+          <w:color w:val="6A9955"/>
+          <w:sz w:val="18"/>
+          <w:szCs w:val="18"/>
+          <w:lang w:val="en-GB" w:eastAsia="pt-PT"/>
+        </w:rPr>
+        <w:t>// Example: 0x1234 -&gt; buf[3]=12 e buf[4]=34</w:t>
+      </w:r>
+    </w:p>
+    <w:p>
+      <w:pPr>
+        <w:shd w:val="clear" w:color="auto" w:fill="1E1E1E"/>
+        <w:spacing w:after="0" w:line="276" w:lineRule="auto"/>
+        <w:rPr>
+          <w:rFonts w:ascii="Consolas" w:eastAsia="Times New Roman" w:hAnsi="Consolas" w:cs="Times New Roman"/>
+          <w:color w:val="D4D4D4"/>
+          <w:sz w:val="18"/>
+          <w:szCs w:val="18"/>
+          <w:lang w:eastAsia="pt-PT"/>
+        </w:rPr>
+      </w:pPr>
+      <w:r>
+        <w:rPr>
+          <w:rFonts w:ascii="Consolas" w:eastAsia="Times New Roman" w:hAnsi="Consolas" w:cs="Times New Roman"/>
+          <w:color w:val="D4D4D4"/>
+          <w:sz w:val="18"/>
+          <w:szCs w:val="18"/>
+          <w:lang w:val="en-GB" w:eastAsia="pt-PT"/>
+        </w:rPr>
+        <w:t xml:space="preserve">    </w:t>
+      </w:r>
+      <w:r>
+        <w:rPr>
+          <w:rFonts w:ascii="Consolas" w:eastAsia="Times New Roman" w:hAnsi="Consolas" w:cs="Times New Roman"/>
+          <w:color w:val="D4D4D4"/>
+          <w:sz w:val="18"/>
+          <w:szCs w:val="18"/>
+          <w:lang w:eastAsia="pt-PT"/>
+        </w:rPr>
+        <w:t>}</w:t>
+      </w:r>
+    </w:p>
+    <w:p/>
+    <w:p>
+      <w:r>
+        <w:t xml:space="preserve">Seguimos com o preenchimento do campo opcional que contém o nome do ficheiro. Para isso, colocomos o próximo byte a 1, para mostrar que vamos </w:t>
+      </w:r>
+      <w:r>
+        <w:t>preencher um campo referente ao nome do ficheiro.</w:t>
+      </w:r>
+    </w:p>
+    <w:p>
+      <w:pPr>
+        <w:shd w:val="clear" w:color="auto" w:fill="1E1E1E"/>
+        <w:spacing w:after="0" w:line="285" w:lineRule="atLeast"/>
+        <w:rPr>
+          <w:rFonts w:ascii="Consolas" w:eastAsia="Times New Roman" w:hAnsi="Consolas" w:cs="Times New Roman"/>
+          <w:color w:val="D4D4D4"/>
+          <w:sz w:val="20"/>
+          <w:szCs w:val="20"/>
+          <w:lang w:eastAsia="pt-PT"/>
+        </w:rPr>
+      </w:pPr>
+      <w:r>
+        <w:rPr>
+          <w:rFonts w:ascii="Consolas" w:eastAsia="Times New Roman" w:hAnsi="Consolas" w:cs="Times New Roman"/>
+          <w:color w:val="9CDCFE"/>
+          <w:sz w:val="20"/>
+          <w:szCs w:val="20"/>
+          <w:lang w:eastAsia="pt-PT"/>
+        </w:rPr>
+        <w:t>buf</w:t>
+      </w:r>
+      <w:r>
+        <w:rPr>
+          <w:rFonts w:ascii="Consolas" w:eastAsia="Times New Roman" w:hAnsi="Consolas" w:cs="Times New Roman"/>
+          <w:color w:val="D4D4D4"/>
+          <w:sz w:val="20"/>
+          <w:szCs w:val="20"/>
+          <w:lang w:eastAsia="pt-PT"/>
+        </w:rPr>
+        <w:t>[</w:t>
+      </w:r>
+      <w:r>
+        <w:rPr>
+          <w:rFonts w:ascii="Consolas" w:eastAsia="Times New Roman" w:hAnsi="Consolas" w:cs="Times New Roman"/>
+          <w:color w:val="9CDCFE"/>
+          <w:sz w:val="20"/>
+          <w:szCs w:val="20"/>
+          <w:lang w:eastAsia="pt-PT"/>
+        </w:rPr>
+        <w:t>i</w:t>
+      </w:r>
+      <w:r>
+        <w:rPr>
+          <w:rFonts w:ascii="Consolas" w:eastAsia="Times New Roman" w:hAnsi="Consolas" w:cs="Times New Roman"/>
+          <w:color w:val="D4D4D4"/>
+          <w:sz w:val="20"/>
+          <w:szCs w:val="20"/>
+          <w:lang w:eastAsia="pt-PT"/>
+        </w:rPr>
+        <w:t xml:space="preserve">] = </w:t>
+      </w:r>
+      <w:r>
+        <w:rPr>
+          <w:rFonts w:ascii="Consolas" w:eastAsia="Times New Roman" w:hAnsi="Consolas" w:cs="Times New Roman"/>
+          <w:color w:val="B5CEA8"/>
+          <w:sz w:val="20"/>
+          <w:szCs w:val="20"/>
+          <w:lang w:eastAsia="pt-PT"/>
+        </w:rPr>
+        <w:t>1</w:t>
+      </w:r>
+      <w:r>
+        <w:rPr>
+          <w:rFonts w:ascii="Consolas" w:eastAsia="Times New Roman" w:hAnsi="Consolas" w:cs="Times New Roman"/>
+          <w:color w:val="D4D4D4"/>
+          <w:sz w:val="20"/>
+          <w:szCs w:val="20"/>
+          <w:lang w:eastAsia="pt-PT"/>
+        </w:rPr>
+        <w:t>;</w:t>
+      </w:r>
+      <w:r>
+        <w:rPr>
+          <w:rFonts w:ascii="Consolas" w:eastAsia="Times New Roman" w:hAnsi="Consolas" w:cs="Times New Roman"/>
+          <w:color w:val="6A9955"/>
+          <w:sz w:val="20"/>
+          <w:szCs w:val="20"/>
+          <w:lang w:eastAsia="pt-PT"/>
+        </w:rPr>
+        <w:t xml:space="preserve">     // fileName -&gt; optional</w:t>
+      </w:r>
+    </w:p>
+    <w:p>
+      <w:pPr>
+        <w:spacing w:after="0"/>
+      </w:pPr>
+    </w:p>
+    <w:p>
+      <w:r>
+        <w:t>Seguidamente, utilizamos a função strlen, da biblioteca string.h, para descobrir o tamanho que o nome do ficheiro ocupa, e desta forma, poder preencher o byte seguinte.</w:t>
+      </w:r>
+    </w:p>
+    <w:p>
+      <w:pPr>
+        <w:shd w:val="clear" w:color="auto" w:fill="1E1E1E"/>
+        <w:spacing w:after="0" w:line="276" w:lineRule="auto"/>
+        <w:rPr>
+          <w:rFonts w:ascii="Consolas" w:eastAsia="Times New Roman" w:hAnsi="Consolas" w:cs="Times New Roman"/>
+          <w:color w:val="D4D4D4"/>
+          <w:sz w:val="18"/>
+          <w:szCs w:val="18"/>
+          <w:lang w:val="en-GB" w:eastAsia="pt-PT"/>
+        </w:rPr>
+      </w:pPr>
+      <w:r>
+        <w:rPr>
+          <w:rFonts w:ascii="Consolas" w:eastAsia="Times New Roman" w:hAnsi="Consolas" w:cs="Times New Roman"/>
+          <w:color w:val="9CDCFE"/>
+          <w:sz w:val="18"/>
+          <w:szCs w:val="18"/>
+          <w:lang w:val="en-GB" w:eastAsia="pt-PT"/>
+        </w:rPr>
+        <w:t>numOct</w:t>
+      </w:r>
+      <w:r>
+        <w:rPr>
+          <w:rFonts w:ascii="Consolas" w:eastAsia="Times New Roman" w:hAnsi="Consolas" w:cs="Times New Roman"/>
+          <w:color w:val="D4D4D4"/>
+          <w:sz w:val="18"/>
+          <w:szCs w:val="18"/>
+          <w:lang w:val="en-GB" w:eastAsia="pt-PT"/>
+        </w:rPr>
+        <w:t xml:space="preserve"> = </w:t>
+      </w:r>
+      <w:r>
+        <w:rPr>
+          <w:rFonts w:ascii="Consolas" w:eastAsia="Times New Roman" w:hAnsi="Consolas" w:cs="Times New Roman"/>
+          <w:color w:val="DCDCAA"/>
+          <w:sz w:val="18"/>
+          <w:szCs w:val="18"/>
+          <w:lang w:val="en-GB" w:eastAsia="pt-PT"/>
+        </w:rPr>
+        <w:t>strlen</w:t>
+      </w:r>
+      <w:r>
+        <w:rPr>
+          <w:rFonts w:ascii="Consolas" w:eastAsia="Times New Roman" w:hAnsi="Consolas" w:cs="Times New Roman"/>
+          <w:color w:val="D4D4D4"/>
+          <w:sz w:val="18"/>
+          <w:szCs w:val="18"/>
+          <w:lang w:val="en-GB" w:eastAsia="pt-PT"/>
+        </w:rPr>
+        <w:t>(</w:t>
+      </w:r>
+      <w:r>
+        <w:rPr>
+          <w:rFonts w:ascii="Consolas" w:eastAsia="Times New Roman" w:hAnsi="Consolas" w:cs="Times New Roman"/>
+          <w:color w:val="9CDCFE"/>
+          <w:sz w:val="18"/>
+          <w:szCs w:val="18"/>
+          <w:lang w:val="en-GB" w:eastAsia="pt-PT"/>
+        </w:rPr>
+        <w:t>fileName</w:t>
+      </w:r>
+      <w:r>
+        <w:rPr>
+          <w:rFonts w:ascii="Consolas" w:eastAsia="Times New Roman" w:hAnsi="Consolas" w:cs="Times New Roman"/>
+          <w:color w:val="D4D4D4"/>
+          <w:sz w:val="18"/>
+          <w:szCs w:val="18"/>
+          <w:lang w:val="en-GB" w:eastAsia="pt-PT"/>
+        </w:rPr>
+        <w:t>);</w:t>
+      </w:r>
+    </w:p>
+    <w:p>
+      <w:pPr>
+        <w:shd w:val="clear" w:color="auto" w:fill="1E1E1E"/>
+        <w:spacing w:after="0" w:line="276" w:lineRule="auto"/>
+        <w:rPr>
+          <w:rFonts w:ascii="Consolas" w:eastAsia="Times New Roman" w:hAnsi="Consolas" w:cs="Times New Roman"/>
+          <w:color w:val="D4D4D4"/>
+          <w:sz w:val="18"/>
+          <w:szCs w:val="18"/>
+          <w:lang w:val="en-GB" w:eastAsia="pt-PT"/>
+        </w:rPr>
+      </w:pPr>
+      <w:r>
+        <w:rPr>
+          <w:rFonts w:ascii="Consolas" w:eastAsia="Times New Roman" w:hAnsi="Consolas" w:cs="Times New Roman"/>
+          <w:color w:val="D4D4D4"/>
+          <w:sz w:val="18"/>
+          <w:szCs w:val="18"/>
+          <w:lang w:val="en-GB" w:eastAsia="pt-PT"/>
+        </w:rPr>
+        <w:t xml:space="preserve">    </w:t>
+      </w:r>
+      <w:r>
+        <w:rPr>
+          <w:rFonts w:ascii="Consolas" w:eastAsia="Times New Roman" w:hAnsi="Consolas" w:cs="Times New Roman"/>
+          <w:color w:val="9CDCFE"/>
+          <w:sz w:val="18"/>
+          <w:szCs w:val="18"/>
+          <w:lang w:val="en-GB" w:eastAsia="pt-PT"/>
+        </w:rPr>
+        <w:t>buf</w:t>
+      </w:r>
+      <w:r>
+        <w:rPr>
+          <w:rFonts w:ascii="Consolas" w:eastAsia="Times New Roman" w:hAnsi="Consolas" w:cs="Times New Roman"/>
+          <w:color w:val="D4D4D4"/>
+          <w:sz w:val="18"/>
+          <w:szCs w:val="18"/>
+          <w:lang w:val="en-GB" w:eastAsia="pt-PT"/>
+        </w:rPr>
+        <w:t>[</w:t>
+      </w:r>
+      <w:r>
+        <w:rPr>
+          <w:rFonts w:ascii="Consolas" w:eastAsia="Times New Roman" w:hAnsi="Consolas" w:cs="Times New Roman"/>
+          <w:color w:val="9CDCFE"/>
+          <w:sz w:val="18"/>
+          <w:szCs w:val="18"/>
+          <w:lang w:val="en-GB" w:eastAsia="pt-PT"/>
+        </w:rPr>
+        <w:t>i</w:t>
+      </w:r>
+      <w:r>
+        <w:rPr>
+          <w:rFonts w:ascii="Consolas" w:eastAsia="Times New Roman" w:hAnsi="Consolas" w:cs="Times New Roman"/>
+          <w:color w:val="D4D4D4"/>
+          <w:sz w:val="18"/>
+          <w:szCs w:val="18"/>
+          <w:lang w:val="en-GB" w:eastAsia="pt-PT"/>
+        </w:rPr>
+        <w:t xml:space="preserve"> + </w:t>
+      </w:r>
+      <w:r>
+        <w:rPr>
+          <w:rFonts w:ascii="Consolas" w:eastAsia="Times New Roman" w:hAnsi="Consolas" w:cs="Times New Roman"/>
+          <w:color w:val="B5CEA8"/>
+          <w:sz w:val="18"/>
+          <w:szCs w:val="18"/>
+          <w:lang w:val="en-GB" w:eastAsia="pt-PT"/>
+        </w:rPr>
+        <w:t>1</w:t>
+      </w:r>
+      <w:r>
+        <w:rPr>
+          <w:rFonts w:ascii="Consolas" w:eastAsia="Times New Roman" w:hAnsi="Consolas" w:cs="Times New Roman"/>
+          <w:color w:val="D4D4D4"/>
+          <w:sz w:val="18"/>
+          <w:szCs w:val="18"/>
+          <w:lang w:val="en-GB" w:eastAsia="pt-PT"/>
+        </w:rPr>
+        <w:t>] =  </w:t>
+      </w:r>
+      <w:r>
+        <w:rPr>
+          <w:rFonts w:ascii="Consolas" w:eastAsia="Times New Roman" w:hAnsi="Consolas" w:cs="Times New Roman"/>
+          <w:color w:val="9CDCFE"/>
+          <w:sz w:val="18"/>
+          <w:szCs w:val="18"/>
+          <w:lang w:val="en-GB" w:eastAsia="pt-PT"/>
+        </w:rPr>
+        <w:t>numOct</w:t>
+      </w:r>
+      <w:r>
+        <w:rPr>
+          <w:rFonts w:ascii="Consolas" w:eastAsia="Times New Roman" w:hAnsi="Consolas" w:cs="Times New Roman"/>
+          <w:color w:val="D4D4D4"/>
+          <w:sz w:val="18"/>
+          <w:szCs w:val="18"/>
+          <w:lang w:val="en-GB" w:eastAsia="pt-PT"/>
+        </w:rPr>
+        <w:t>;</w:t>
+      </w:r>
+      <w:r>
+        <w:rPr>
+          <w:rFonts w:ascii="Consolas" w:eastAsia="Times New Roman" w:hAnsi="Consolas" w:cs="Times New Roman"/>
+          <w:color w:val="6A9955"/>
+          <w:sz w:val="18"/>
+          <w:szCs w:val="18"/>
+          <w:lang w:val="en-GB" w:eastAsia="pt-PT"/>
+        </w:rPr>
+        <w:t xml:space="preserve"> //specifies the size of the next field</w:t>
+      </w:r>
+    </w:p>
+    <w:p>
+      <w:pPr>
+        <w:spacing w:after="0"/>
+        <w:rPr>
+          <w:lang w:val="en-GB"/>
+        </w:rPr>
+      </w:pPr>
+    </w:p>
+    <w:p>
+      <w:r>
+        <w:t>Finalmente, preenchemos cada byte s</w:t>
+      </w:r>
+      <w:r>
+        <w:t>eguinte com os caracteres referentes ao nome do ficheiro.</w:t>
+      </w:r>
+    </w:p>
+    <w:p>
+      <w:pPr>
+        <w:shd w:val="clear" w:color="auto" w:fill="1E1E1E"/>
+        <w:spacing w:after="0" w:line="276" w:lineRule="auto"/>
+        <w:rPr>
+          <w:rFonts w:ascii="Consolas" w:eastAsia="Times New Roman" w:hAnsi="Consolas" w:cs="Times New Roman"/>
+          <w:color w:val="D4D4D4"/>
+          <w:sz w:val="18"/>
+          <w:szCs w:val="18"/>
+          <w:lang w:val="en-GB" w:eastAsia="pt-PT"/>
+        </w:rPr>
+      </w:pPr>
+      <w:r>
+        <w:rPr>
+          <w:rFonts w:ascii="Consolas" w:eastAsia="Times New Roman" w:hAnsi="Consolas" w:cs="Times New Roman"/>
+          <w:color w:val="9CDCFE"/>
+          <w:sz w:val="18"/>
+          <w:szCs w:val="18"/>
+          <w:lang w:val="en-GB" w:eastAsia="pt-PT"/>
+        </w:rPr>
+        <w:t>i</w:t>
+      </w:r>
+      <w:r>
+        <w:rPr>
+          <w:rFonts w:ascii="Consolas" w:eastAsia="Times New Roman" w:hAnsi="Consolas" w:cs="Times New Roman"/>
+          <w:color w:val="D4D4D4"/>
+          <w:sz w:val="18"/>
+          <w:szCs w:val="18"/>
+          <w:lang w:val="en-GB" w:eastAsia="pt-PT"/>
+        </w:rPr>
+        <w:t xml:space="preserve"> += </w:t>
+      </w:r>
+      <w:r>
+        <w:rPr>
+          <w:rFonts w:ascii="Consolas" w:eastAsia="Times New Roman" w:hAnsi="Consolas" w:cs="Times New Roman"/>
+          <w:color w:val="B5CEA8"/>
+          <w:sz w:val="18"/>
+          <w:szCs w:val="18"/>
+          <w:lang w:val="en-GB" w:eastAsia="pt-PT"/>
+        </w:rPr>
+        <w:t>2</w:t>
+      </w:r>
+      <w:r>
+        <w:rPr>
+          <w:rFonts w:ascii="Consolas" w:eastAsia="Times New Roman" w:hAnsi="Consolas" w:cs="Times New Roman"/>
+          <w:color w:val="D4D4D4"/>
+          <w:sz w:val="18"/>
+          <w:szCs w:val="18"/>
+          <w:lang w:val="en-GB" w:eastAsia="pt-PT"/>
+        </w:rPr>
+        <w:t>;</w:t>
+      </w:r>
+    </w:p>
+    <w:p>
+      <w:pPr>
+        <w:shd w:val="clear" w:color="auto" w:fill="1E1E1E"/>
+        <w:spacing w:after="0" w:line="276" w:lineRule="auto"/>
+        <w:rPr>
+          <w:rFonts w:ascii="Consolas" w:eastAsia="Times New Roman" w:hAnsi="Consolas" w:cs="Times New Roman"/>
+          <w:color w:val="D4D4D4"/>
+          <w:sz w:val="18"/>
+          <w:szCs w:val="18"/>
+          <w:lang w:val="en-GB" w:eastAsia="pt-PT"/>
+        </w:rPr>
+      </w:pPr>
+      <w:r>
+        <w:rPr>
+          <w:rFonts w:ascii="Consolas" w:eastAsia="Times New Roman" w:hAnsi="Consolas" w:cs="Times New Roman"/>
+          <w:color w:val="D4D4D4"/>
+          <w:sz w:val="18"/>
+          <w:szCs w:val="18"/>
+          <w:lang w:val="en-GB" w:eastAsia="pt-PT"/>
+        </w:rPr>
+        <w:t xml:space="preserve">    </w:t>
+      </w:r>
+      <w:r>
+        <w:rPr>
+          <w:rFonts w:ascii="Consolas" w:eastAsia="Times New Roman" w:hAnsi="Consolas" w:cs="Times New Roman"/>
+          <w:color w:val="569CD6"/>
+          <w:sz w:val="18"/>
+          <w:szCs w:val="18"/>
+          <w:lang w:val="en-GB" w:eastAsia="pt-PT"/>
+        </w:rPr>
+        <w:t>int</w:t>
+      </w:r>
+      <w:r>
+        <w:rPr>
+          <w:rFonts w:ascii="Consolas" w:eastAsia="Times New Roman" w:hAnsi="Consolas" w:cs="Times New Roman"/>
+          <w:color w:val="D4D4D4"/>
+          <w:sz w:val="18"/>
+          <w:szCs w:val="18"/>
+          <w:lang w:val="en-GB" w:eastAsia="pt-PT"/>
+        </w:rPr>
+        <w:t xml:space="preserve"> </w:t>
+      </w:r>
+      <w:r>
+        <w:rPr>
+          <w:rFonts w:ascii="Consolas" w:eastAsia="Times New Roman" w:hAnsi="Consolas" w:cs="Times New Roman"/>
+          <w:color w:val="9CDCFE"/>
+          <w:sz w:val="18"/>
+          <w:szCs w:val="18"/>
+          <w:lang w:val="en-GB" w:eastAsia="pt-PT"/>
+        </w:rPr>
+        <w:t>j</w:t>
+      </w:r>
+      <w:r>
+        <w:rPr>
+          <w:rFonts w:ascii="Consolas" w:eastAsia="Times New Roman" w:hAnsi="Consolas" w:cs="Times New Roman"/>
+          <w:color w:val="D4D4D4"/>
+          <w:sz w:val="18"/>
+          <w:szCs w:val="18"/>
+          <w:lang w:val="en-GB" w:eastAsia="pt-PT"/>
+        </w:rPr>
+        <w:t xml:space="preserve"> = </w:t>
+      </w:r>
+      <w:r>
+        <w:rPr>
+          <w:rFonts w:ascii="Consolas" w:eastAsia="Times New Roman" w:hAnsi="Consolas" w:cs="Times New Roman"/>
+          <w:color w:val="B5CEA8"/>
+          <w:sz w:val="18"/>
+          <w:szCs w:val="18"/>
+          <w:lang w:val="en-GB" w:eastAsia="pt-PT"/>
+        </w:rPr>
+        <w:t>0</w:t>
+      </w:r>
+      <w:r>
+        <w:rPr>
+          <w:rFonts w:ascii="Consolas" w:eastAsia="Times New Roman" w:hAnsi="Consolas" w:cs="Times New Roman"/>
+          <w:color w:val="D4D4D4"/>
+          <w:sz w:val="18"/>
+          <w:szCs w:val="18"/>
+          <w:lang w:val="en-GB" w:eastAsia="pt-PT"/>
+        </w:rPr>
+        <w:t>;</w:t>
+      </w:r>
+    </w:p>
+    <w:p>
+      <w:pPr>
+        <w:shd w:val="clear" w:color="auto" w:fill="1E1E1E"/>
+        <w:spacing w:after="0" w:line="276" w:lineRule="auto"/>
+        <w:rPr>
+          <w:rFonts w:ascii="Consolas" w:eastAsia="Times New Roman" w:hAnsi="Consolas" w:cs="Times New Roman"/>
+          <w:color w:val="D4D4D4"/>
+          <w:sz w:val="18"/>
+          <w:szCs w:val="18"/>
+          <w:lang w:val="en-GB" w:eastAsia="pt-PT"/>
+        </w:rPr>
+      </w:pPr>
+      <w:r>
+        <w:rPr>
+          <w:rFonts w:ascii="Consolas" w:eastAsia="Times New Roman" w:hAnsi="Consolas" w:cs="Times New Roman"/>
+          <w:color w:val="D4D4D4"/>
+          <w:sz w:val="18"/>
+          <w:szCs w:val="18"/>
+          <w:lang w:val="en-GB" w:eastAsia="pt-PT"/>
+        </w:rPr>
+        <w:t xml:space="preserve">    </w:t>
+      </w:r>
+      <w:r>
+        <w:rPr>
+          <w:rFonts w:ascii="Consolas" w:eastAsia="Times New Roman" w:hAnsi="Consolas" w:cs="Times New Roman"/>
+          <w:color w:val="6A9955"/>
+          <w:sz w:val="18"/>
+          <w:szCs w:val="18"/>
+          <w:lang w:val="en-GB" w:eastAsia="pt-PT"/>
+        </w:rPr>
+        <w:t>//the for loopfills V2 with the parameter value</w:t>
+      </w:r>
+    </w:p>
+    <w:p>
+      <w:pPr>
+        <w:shd w:val="clear" w:color="auto" w:fill="1E1E1E"/>
+        <w:spacing w:after="0" w:line="276" w:lineRule="auto"/>
+        <w:rPr>
+          <w:rFonts w:ascii="Consolas" w:eastAsia="Times New Roman" w:hAnsi="Consolas" w:cs="Times New Roman"/>
+          <w:color w:val="D4D4D4"/>
+          <w:sz w:val="18"/>
+          <w:szCs w:val="18"/>
+          <w:lang w:val="en-GB" w:eastAsia="pt-PT"/>
+        </w:rPr>
+      </w:pPr>
+      <w:r>
+        <w:rPr>
+          <w:rFonts w:ascii="Consolas" w:eastAsia="Times New Roman" w:hAnsi="Consolas" w:cs="Times New Roman"/>
+          <w:color w:val="D4D4D4"/>
+          <w:sz w:val="18"/>
+          <w:szCs w:val="18"/>
+          <w:lang w:val="en-GB" w:eastAsia="pt-PT"/>
+        </w:rPr>
+        <w:t xml:space="preserve">    </w:t>
+      </w:r>
+      <w:r>
+        <w:rPr>
+          <w:rFonts w:ascii="Consolas" w:eastAsia="Times New Roman" w:hAnsi="Consolas" w:cs="Times New Roman"/>
+          <w:color w:val="C586C0"/>
+          <w:sz w:val="18"/>
+          <w:szCs w:val="18"/>
+          <w:lang w:val="en-GB" w:eastAsia="pt-PT"/>
+        </w:rPr>
+        <w:t>for</w:t>
+      </w:r>
+      <w:r>
+        <w:rPr>
+          <w:rFonts w:ascii="Consolas" w:eastAsia="Times New Roman" w:hAnsi="Consolas" w:cs="Times New Roman"/>
+          <w:color w:val="D4D4D4"/>
+          <w:sz w:val="18"/>
+          <w:szCs w:val="18"/>
+          <w:lang w:val="en-GB" w:eastAsia="pt-PT"/>
+        </w:rPr>
+        <w:t xml:space="preserve"> (</w:t>
+      </w:r>
+      <w:r>
+        <w:rPr>
+          <w:rFonts w:ascii="Consolas" w:eastAsia="Times New Roman" w:hAnsi="Consolas" w:cs="Times New Roman"/>
+          <w:color w:val="9CDCFE"/>
+          <w:sz w:val="18"/>
+          <w:szCs w:val="18"/>
+          <w:lang w:val="en-GB" w:eastAsia="pt-PT"/>
+        </w:rPr>
+        <w:t>j</w:t>
+      </w:r>
+      <w:r>
+        <w:rPr>
+          <w:rFonts w:ascii="Consolas" w:eastAsia="Times New Roman" w:hAnsi="Consolas" w:cs="Times New Roman"/>
+          <w:color w:val="D4D4D4"/>
+          <w:sz w:val="18"/>
+          <w:szCs w:val="18"/>
+          <w:lang w:val="en-GB" w:eastAsia="pt-PT"/>
+        </w:rPr>
+        <w:t xml:space="preserve"> = </w:t>
+      </w:r>
+      <w:r>
+        <w:rPr>
+          <w:rFonts w:ascii="Consolas" w:eastAsia="Times New Roman" w:hAnsi="Consolas" w:cs="Times New Roman"/>
+          <w:color w:val="B5CEA8"/>
+          <w:sz w:val="18"/>
+          <w:szCs w:val="18"/>
+          <w:lang w:val="en-GB" w:eastAsia="pt-PT"/>
+        </w:rPr>
+        <w:t>0</w:t>
+      </w:r>
+      <w:r>
+        <w:rPr>
+          <w:rFonts w:ascii="Consolas" w:eastAsia="Times New Roman" w:hAnsi="Consolas" w:cs="Times New Roman"/>
+          <w:color w:val="D4D4D4"/>
+          <w:sz w:val="18"/>
+          <w:szCs w:val="18"/>
+          <w:lang w:val="en-GB" w:eastAsia="pt-PT"/>
+        </w:rPr>
+        <w:t xml:space="preserve">; </w:t>
+      </w:r>
+      <w:r>
+        <w:rPr>
+          <w:rFonts w:ascii="Consolas" w:eastAsia="Times New Roman" w:hAnsi="Consolas" w:cs="Times New Roman"/>
+          <w:color w:val="9CDCFE"/>
+          <w:sz w:val="18"/>
+          <w:szCs w:val="18"/>
+          <w:lang w:val="en-GB" w:eastAsia="pt-PT"/>
+        </w:rPr>
+        <w:t>j</w:t>
+      </w:r>
+      <w:r>
+        <w:rPr>
+          <w:rFonts w:ascii="Consolas" w:eastAsia="Times New Roman" w:hAnsi="Consolas" w:cs="Times New Roman"/>
+          <w:color w:val="D4D4D4"/>
+          <w:sz w:val="18"/>
+          <w:szCs w:val="18"/>
+          <w:lang w:val="en-GB" w:eastAsia="pt-PT"/>
+        </w:rPr>
+        <w:t xml:space="preserve"> &lt; </w:t>
+      </w:r>
+      <w:r>
+        <w:rPr>
+          <w:rFonts w:ascii="Consolas" w:eastAsia="Times New Roman" w:hAnsi="Consolas" w:cs="Times New Roman"/>
+          <w:color w:val="9CDCFE"/>
+          <w:sz w:val="18"/>
+          <w:szCs w:val="18"/>
+          <w:lang w:val="en-GB" w:eastAsia="pt-PT"/>
+        </w:rPr>
+        <w:t>numOct</w:t>
+      </w:r>
+      <w:r>
+        <w:rPr>
+          <w:rFonts w:ascii="Consolas" w:eastAsia="Times New Roman" w:hAnsi="Consolas" w:cs="Times New Roman"/>
+          <w:color w:val="D4D4D4"/>
+          <w:sz w:val="18"/>
+          <w:szCs w:val="18"/>
+          <w:lang w:val="en-GB" w:eastAsia="pt-PT"/>
+        </w:rPr>
+        <w:t xml:space="preserve">; </w:t>
+      </w:r>
+      <w:r>
+        <w:rPr>
+          <w:rFonts w:ascii="Consolas" w:eastAsia="Times New Roman" w:hAnsi="Consolas" w:cs="Times New Roman"/>
+          <w:color w:val="9CDCFE"/>
+          <w:sz w:val="18"/>
+          <w:szCs w:val="18"/>
+          <w:lang w:val="en-GB" w:eastAsia="pt-PT"/>
+        </w:rPr>
+        <w:t>j</w:t>
+      </w:r>
+      <w:r>
+        <w:rPr>
+          <w:rFonts w:ascii="Consolas" w:eastAsia="Times New Roman" w:hAnsi="Consolas" w:cs="Times New Roman"/>
+          <w:color w:val="D4D4D4"/>
+          <w:sz w:val="18"/>
+          <w:szCs w:val="18"/>
+          <w:lang w:val="en-GB" w:eastAsia="pt-PT"/>
+        </w:rPr>
+        <w:t>++){</w:t>
+      </w:r>
+    </w:p>
+    <w:p>
+      <w:pPr>
+        <w:shd w:val="clear" w:color="auto" w:fill="1E1E1E"/>
+        <w:spacing w:after="0" w:line="276" w:lineRule="auto"/>
+        <w:rPr>
+          <w:rFonts w:ascii="Consolas" w:eastAsia="Times New Roman" w:hAnsi="Consolas" w:cs="Times New Roman"/>
+          <w:color w:val="D4D4D4"/>
+          <w:sz w:val="18"/>
+          <w:szCs w:val="18"/>
+          <w:lang w:eastAsia="pt-PT"/>
+        </w:rPr>
+      </w:pPr>
+      <w:r>
+        <w:rPr>
+          <w:rFonts w:ascii="Consolas" w:eastAsia="Times New Roman" w:hAnsi="Consolas" w:cs="Times New Roman"/>
+          <w:color w:val="D4D4D4"/>
+          <w:sz w:val="18"/>
+          <w:szCs w:val="18"/>
+          <w:lang w:val="en-GB" w:eastAsia="pt-PT"/>
+        </w:rPr>
+        <w:t xml:space="preserve">        </w:t>
+      </w:r>
+      <w:r>
+        <w:rPr>
+          <w:rFonts w:ascii="Consolas" w:eastAsia="Times New Roman" w:hAnsi="Consolas" w:cs="Times New Roman"/>
+          <w:color w:val="9CDCFE"/>
+          <w:sz w:val="18"/>
+          <w:szCs w:val="18"/>
+          <w:lang w:eastAsia="pt-PT"/>
+        </w:rPr>
+        <w:t>buf</w:t>
+      </w:r>
+      <w:r>
+        <w:rPr>
+          <w:rFonts w:ascii="Consolas" w:eastAsia="Times New Roman" w:hAnsi="Consolas" w:cs="Times New Roman"/>
+          <w:color w:val="D4D4D4"/>
+          <w:sz w:val="18"/>
+          <w:szCs w:val="18"/>
+          <w:lang w:eastAsia="pt-PT"/>
+        </w:rPr>
+        <w:t>[</w:t>
+      </w:r>
+      <w:r>
+        <w:rPr>
+          <w:rFonts w:ascii="Consolas" w:eastAsia="Times New Roman" w:hAnsi="Consolas" w:cs="Times New Roman"/>
+          <w:color w:val="9CDCFE"/>
+          <w:sz w:val="18"/>
+          <w:szCs w:val="18"/>
+          <w:lang w:eastAsia="pt-PT"/>
+        </w:rPr>
+        <w:t>i</w:t>
+      </w:r>
+      <w:r>
+        <w:rPr>
+          <w:rFonts w:ascii="Consolas" w:eastAsia="Times New Roman" w:hAnsi="Consolas" w:cs="Times New Roman"/>
+          <w:color w:val="D4D4D4"/>
+          <w:sz w:val="18"/>
+          <w:szCs w:val="18"/>
+          <w:lang w:eastAsia="pt-PT"/>
+        </w:rPr>
+        <w:t xml:space="preserve"> + </w:t>
+      </w:r>
+      <w:r>
+        <w:rPr>
+          <w:rFonts w:ascii="Consolas" w:eastAsia="Times New Roman" w:hAnsi="Consolas" w:cs="Times New Roman"/>
+          <w:color w:val="9CDCFE"/>
+          <w:sz w:val="18"/>
+          <w:szCs w:val="18"/>
+          <w:lang w:eastAsia="pt-PT"/>
+        </w:rPr>
+        <w:t>j</w:t>
+      </w:r>
+      <w:r>
+        <w:rPr>
+          <w:rFonts w:ascii="Consolas" w:eastAsia="Times New Roman" w:hAnsi="Consolas" w:cs="Times New Roman"/>
+          <w:color w:val="D4D4D4"/>
+          <w:sz w:val="18"/>
+          <w:szCs w:val="18"/>
+          <w:lang w:eastAsia="pt-PT"/>
+        </w:rPr>
+        <w:t xml:space="preserve">] = </w:t>
+      </w:r>
+      <w:r>
+        <w:rPr>
+          <w:rFonts w:ascii="Consolas" w:eastAsia="Times New Roman" w:hAnsi="Consolas" w:cs="Times New Roman"/>
+          <w:color w:val="9CDCFE"/>
+          <w:sz w:val="18"/>
+          <w:szCs w:val="18"/>
+          <w:lang w:eastAsia="pt-PT"/>
+        </w:rPr>
+        <w:t>fileName</w:t>
+      </w:r>
+      <w:r>
+        <w:rPr>
+          <w:rFonts w:ascii="Consolas" w:eastAsia="Times New Roman" w:hAnsi="Consolas" w:cs="Times New Roman"/>
+          <w:color w:val="D4D4D4"/>
+          <w:sz w:val="18"/>
+          <w:szCs w:val="18"/>
+          <w:lang w:eastAsia="pt-PT"/>
+        </w:rPr>
+        <w:t>[</w:t>
+      </w:r>
+      <w:r>
+        <w:rPr>
+          <w:rFonts w:ascii="Consolas" w:eastAsia="Times New Roman" w:hAnsi="Consolas" w:cs="Times New Roman"/>
+          <w:color w:val="9CDCFE"/>
+          <w:sz w:val="18"/>
+          <w:szCs w:val="18"/>
+          <w:lang w:eastAsia="pt-PT"/>
+        </w:rPr>
+        <w:t>j</w:t>
+      </w:r>
+      <w:r>
+        <w:rPr>
+          <w:rFonts w:ascii="Consolas" w:eastAsia="Times New Roman" w:hAnsi="Consolas" w:cs="Times New Roman"/>
+          <w:color w:val="D4D4D4"/>
+          <w:sz w:val="18"/>
+          <w:szCs w:val="18"/>
+          <w:lang w:eastAsia="pt-PT"/>
+        </w:rPr>
+        <w:t>];</w:t>
+      </w:r>
+    </w:p>
+    <w:p>
+      <w:pPr>
+        <w:shd w:val="clear" w:color="auto" w:fill="1E1E1E"/>
+        <w:spacing w:after="0" w:line="276" w:lineRule="auto"/>
+        <w:rPr>
+          <w:rFonts w:ascii="Consolas" w:eastAsia="Times New Roman" w:hAnsi="Consolas" w:cs="Times New Roman"/>
+          <w:color w:val="D4D4D4"/>
+          <w:sz w:val="18"/>
+          <w:szCs w:val="18"/>
+          <w:lang w:eastAsia="pt-PT"/>
+        </w:rPr>
+      </w:pPr>
+      <w:r>
+        <w:rPr>
+          <w:rFonts w:ascii="Consolas" w:eastAsia="Times New Roman" w:hAnsi="Consolas" w:cs="Times New Roman"/>
+          <w:color w:val="D4D4D4"/>
+          <w:sz w:val="18"/>
+          <w:szCs w:val="18"/>
+          <w:lang w:eastAsia="pt-PT"/>
+        </w:rPr>
+        <w:t>    }</w:t>
+      </w:r>
+    </w:p>
+    <w:p/>
+    <w:p>
+      <w:r>
+        <w:t>O pacote de controlo que sinaliza o fim da transmissão deverá repetir a informação contida no pacote de controlo inicial</w:t>
+      </w:r>
+      <w:r>
+        <w:t>.</w:t>
+      </w:r>
+      <w:r>
+        <w:t xml:space="preserve"> </w:t>
+      </w:r>
+      <w:r>
+        <w:t>N</w:t>
+      </w:r>
+      <w:r>
+        <w:t xml:space="preserve">o nosso trabalho, </w:t>
+      </w:r>
+      <w:r>
+        <w:t xml:space="preserve">depois de todos os dados já terem sido enviados, a função writeCtrl </w:t>
+      </w:r>
+      <w:r>
+        <w:t xml:space="preserve">é invocada </w:t>
+      </w:r>
+      <w:r>
+        <w:t xml:space="preserve">com o parametro start a 0, para diferenciar do pacote inicial. Do lado do recetor, quando existe a receção de um pacote de controlo final, os seus campos de tamanho e nome do ficheiro são comparados com os mesmos campos do pacote inicial previamente recebido </w:t>
+      </w:r>
+      <w:r>
+        <w:t>através da função receiveCtrl</w:t>
+      </w:r>
+      <w:r>
+        <w:t>.</w:t>
+      </w:r>
+      <w:r>
+        <w:t xml:space="preserve"> </w:t>
+      </w:r>
+      <w:r>
+        <w:t xml:space="preserve">Caso, em algum ponto, sejam diferentes verifica-se que ocorreu algum erro inesperado. </w:t>
+      </w:r>
+    </w:p>
+    <w:p>
+      <w:pPr>
+        <w:shd w:val="clear" w:color="auto" w:fill="1E1E1E"/>
+        <w:spacing w:after="0" w:line="276" w:lineRule="auto"/>
+        <w:rPr>
+          <w:rFonts w:ascii="Consolas" w:eastAsia="Times New Roman" w:hAnsi="Consolas" w:cs="Times New Roman"/>
+          <w:color w:val="D4D4D4"/>
+          <w:sz w:val="18"/>
+          <w:szCs w:val="18"/>
+          <w:lang w:eastAsia="pt-PT"/>
+        </w:rPr>
+      </w:pPr>
+      <w:r>
+        <w:rPr>
+          <w:rFonts w:ascii="Consolas" w:eastAsia="Times New Roman" w:hAnsi="Consolas" w:cs="Times New Roman"/>
+          <w:color w:val="6A9955"/>
+          <w:sz w:val="18"/>
+          <w:szCs w:val="18"/>
+          <w:lang w:eastAsia="pt-PT"/>
+        </w:rPr>
+        <w:t>//compara se os pacotes de controlo end e start tem a mesma informação de file size e name</w:t>
+      </w:r>
+    </w:p>
+    <w:p>
+      <w:pPr>
+        <w:shd w:val="clear" w:color="auto" w:fill="1E1E1E"/>
+        <w:spacing w:after="0" w:line="276" w:lineRule="auto"/>
+        <w:rPr>
+          <w:rFonts w:ascii="Consolas" w:eastAsia="Times New Roman" w:hAnsi="Consolas" w:cs="Times New Roman"/>
+          <w:color w:val="D4D4D4"/>
+          <w:sz w:val="18"/>
+          <w:szCs w:val="18"/>
+          <w:lang w:val="en-GB" w:eastAsia="pt-PT"/>
+        </w:rPr>
+      </w:pPr>
+      <w:r>
+        <w:rPr>
+          <w:rFonts w:ascii="Consolas" w:eastAsia="Times New Roman" w:hAnsi="Consolas" w:cs="Times New Roman"/>
+          <w:color w:val="C586C0"/>
+          <w:sz w:val="18"/>
+          <w:szCs w:val="18"/>
+          <w:lang w:val="en-GB" w:eastAsia="pt-PT"/>
+        </w:rPr>
+        <w:t>if</w:t>
+      </w:r>
+      <w:r>
+        <w:rPr>
+          <w:rFonts w:ascii="Consolas" w:eastAsia="Times New Roman" w:hAnsi="Consolas" w:cs="Times New Roman"/>
+          <w:color w:val="D4D4D4"/>
+          <w:sz w:val="18"/>
+          <w:szCs w:val="18"/>
+          <w:lang w:val="en-GB" w:eastAsia="pt-PT"/>
+        </w:rPr>
+        <w:t xml:space="preserve"> (</w:t>
+      </w:r>
+      <w:r>
+        <w:rPr>
+          <w:rFonts w:ascii="Consolas" w:eastAsia="Times New Roman" w:hAnsi="Consolas" w:cs="Times New Roman"/>
+          <w:color w:val="9CDCFE"/>
+          <w:sz w:val="18"/>
+          <w:szCs w:val="18"/>
+          <w:lang w:val="en-GB" w:eastAsia="pt-PT"/>
+        </w:rPr>
+        <w:t>fileSize</w:t>
+      </w:r>
+      <w:r>
+        <w:rPr>
+          <w:rFonts w:ascii="Consolas" w:eastAsia="Times New Roman" w:hAnsi="Consolas" w:cs="Times New Roman"/>
+          <w:color w:val="D4D4D4"/>
+          <w:sz w:val="18"/>
+          <w:szCs w:val="18"/>
+          <w:lang w:val="en-GB" w:eastAsia="pt-PT"/>
+        </w:rPr>
+        <w:t xml:space="preserve"> != </w:t>
+      </w:r>
+      <w:r>
+        <w:rPr>
+          <w:rFonts w:ascii="Consolas" w:eastAsia="Times New Roman" w:hAnsi="Consolas" w:cs="Times New Roman"/>
+          <w:color w:val="9CDCFE"/>
+          <w:sz w:val="18"/>
+          <w:szCs w:val="18"/>
+          <w:lang w:val="en-GB" w:eastAsia="pt-PT"/>
+        </w:rPr>
+        <w:t>fileSizeEnd</w:t>
+      </w:r>
+      <w:r>
+        <w:rPr>
+          <w:rFonts w:ascii="Consolas" w:eastAsia="Times New Roman" w:hAnsi="Consolas" w:cs="Times New Roman"/>
+          <w:color w:val="D4D4D4"/>
+          <w:sz w:val="18"/>
+          <w:szCs w:val="18"/>
+          <w:lang w:val="en-GB" w:eastAsia="pt-PT"/>
+        </w:rPr>
+        <w:t xml:space="preserve"> || </w:t>
+      </w:r>
+      <w:r>
+        <w:rPr>
+          <w:rFonts w:ascii="Consolas" w:eastAsia="Times New Roman" w:hAnsi="Consolas" w:cs="Times New Roman"/>
+          <w:color w:val="DCDCAA"/>
+          <w:sz w:val="18"/>
+          <w:szCs w:val="18"/>
+          <w:lang w:val="en-GB" w:eastAsia="pt-PT"/>
+        </w:rPr>
+        <w:t>strcmp</w:t>
+      </w:r>
+      <w:r>
+        <w:rPr>
+          <w:rFonts w:ascii="Consolas" w:eastAsia="Times New Roman" w:hAnsi="Consolas" w:cs="Times New Roman"/>
+          <w:color w:val="D4D4D4"/>
+          <w:sz w:val="18"/>
+          <w:szCs w:val="18"/>
+          <w:lang w:val="en-GB" w:eastAsia="pt-PT"/>
+        </w:rPr>
+        <w:t>(</w:t>
+      </w:r>
+      <w:r>
+        <w:rPr>
+          <w:rFonts w:ascii="Consolas" w:eastAsia="Times New Roman" w:hAnsi="Consolas" w:cs="Times New Roman"/>
+          <w:color w:val="9CDCFE"/>
+          <w:sz w:val="18"/>
+          <w:szCs w:val="18"/>
+          <w:lang w:val="en-GB" w:eastAsia="pt-PT"/>
+        </w:rPr>
+        <w:t>rcvFilename</w:t>
+      </w:r>
+      <w:r>
+        <w:rPr>
+          <w:rFonts w:ascii="Consolas" w:eastAsia="Times New Roman" w:hAnsi="Consolas" w:cs="Times New Roman"/>
+          <w:color w:val="D4D4D4"/>
+          <w:sz w:val="18"/>
+          <w:szCs w:val="18"/>
+          <w:lang w:val="en-GB" w:eastAsia="pt-PT"/>
+        </w:rPr>
+        <w:t xml:space="preserve">, </w:t>
+      </w:r>
+      <w:r>
+        <w:rPr>
+          <w:rFonts w:ascii="Consolas" w:eastAsia="Times New Roman" w:hAnsi="Consolas" w:cs="Times New Roman"/>
+          <w:color w:val="9CDCFE"/>
+          <w:sz w:val="18"/>
+          <w:szCs w:val="18"/>
+          <w:lang w:val="en-GB" w:eastAsia="pt-PT"/>
+        </w:rPr>
+        <w:t>rcvFilenameEnd</w:t>
+      </w:r>
+      <w:r>
+        <w:rPr>
+          <w:rFonts w:ascii="Consolas" w:eastAsia="Times New Roman" w:hAnsi="Consolas" w:cs="Times New Roman"/>
+          <w:color w:val="D4D4D4"/>
+          <w:sz w:val="18"/>
+          <w:szCs w:val="18"/>
+          <w:lang w:val="en-GB" w:eastAsia="pt-PT"/>
+        </w:rPr>
+        <w:t xml:space="preserve">) != </w:t>
+      </w:r>
+      <w:r>
+        <w:rPr>
+          <w:rFonts w:ascii="Consolas" w:eastAsia="Times New Roman" w:hAnsi="Consolas" w:cs="Times New Roman"/>
+          <w:color w:val="B5CEA8"/>
+          <w:sz w:val="18"/>
+          <w:szCs w:val="18"/>
+          <w:lang w:val="en-GB" w:eastAsia="pt-PT"/>
+        </w:rPr>
+        <w:t>0</w:t>
+      </w:r>
+      <w:r>
+        <w:rPr>
+          <w:rFonts w:ascii="Consolas" w:eastAsia="Times New Roman" w:hAnsi="Consolas" w:cs="Times New Roman"/>
+          <w:color w:val="D4D4D4"/>
+          <w:sz w:val="18"/>
+          <w:szCs w:val="18"/>
+          <w:lang w:val="en-GB" w:eastAsia="pt-PT"/>
+        </w:rPr>
+        <w:t>) {</w:t>
+      </w:r>
+    </w:p>
+    <w:p>
+      <w:pPr>
+        <w:shd w:val="clear" w:color="auto" w:fill="1E1E1E"/>
+        <w:spacing w:after="0" w:line="276" w:lineRule="auto"/>
+        <w:ind w:firstLine="708"/>
+        <w:rPr>
+          <w:rFonts w:ascii="Consolas" w:eastAsia="Times New Roman" w:hAnsi="Consolas" w:cs="Times New Roman"/>
+          <w:color w:val="D4D4D4"/>
+          <w:sz w:val="18"/>
+          <w:szCs w:val="18"/>
+          <w:lang w:val="en-GB" w:eastAsia="pt-PT"/>
+        </w:rPr>
+      </w:pPr>
+      <w:r>
+        <w:rPr>
+          <w:rFonts w:ascii="Consolas" w:eastAsia="Times New Roman" w:hAnsi="Consolas" w:cs="Times New Roman"/>
+          <w:color w:val="DCDCAA"/>
+          <w:sz w:val="18"/>
+          <w:szCs w:val="18"/>
+          <w:lang w:val="en-GB" w:eastAsia="pt-PT"/>
+        </w:rPr>
+        <w:t>printf</w:t>
+      </w:r>
+      <w:r>
+        <w:rPr>
+          <w:rFonts w:ascii="Consolas" w:eastAsia="Times New Roman" w:hAnsi="Consolas" w:cs="Times New Roman"/>
+          <w:color w:val="D4D4D4"/>
+          <w:sz w:val="18"/>
+          <w:szCs w:val="18"/>
+          <w:lang w:val="en-GB" w:eastAsia="pt-PT"/>
+        </w:rPr>
+        <w:t>(</w:t>
+      </w:r>
+      <w:r>
+        <w:rPr>
+          <w:rFonts w:ascii="Consolas" w:eastAsia="Times New Roman" w:hAnsi="Consolas" w:cs="Times New Roman"/>
+          <w:color w:val="CE9178"/>
+          <w:sz w:val="18"/>
+          <w:szCs w:val="18"/>
+          <w:lang w:val="en-GB" w:eastAsia="pt-PT"/>
+        </w:rPr>
+        <w:t>"An error occurred.</w:t>
+      </w:r>
+      <w:r>
+        <w:rPr>
+          <w:rFonts w:ascii="Consolas" w:eastAsia="Times New Roman" w:hAnsi="Consolas" w:cs="Times New Roman"/>
+          <w:color w:val="D7BA7D"/>
+          <w:sz w:val="18"/>
+          <w:szCs w:val="18"/>
+          <w:lang w:val="en-GB" w:eastAsia="pt-PT"/>
+        </w:rPr>
+        <w:t>\n</w:t>
+      </w:r>
+      <w:r>
+        <w:rPr>
+          <w:rFonts w:ascii="Consolas" w:eastAsia="Times New Roman" w:hAnsi="Consolas" w:cs="Times New Roman"/>
+          <w:color w:val="CE9178"/>
+          <w:sz w:val="18"/>
+          <w:szCs w:val="18"/>
+          <w:lang w:val="en-GB" w:eastAsia="pt-PT"/>
+        </w:rPr>
+        <w:t>"</w:t>
+      </w:r>
+      <w:r>
+        <w:rPr>
+          <w:rFonts w:ascii="Consolas" w:eastAsia="Times New Roman" w:hAnsi="Consolas" w:cs="Times New Roman"/>
+          <w:color w:val="D4D4D4"/>
+          <w:sz w:val="18"/>
+          <w:szCs w:val="18"/>
+          <w:lang w:val="en-GB" w:eastAsia="pt-PT"/>
+        </w:rPr>
+        <w:t>);</w:t>
+      </w:r>
+    </w:p>
+    <w:p>
+      <w:pPr>
+        <w:shd w:val="clear" w:color="auto" w:fill="1E1E1E"/>
+        <w:spacing w:after="0" w:line="276" w:lineRule="auto"/>
+        <w:rPr>
+          <w:rFonts w:ascii="Consolas" w:eastAsia="Times New Roman" w:hAnsi="Consolas" w:cs="Times New Roman"/>
+          <w:color w:val="D4D4D4"/>
+          <w:sz w:val="18"/>
+          <w:szCs w:val="18"/>
+          <w:lang w:val="en-GB" w:eastAsia="pt-PT"/>
+        </w:rPr>
+      </w:pPr>
+      <w:r>
+        <w:rPr>
+          <w:rFonts w:ascii="Consolas" w:eastAsia="Times New Roman" w:hAnsi="Consolas" w:cs="Times New Roman"/>
+          <w:color w:val="D4D4D4"/>
+          <w:sz w:val="18"/>
+          <w:szCs w:val="18"/>
+          <w:lang w:val="en-GB" w:eastAsia="pt-PT"/>
+        </w:rPr>
+        <w:t>}</w:t>
+      </w:r>
+    </w:p>
+    <w:p>
+      <w:pPr>
+        <w:spacing w:after="0"/>
+      </w:pPr>
+    </w:p>
+    <w:p>
+      <w:r>
+        <w:t xml:space="preserve">Os pacotes de dados contém fragmentos do ficheiro a transmitir. O conteúdo lido do ficheiro é colocado no campo de dados destes pacotes para poder ser enviado para o recetor. Estes pacotes são configurados no nosso código através da função </w:t>
+      </w:r>
+      <w:r>
+        <w:t>configureDataPackage.</w:t>
+      </w:r>
+    </w:p>
+    <w:p>
+      <w:pPr>
+        <w:shd w:val="clear" w:color="auto" w:fill="1E1E1E"/>
+        <w:spacing w:after="0" w:line="276" w:lineRule="auto"/>
+        <w:rPr>
+          <w:rFonts w:ascii="Consolas" w:eastAsia="Times New Roman" w:hAnsi="Consolas" w:cs="Times New Roman"/>
+          <w:color w:val="D4D4D4"/>
+          <w:sz w:val="18"/>
+          <w:szCs w:val="18"/>
+          <w:lang w:val="en-GB" w:eastAsia="pt-PT"/>
+        </w:rPr>
+      </w:pPr>
+      <w:r>
+        <w:rPr>
+          <w:rFonts w:ascii="Consolas" w:eastAsia="Times New Roman" w:hAnsi="Consolas" w:cs="Times New Roman"/>
+          <w:color w:val="569CD6"/>
+          <w:sz w:val="18"/>
+          <w:szCs w:val="18"/>
+          <w:lang w:val="en-GB" w:eastAsia="pt-PT"/>
+        </w:rPr>
+        <w:t>void</w:t>
+      </w:r>
+      <w:r>
+        <w:rPr>
+          <w:rFonts w:ascii="Consolas" w:eastAsia="Times New Roman" w:hAnsi="Consolas" w:cs="Times New Roman"/>
+          <w:color w:val="D4D4D4"/>
+          <w:sz w:val="18"/>
+          <w:szCs w:val="18"/>
+          <w:lang w:val="en-GB" w:eastAsia="pt-PT"/>
+        </w:rPr>
+        <w:t xml:space="preserve"> </w:t>
+      </w:r>
+      <w:r>
+        <w:rPr>
+          <w:rFonts w:ascii="Consolas" w:eastAsia="Times New Roman" w:hAnsi="Consolas" w:cs="Times New Roman"/>
+          <w:color w:val="DCDCAA"/>
+          <w:sz w:val="18"/>
+          <w:szCs w:val="18"/>
+          <w:lang w:val="en-GB" w:eastAsia="pt-PT"/>
+        </w:rPr>
+        <w:t>configureDataPackage</w:t>
+      </w:r>
+      <w:r>
+        <w:rPr>
+          <w:rFonts w:ascii="Consolas" w:eastAsia="Times New Roman" w:hAnsi="Consolas" w:cs="Times New Roman"/>
+          <w:color w:val="D4D4D4"/>
+          <w:sz w:val="18"/>
+          <w:szCs w:val="18"/>
+          <w:lang w:val="en-GB" w:eastAsia="pt-PT"/>
+        </w:rPr>
+        <w:t>(</w:t>
+      </w:r>
+      <w:r>
+        <w:rPr>
+          <w:rFonts w:ascii="Consolas" w:eastAsia="Times New Roman" w:hAnsi="Consolas" w:cs="Times New Roman"/>
+          <w:color w:val="569CD6"/>
+          <w:sz w:val="18"/>
+          <w:szCs w:val="18"/>
+          <w:lang w:val="en-GB" w:eastAsia="pt-PT"/>
+        </w:rPr>
+        <w:t>unsigned</w:t>
+      </w:r>
+      <w:r>
+        <w:rPr>
+          <w:rFonts w:ascii="Consolas" w:eastAsia="Times New Roman" w:hAnsi="Consolas" w:cs="Times New Roman"/>
+          <w:color w:val="D4D4D4"/>
+          <w:sz w:val="18"/>
+          <w:szCs w:val="18"/>
+          <w:lang w:val="en-GB" w:eastAsia="pt-PT"/>
+        </w:rPr>
+        <w:t xml:space="preserve"> </w:t>
+      </w:r>
+      <w:r>
+        <w:rPr>
+          <w:rFonts w:ascii="Consolas" w:eastAsia="Times New Roman" w:hAnsi="Consolas" w:cs="Times New Roman"/>
+          <w:color w:val="569CD6"/>
+          <w:sz w:val="18"/>
+          <w:szCs w:val="18"/>
+          <w:lang w:val="en-GB" w:eastAsia="pt-PT"/>
+        </w:rPr>
+        <w:t>char</w:t>
+      </w:r>
+      <w:r>
+        <w:rPr>
+          <w:rFonts w:ascii="Consolas" w:eastAsia="Times New Roman" w:hAnsi="Consolas" w:cs="Times New Roman"/>
+          <w:color w:val="D4D4D4"/>
+          <w:sz w:val="18"/>
+          <w:szCs w:val="18"/>
+          <w:lang w:val="en-GB" w:eastAsia="pt-PT"/>
+        </w:rPr>
+        <w:t xml:space="preserve">* </w:t>
+      </w:r>
+      <w:r>
+        <w:rPr>
+          <w:rFonts w:ascii="Consolas" w:eastAsia="Times New Roman" w:hAnsi="Consolas" w:cs="Times New Roman"/>
+          <w:color w:val="9CDCFE"/>
+          <w:sz w:val="18"/>
+          <w:szCs w:val="18"/>
+          <w:lang w:val="en-GB" w:eastAsia="pt-PT"/>
+        </w:rPr>
+        <w:t>buf</w:t>
+      </w:r>
+      <w:r>
+        <w:rPr>
+          <w:rFonts w:ascii="Consolas" w:eastAsia="Times New Roman" w:hAnsi="Consolas" w:cs="Times New Roman"/>
+          <w:color w:val="D4D4D4"/>
+          <w:sz w:val="18"/>
+          <w:szCs w:val="18"/>
+          <w:lang w:val="en-GB" w:eastAsia="pt-PT"/>
+        </w:rPr>
+        <w:t xml:space="preserve">, </w:t>
+      </w:r>
+      <w:r>
+        <w:rPr>
+          <w:rFonts w:ascii="Consolas" w:eastAsia="Times New Roman" w:hAnsi="Consolas" w:cs="Times New Roman"/>
+          <w:color w:val="569CD6"/>
+          <w:sz w:val="18"/>
+          <w:szCs w:val="18"/>
+          <w:lang w:val="en-GB" w:eastAsia="pt-PT"/>
+        </w:rPr>
+        <w:t>int</w:t>
+      </w:r>
+      <w:r>
+        <w:rPr>
+          <w:rFonts w:ascii="Consolas" w:eastAsia="Times New Roman" w:hAnsi="Consolas" w:cs="Times New Roman"/>
+          <w:color w:val="D4D4D4"/>
+          <w:sz w:val="18"/>
+          <w:szCs w:val="18"/>
+          <w:lang w:val="en-GB" w:eastAsia="pt-PT"/>
+        </w:rPr>
+        <w:t xml:space="preserve"> </w:t>
+      </w:r>
+      <w:r>
+        <w:rPr>
+          <w:rFonts w:ascii="Consolas" w:eastAsia="Times New Roman" w:hAnsi="Consolas" w:cs="Times New Roman"/>
+          <w:color w:val="9CDCFE"/>
+          <w:sz w:val="18"/>
+          <w:szCs w:val="18"/>
+          <w:lang w:val="en-GB" w:eastAsia="pt-PT"/>
+        </w:rPr>
+        <w:t>pkgIndex</w:t>
+      </w:r>
+      <w:r>
+        <w:rPr>
+          <w:rFonts w:ascii="Consolas" w:eastAsia="Times New Roman" w:hAnsi="Consolas" w:cs="Times New Roman"/>
+          <w:color w:val="D4D4D4"/>
+          <w:sz w:val="18"/>
+          <w:szCs w:val="18"/>
+          <w:lang w:val="en-GB" w:eastAsia="pt-PT"/>
+        </w:rPr>
+        <w:t xml:space="preserve">, </w:t>
+      </w:r>
+      <w:r>
+        <w:rPr>
+          <w:rFonts w:ascii="Consolas" w:eastAsia="Times New Roman" w:hAnsi="Consolas" w:cs="Times New Roman"/>
+          <w:color w:val="569CD6"/>
+          <w:sz w:val="18"/>
+          <w:szCs w:val="18"/>
+          <w:lang w:val="en-GB" w:eastAsia="pt-PT"/>
+        </w:rPr>
+        <w:t>int</w:t>
+      </w:r>
+      <w:r>
+        <w:rPr>
+          <w:rFonts w:ascii="Consolas" w:eastAsia="Times New Roman" w:hAnsi="Consolas" w:cs="Times New Roman"/>
+          <w:color w:val="D4D4D4"/>
+          <w:sz w:val="18"/>
+          <w:szCs w:val="18"/>
+          <w:lang w:val="en-GB" w:eastAsia="pt-PT"/>
+        </w:rPr>
+        <w:t xml:space="preserve"> </w:t>
+      </w:r>
+      <w:r>
+        <w:rPr>
+          <w:rFonts w:ascii="Consolas" w:eastAsia="Times New Roman" w:hAnsi="Consolas" w:cs="Times New Roman"/>
+          <w:color w:val="9CDCFE"/>
+          <w:sz w:val="18"/>
+          <w:szCs w:val="18"/>
+          <w:lang w:val="en-GB" w:eastAsia="pt-PT"/>
+        </w:rPr>
+        <w:t>size</w:t>
+      </w:r>
+      <w:r>
+        <w:rPr>
+          <w:rFonts w:ascii="Consolas" w:eastAsia="Times New Roman" w:hAnsi="Consolas" w:cs="Times New Roman"/>
+          <w:color w:val="D4D4D4"/>
+          <w:sz w:val="18"/>
+          <w:szCs w:val="18"/>
+          <w:lang w:val="en-GB" w:eastAsia="pt-PT"/>
+        </w:rPr>
+        <w:t>){</w:t>
+      </w:r>
+    </w:p>
+    <w:p>
+      <w:pPr>
+        <w:shd w:val="clear" w:color="auto" w:fill="1E1E1E"/>
+        <w:spacing w:after="0" w:line="276" w:lineRule="auto"/>
+        <w:rPr>
+          <w:rFonts w:ascii="Consolas" w:eastAsia="Times New Roman" w:hAnsi="Consolas" w:cs="Times New Roman"/>
+          <w:color w:val="D4D4D4"/>
+          <w:sz w:val="18"/>
+          <w:szCs w:val="18"/>
+          <w:lang w:val="en-GB" w:eastAsia="pt-PT"/>
+        </w:rPr>
+      </w:pPr>
+      <w:r>
+        <w:rPr>
+          <w:rFonts w:ascii="Consolas" w:eastAsia="Times New Roman" w:hAnsi="Consolas" w:cs="Times New Roman"/>
+          <w:color w:val="D4D4D4"/>
+          <w:sz w:val="18"/>
+          <w:szCs w:val="18"/>
+          <w:lang w:val="en-GB" w:eastAsia="pt-PT"/>
+        </w:rPr>
+        <w:t xml:space="preserve">    </w:t>
+      </w:r>
+      <w:r>
+        <w:rPr>
+          <w:rFonts w:ascii="Consolas" w:eastAsia="Times New Roman" w:hAnsi="Consolas" w:cs="Times New Roman"/>
+          <w:color w:val="569CD6"/>
+          <w:sz w:val="18"/>
+          <w:szCs w:val="18"/>
+          <w:lang w:val="en-GB" w:eastAsia="pt-PT"/>
+        </w:rPr>
+        <w:t>unsigned</w:t>
+      </w:r>
+      <w:r>
+        <w:rPr>
+          <w:rFonts w:ascii="Consolas" w:eastAsia="Times New Roman" w:hAnsi="Consolas" w:cs="Times New Roman"/>
+          <w:color w:val="D4D4D4"/>
+          <w:sz w:val="18"/>
+          <w:szCs w:val="18"/>
+          <w:lang w:val="en-GB" w:eastAsia="pt-PT"/>
+        </w:rPr>
+        <w:t xml:space="preserve"> </w:t>
+      </w:r>
+      <w:r>
+        <w:rPr>
+          <w:rFonts w:ascii="Consolas" w:eastAsia="Times New Roman" w:hAnsi="Consolas" w:cs="Times New Roman"/>
+          <w:color w:val="569CD6"/>
+          <w:sz w:val="18"/>
+          <w:szCs w:val="18"/>
+          <w:lang w:val="en-GB" w:eastAsia="pt-PT"/>
+        </w:rPr>
+        <w:t>char</w:t>
+      </w:r>
+      <w:r>
+        <w:rPr>
+          <w:rFonts w:ascii="Consolas" w:eastAsia="Times New Roman" w:hAnsi="Consolas" w:cs="Times New Roman"/>
+          <w:color w:val="D4D4D4"/>
+          <w:sz w:val="18"/>
+          <w:szCs w:val="18"/>
+          <w:lang w:val="en-GB" w:eastAsia="pt-PT"/>
+        </w:rPr>
+        <w:t xml:space="preserve"> </w:t>
+      </w:r>
+      <w:r>
+        <w:rPr>
+          <w:rFonts w:ascii="Consolas" w:eastAsia="Times New Roman" w:hAnsi="Consolas" w:cs="Times New Roman"/>
+          <w:color w:val="9CDCFE"/>
+          <w:sz w:val="18"/>
+          <w:szCs w:val="18"/>
+          <w:lang w:val="en-GB" w:eastAsia="pt-PT"/>
+        </w:rPr>
+        <w:t>auxBuffer</w:t>
+      </w:r>
+      <w:r>
+        <w:rPr>
+          <w:rFonts w:ascii="Consolas" w:eastAsia="Times New Roman" w:hAnsi="Consolas" w:cs="Times New Roman"/>
+          <w:color w:val="D4D4D4"/>
+          <w:sz w:val="18"/>
+          <w:szCs w:val="18"/>
+          <w:lang w:val="en-GB" w:eastAsia="pt-PT"/>
+        </w:rPr>
+        <w:t>[</w:t>
+      </w:r>
+      <w:r>
+        <w:rPr>
+          <w:rFonts w:ascii="Consolas" w:eastAsia="Times New Roman" w:hAnsi="Consolas" w:cs="Times New Roman"/>
+          <w:color w:val="569CD6"/>
+          <w:sz w:val="18"/>
+          <w:szCs w:val="18"/>
+          <w:lang w:val="en-GB" w:eastAsia="pt-PT"/>
+        </w:rPr>
+        <w:t>BUF_SIZE</w:t>
+      </w:r>
+      <w:r>
+        <w:rPr>
+          <w:rFonts w:ascii="Consolas" w:eastAsia="Times New Roman" w:hAnsi="Consolas" w:cs="Times New Roman"/>
+          <w:color w:val="D4D4D4"/>
+          <w:sz w:val="18"/>
+          <w:szCs w:val="18"/>
+          <w:lang w:val="en-GB" w:eastAsia="pt-PT"/>
+        </w:rPr>
+        <w:t>] = {</w:t>
+      </w:r>
+      <w:r>
+        <w:rPr>
+          <w:rFonts w:ascii="Consolas" w:eastAsia="Times New Roman" w:hAnsi="Consolas" w:cs="Times New Roman"/>
+          <w:color w:val="B5CEA8"/>
+          <w:sz w:val="18"/>
+          <w:szCs w:val="18"/>
+          <w:lang w:val="en-GB" w:eastAsia="pt-PT"/>
+        </w:rPr>
+        <w:t>0</w:t>
+      </w:r>
+      <w:r>
+        <w:rPr>
+          <w:rFonts w:ascii="Consolas" w:eastAsia="Times New Roman" w:hAnsi="Consolas" w:cs="Times New Roman"/>
+          <w:color w:val="D4D4D4"/>
+          <w:sz w:val="18"/>
+          <w:szCs w:val="18"/>
+          <w:lang w:val="en-GB" w:eastAsia="pt-PT"/>
+        </w:rPr>
+        <w:t>};</w:t>
+      </w:r>
+    </w:p>
+    <w:p>
+      <w:pPr>
+        <w:shd w:val="clear" w:color="auto" w:fill="1E1E1E"/>
+        <w:spacing w:after="0" w:line="276" w:lineRule="auto"/>
+        <w:rPr>
+          <w:rFonts w:ascii="Consolas" w:eastAsia="Times New Roman" w:hAnsi="Consolas" w:cs="Times New Roman"/>
+          <w:color w:val="D4D4D4"/>
+          <w:sz w:val="18"/>
+          <w:szCs w:val="18"/>
+          <w:lang w:val="en-GB" w:eastAsia="pt-PT"/>
+        </w:rPr>
+      </w:pPr>
+      <w:r>
+        <w:rPr>
+          <w:rFonts w:ascii="Consolas" w:eastAsia="Times New Roman" w:hAnsi="Consolas" w:cs="Times New Roman"/>
+          <w:color w:val="D4D4D4"/>
+          <w:sz w:val="18"/>
+          <w:szCs w:val="18"/>
+          <w:lang w:val="en-GB" w:eastAsia="pt-PT"/>
+        </w:rPr>
+        <w:t xml:space="preserve">    </w:t>
+      </w:r>
+      <w:r>
+        <w:rPr>
+          <w:rFonts w:ascii="Consolas" w:eastAsia="Times New Roman" w:hAnsi="Consolas" w:cs="Times New Roman"/>
+          <w:color w:val="9CDCFE"/>
+          <w:sz w:val="18"/>
+          <w:szCs w:val="18"/>
+          <w:lang w:val="en-GB" w:eastAsia="pt-PT"/>
+        </w:rPr>
+        <w:t>auxBuffer</w:t>
+      </w:r>
+      <w:r>
+        <w:rPr>
+          <w:rFonts w:ascii="Consolas" w:eastAsia="Times New Roman" w:hAnsi="Consolas" w:cs="Times New Roman"/>
+          <w:color w:val="D4D4D4"/>
+          <w:sz w:val="18"/>
+          <w:szCs w:val="18"/>
+          <w:lang w:val="en-GB" w:eastAsia="pt-PT"/>
+        </w:rPr>
+        <w:t>[</w:t>
+      </w:r>
+      <w:r>
+        <w:rPr>
+          <w:rFonts w:ascii="Consolas" w:eastAsia="Times New Roman" w:hAnsi="Consolas" w:cs="Times New Roman"/>
+          <w:color w:val="B5CEA8"/>
+          <w:sz w:val="18"/>
+          <w:szCs w:val="18"/>
+          <w:lang w:val="en-GB" w:eastAsia="pt-PT"/>
+        </w:rPr>
+        <w:t>0</w:t>
+      </w:r>
+      <w:r>
+        <w:rPr>
+          <w:rFonts w:ascii="Consolas" w:eastAsia="Times New Roman" w:hAnsi="Consolas" w:cs="Times New Roman"/>
+          <w:color w:val="D4D4D4"/>
+          <w:sz w:val="18"/>
+          <w:szCs w:val="18"/>
+          <w:lang w:val="en-GB" w:eastAsia="pt-PT"/>
+        </w:rPr>
+        <w:t xml:space="preserve">] = </w:t>
+      </w:r>
+      <w:r>
+        <w:rPr>
+          <w:rFonts w:ascii="Consolas" w:eastAsia="Times New Roman" w:hAnsi="Consolas" w:cs="Times New Roman"/>
+          <w:color w:val="B5CEA8"/>
+          <w:sz w:val="18"/>
+          <w:szCs w:val="18"/>
+          <w:lang w:val="en-GB" w:eastAsia="pt-PT"/>
+        </w:rPr>
+        <w:t>1</w:t>
+      </w:r>
+      <w:r>
+        <w:rPr>
+          <w:rFonts w:ascii="Consolas" w:eastAsia="Times New Roman" w:hAnsi="Consolas" w:cs="Times New Roman"/>
+          <w:color w:val="D4D4D4"/>
+          <w:sz w:val="18"/>
+          <w:szCs w:val="18"/>
+          <w:lang w:val="en-GB" w:eastAsia="pt-PT"/>
+        </w:rPr>
+        <w:t>;</w:t>
+      </w:r>
+      <w:r>
+        <w:rPr>
+          <w:rFonts w:ascii="Consolas" w:eastAsia="Times New Roman" w:hAnsi="Consolas" w:cs="Times New Roman"/>
+          <w:color w:val="6A9955"/>
+          <w:sz w:val="18"/>
+          <w:szCs w:val="18"/>
+          <w:lang w:val="en-GB" w:eastAsia="pt-PT"/>
+        </w:rPr>
+        <w:t xml:space="preserve"> //always 1 cause its a data package   // C</w:t>
+      </w:r>
+    </w:p>
+    <w:p>
+      <w:pPr>
+        <w:shd w:val="clear" w:color="auto" w:fill="1E1E1E"/>
+        <w:spacing w:after="0" w:line="276" w:lineRule="auto"/>
+        <w:rPr>
+          <w:rFonts w:ascii="Consolas" w:eastAsia="Times New Roman" w:hAnsi="Consolas" w:cs="Times New Roman"/>
+          <w:color w:val="D4D4D4"/>
+          <w:sz w:val="18"/>
+          <w:szCs w:val="18"/>
+          <w:lang w:val="en-GB" w:eastAsia="pt-PT"/>
+        </w:rPr>
+      </w:pPr>
+      <w:r>
+        <w:rPr>
+          <w:rFonts w:ascii="Consolas" w:eastAsia="Times New Roman" w:hAnsi="Consolas" w:cs="Times New Roman"/>
+          <w:color w:val="D4D4D4"/>
+          <w:sz w:val="18"/>
+          <w:szCs w:val="18"/>
+          <w:lang w:val="en-GB" w:eastAsia="pt-PT"/>
+        </w:rPr>
+        <w:t xml:space="preserve">    </w:t>
+      </w:r>
+      <w:r>
+        <w:rPr>
+          <w:rFonts w:ascii="Consolas" w:eastAsia="Times New Roman" w:hAnsi="Consolas" w:cs="Times New Roman"/>
+          <w:color w:val="9CDCFE"/>
+          <w:sz w:val="18"/>
+          <w:szCs w:val="18"/>
+          <w:lang w:val="en-GB" w:eastAsia="pt-PT"/>
+        </w:rPr>
+        <w:t>auxBuffer</w:t>
+      </w:r>
+      <w:r>
+        <w:rPr>
+          <w:rFonts w:ascii="Consolas" w:eastAsia="Times New Roman" w:hAnsi="Consolas" w:cs="Times New Roman"/>
+          <w:color w:val="D4D4D4"/>
+          <w:sz w:val="18"/>
+          <w:szCs w:val="18"/>
+          <w:lang w:val="en-GB" w:eastAsia="pt-PT"/>
+        </w:rPr>
+        <w:t>[</w:t>
+      </w:r>
+      <w:r>
+        <w:rPr>
+          <w:rFonts w:ascii="Consolas" w:eastAsia="Times New Roman" w:hAnsi="Consolas" w:cs="Times New Roman"/>
+          <w:color w:val="B5CEA8"/>
+          <w:sz w:val="18"/>
+          <w:szCs w:val="18"/>
+          <w:lang w:val="en-GB" w:eastAsia="pt-PT"/>
+        </w:rPr>
+        <w:t>1</w:t>
+      </w:r>
+      <w:r>
+        <w:rPr>
+          <w:rFonts w:ascii="Consolas" w:eastAsia="Times New Roman" w:hAnsi="Consolas" w:cs="Times New Roman"/>
+          <w:color w:val="D4D4D4"/>
+          <w:sz w:val="18"/>
+          <w:szCs w:val="18"/>
+          <w:lang w:val="en-GB" w:eastAsia="pt-PT"/>
+        </w:rPr>
+        <w:t xml:space="preserve">] = </w:t>
+      </w:r>
+      <w:r>
+        <w:rPr>
+          <w:rFonts w:ascii="Consolas" w:eastAsia="Times New Roman" w:hAnsi="Consolas" w:cs="Times New Roman"/>
+          <w:color w:val="9CDCFE"/>
+          <w:sz w:val="18"/>
+          <w:szCs w:val="18"/>
+          <w:lang w:val="en-GB" w:eastAsia="pt-PT"/>
+        </w:rPr>
+        <w:t>pkgIndex</w:t>
+      </w:r>
+      <w:r>
+        <w:rPr>
+          <w:rFonts w:ascii="Consolas" w:eastAsia="Times New Roman" w:hAnsi="Consolas" w:cs="Times New Roman"/>
+          <w:color w:val="D4D4D4"/>
+          <w:sz w:val="18"/>
+          <w:szCs w:val="18"/>
+          <w:lang w:val="en-GB" w:eastAsia="pt-PT"/>
+        </w:rPr>
+        <w:t xml:space="preserve"> % </w:t>
+      </w:r>
+      <w:r>
+        <w:rPr>
+          <w:rFonts w:ascii="Consolas" w:eastAsia="Times New Roman" w:hAnsi="Consolas" w:cs="Times New Roman"/>
+          <w:color w:val="B5CEA8"/>
+          <w:sz w:val="18"/>
+          <w:szCs w:val="18"/>
+          <w:lang w:val="en-GB" w:eastAsia="pt-PT"/>
+        </w:rPr>
+        <w:t>255</w:t>
+      </w:r>
+      <w:r>
+        <w:rPr>
+          <w:rFonts w:ascii="Consolas" w:eastAsia="Times New Roman" w:hAnsi="Consolas" w:cs="Times New Roman"/>
+          <w:color w:val="D4D4D4"/>
+          <w:sz w:val="18"/>
+          <w:szCs w:val="18"/>
+          <w:lang w:val="en-GB" w:eastAsia="pt-PT"/>
+        </w:rPr>
+        <w:t>;</w:t>
+      </w:r>
+      <w:r>
+        <w:rPr>
+          <w:rFonts w:ascii="Consolas" w:eastAsia="Times New Roman" w:hAnsi="Consolas" w:cs="Times New Roman"/>
+          <w:color w:val="6A9955"/>
+          <w:sz w:val="18"/>
+          <w:szCs w:val="18"/>
+          <w:lang w:val="en-GB" w:eastAsia="pt-PT"/>
+        </w:rPr>
+        <w:t xml:space="preserve"> //seqN mod with 255      // N</w:t>
+      </w:r>
+    </w:p>
+    <w:p>
+      <w:pPr>
+        <w:shd w:val="clear" w:color="auto" w:fill="1E1E1E"/>
+        <w:spacing w:after="0" w:line="276" w:lineRule="auto"/>
+        <w:rPr>
+          <w:rFonts w:ascii="Consolas" w:eastAsia="Times New Roman" w:hAnsi="Consolas" w:cs="Times New Roman"/>
+          <w:color w:val="D4D4D4"/>
+          <w:sz w:val="18"/>
+          <w:szCs w:val="18"/>
+          <w:lang w:val="en-GB" w:eastAsia="pt-PT"/>
+        </w:rPr>
+      </w:pPr>
+      <w:r>
+        <w:rPr>
+          <w:rFonts w:ascii="Consolas" w:eastAsia="Times New Roman" w:hAnsi="Consolas" w:cs="Times New Roman"/>
+          <w:color w:val="D4D4D4"/>
+          <w:sz w:val="18"/>
+          <w:szCs w:val="18"/>
+          <w:lang w:val="en-GB" w:eastAsia="pt-PT"/>
+        </w:rPr>
+        <w:t xml:space="preserve">    </w:t>
+      </w:r>
+      <w:r>
+        <w:rPr>
+          <w:rFonts w:ascii="Consolas" w:eastAsia="Times New Roman" w:hAnsi="Consolas" w:cs="Times New Roman"/>
+          <w:color w:val="9CDCFE"/>
+          <w:sz w:val="18"/>
+          <w:szCs w:val="18"/>
+          <w:lang w:val="en-GB" w:eastAsia="pt-PT"/>
+        </w:rPr>
+        <w:t>auxBuffer</w:t>
+      </w:r>
+      <w:r>
+        <w:rPr>
+          <w:rFonts w:ascii="Consolas" w:eastAsia="Times New Roman" w:hAnsi="Consolas" w:cs="Times New Roman"/>
+          <w:color w:val="D4D4D4"/>
+          <w:sz w:val="18"/>
+          <w:szCs w:val="18"/>
+          <w:lang w:val="en-GB" w:eastAsia="pt-PT"/>
+        </w:rPr>
+        <w:t>[</w:t>
+      </w:r>
+      <w:r>
+        <w:rPr>
+          <w:rFonts w:ascii="Consolas" w:eastAsia="Times New Roman" w:hAnsi="Consolas" w:cs="Times New Roman"/>
+          <w:color w:val="B5CEA8"/>
+          <w:sz w:val="18"/>
+          <w:szCs w:val="18"/>
+          <w:lang w:val="en-GB" w:eastAsia="pt-PT"/>
+        </w:rPr>
+        <w:t>2</w:t>
+      </w:r>
+      <w:r>
+        <w:rPr>
+          <w:rFonts w:ascii="Consolas" w:eastAsia="Times New Roman" w:hAnsi="Consolas" w:cs="Times New Roman"/>
+          <w:color w:val="D4D4D4"/>
+          <w:sz w:val="18"/>
+          <w:szCs w:val="18"/>
+          <w:lang w:val="en-GB" w:eastAsia="pt-PT"/>
+        </w:rPr>
+        <w:t xml:space="preserve">] = </w:t>
+      </w:r>
+      <w:r>
+        <w:rPr>
+          <w:rFonts w:ascii="Consolas" w:eastAsia="Times New Roman" w:hAnsi="Consolas" w:cs="Times New Roman"/>
+          <w:color w:val="9CDCFE"/>
+          <w:sz w:val="18"/>
+          <w:szCs w:val="18"/>
+          <w:lang w:val="en-GB" w:eastAsia="pt-PT"/>
+        </w:rPr>
+        <w:t>size</w:t>
+      </w:r>
+      <w:r>
+        <w:rPr>
+          <w:rFonts w:ascii="Consolas" w:eastAsia="Times New Roman" w:hAnsi="Consolas" w:cs="Times New Roman"/>
+          <w:color w:val="D4D4D4"/>
+          <w:sz w:val="18"/>
+          <w:szCs w:val="18"/>
+          <w:lang w:val="en-GB" w:eastAsia="pt-PT"/>
+        </w:rPr>
+        <w:t xml:space="preserve"> / </w:t>
+      </w:r>
+      <w:r>
+        <w:rPr>
+          <w:rFonts w:ascii="Consolas" w:eastAsia="Times New Roman" w:hAnsi="Consolas" w:cs="Times New Roman"/>
+          <w:color w:val="B5CEA8"/>
+          <w:sz w:val="18"/>
+          <w:szCs w:val="18"/>
+          <w:lang w:val="en-GB" w:eastAsia="pt-PT"/>
+        </w:rPr>
+        <w:t>256</w:t>
+      </w:r>
+      <w:r>
+        <w:rPr>
+          <w:rFonts w:ascii="Consolas" w:eastAsia="Times New Roman" w:hAnsi="Consolas" w:cs="Times New Roman"/>
+          <w:color w:val="D4D4D4"/>
+          <w:sz w:val="18"/>
+          <w:szCs w:val="18"/>
+          <w:lang w:val="en-GB" w:eastAsia="pt-PT"/>
+        </w:rPr>
+        <w:t>;</w:t>
+      </w:r>
+      <w:r>
+        <w:rPr>
+          <w:rFonts w:ascii="Consolas" w:eastAsia="Times New Roman" w:hAnsi="Consolas" w:cs="Times New Roman"/>
+          <w:color w:val="6A9955"/>
+          <w:sz w:val="18"/>
+          <w:szCs w:val="18"/>
+          <w:lang w:val="en-GB" w:eastAsia="pt-PT"/>
+        </w:rPr>
+        <w:t xml:space="preserve">                              // L</w:t>
+      </w:r>
+      <w:r>
+        <w:rPr>
+          <w:rFonts w:ascii="Consolas" w:eastAsia="Times New Roman" w:hAnsi="Consolas" w:cs="Times New Roman"/>
+          <w:color w:val="6A9955"/>
+          <w:sz w:val="18"/>
+          <w:szCs w:val="18"/>
+          <w:lang w:val="en-GB" w:eastAsia="pt-PT"/>
+        </w:rPr>
+        <w:t>2</w:t>
+      </w:r>
+    </w:p>
+    <w:p>
+      <w:pPr>
+        <w:shd w:val="clear" w:color="auto" w:fill="1E1E1E"/>
+        <w:spacing w:after="0" w:line="276" w:lineRule="auto"/>
+        <w:rPr>
+          <w:rFonts w:ascii="Consolas" w:eastAsia="Times New Roman" w:hAnsi="Consolas" w:cs="Times New Roman"/>
+          <w:color w:val="D4D4D4"/>
+          <w:sz w:val="18"/>
+          <w:szCs w:val="18"/>
+          <w:lang w:val="en-GB" w:eastAsia="pt-PT"/>
+        </w:rPr>
+      </w:pPr>
+      <w:r>
+        <w:rPr>
+          <w:rFonts w:ascii="Consolas" w:eastAsia="Times New Roman" w:hAnsi="Consolas" w:cs="Times New Roman"/>
+          <w:color w:val="D4D4D4"/>
+          <w:sz w:val="18"/>
+          <w:szCs w:val="18"/>
+          <w:lang w:val="en-GB" w:eastAsia="pt-PT"/>
+        </w:rPr>
+        <w:t xml:space="preserve">    </w:t>
+      </w:r>
+      <w:r>
+        <w:rPr>
+          <w:rFonts w:ascii="Consolas" w:eastAsia="Times New Roman" w:hAnsi="Consolas" w:cs="Times New Roman"/>
+          <w:color w:val="9CDCFE"/>
+          <w:sz w:val="18"/>
+          <w:szCs w:val="18"/>
+          <w:lang w:val="en-GB" w:eastAsia="pt-PT"/>
+        </w:rPr>
+        <w:t>auxBuffer</w:t>
+      </w:r>
+      <w:r>
+        <w:rPr>
+          <w:rFonts w:ascii="Consolas" w:eastAsia="Times New Roman" w:hAnsi="Consolas" w:cs="Times New Roman"/>
+          <w:color w:val="D4D4D4"/>
+          <w:sz w:val="18"/>
+          <w:szCs w:val="18"/>
+          <w:lang w:val="en-GB" w:eastAsia="pt-PT"/>
+        </w:rPr>
+        <w:t>[</w:t>
+      </w:r>
+      <w:r>
+        <w:rPr>
+          <w:rFonts w:ascii="Consolas" w:eastAsia="Times New Roman" w:hAnsi="Consolas" w:cs="Times New Roman"/>
+          <w:color w:val="B5CEA8"/>
+          <w:sz w:val="18"/>
+          <w:szCs w:val="18"/>
+          <w:lang w:val="en-GB" w:eastAsia="pt-PT"/>
+        </w:rPr>
+        <w:t>3</w:t>
+      </w:r>
+      <w:r>
+        <w:rPr>
+          <w:rFonts w:ascii="Consolas" w:eastAsia="Times New Roman" w:hAnsi="Consolas" w:cs="Times New Roman"/>
+          <w:color w:val="D4D4D4"/>
+          <w:sz w:val="18"/>
+          <w:szCs w:val="18"/>
+          <w:lang w:val="en-GB" w:eastAsia="pt-PT"/>
+        </w:rPr>
+        <w:t xml:space="preserve">] = </w:t>
+      </w:r>
+      <w:r>
+        <w:rPr>
+          <w:rFonts w:ascii="Consolas" w:eastAsia="Times New Roman" w:hAnsi="Consolas" w:cs="Times New Roman"/>
+          <w:color w:val="9CDCFE"/>
+          <w:sz w:val="18"/>
+          <w:szCs w:val="18"/>
+          <w:lang w:val="en-GB" w:eastAsia="pt-PT"/>
+        </w:rPr>
+        <w:t>size</w:t>
+      </w:r>
+      <w:r>
+        <w:rPr>
+          <w:rFonts w:ascii="Consolas" w:eastAsia="Times New Roman" w:hAnsi="Consolas" w:cs="Times New Roman"/>
+          <w:color w:val="D4D4D4"/>
+          <w:sz w:val="18"/>
+          <w:szCs w:val="18"/>
+          <w:lang w:val="en-GB" w:eastAsia="pt-PT"/>
+        </w:rPr>
+        <w:t xml:space="preserve"> % </w:t>
+      </w:r>
+      <w:r>
+        <w:rPr>
+          <w:rFonts w:ascii="Consolas" w:eastAsia="Times New Roman" w:hAnsi="Consolas" w:cs="Times New Roman"/>
+          <w:color w:val="B5CEA8"/>
+          <w:sz w:val="18"/>
+          <w:szCs w:val="18"/>
+          <w:lang w:val="en-GB" w:eastAsia="pt-PT"/>
+        </w:rPr>
+        <w:t>256</w:t>
+      </w:r>
+      <w:r>
+        <w:rPr>
+          <w:rFonts w:ascii="Consolas" w:eastAsia="Times New Roman" w:hAnsi="Consolas" w:cs="Times New Roman"/>
+          <w:color w:val="D4D4D4"/>
+          <w:sz w:val="18"/>
+          <w:szCs w:val="18"/>
+          <w:lang w:val="en-GB" w:eastAsia="pt-PT"/>
+        </w:rPr>
+        <w:t>;</w:t>
+      </w:r>
+      <w:r>
+        <w:rPr>
+          <w:rFonts w:ascii="Consolas" w:eastAsia="Times New Roman" w:hAnsi="Consolas" w:cs="Times New Roman"/>
+          <w:color w:val="6A9955"/>
+          <w:sz w:val="18"/>
+          <w:szCs w:val="18"/>
+          <w:lang w:val="en-GB" w:eastAsia="pt-PT"/>
+        </w:rPr>
+        <w:t xml:space="preserve">                              // L</w:t>
+      </w:r>
+      <w:r>
+        <w:rPr>
+          <w:rFonts w:ascii="Consolas" w:eastAsia="Times New Roman" w:hAnsi="Consolas" w:cs="Times New Roman"/>
+          <w:color w:val="6A9955"/>
+          <w:sz w:val="18"/>
+          <w:szCs w:val="18"/>
+          <w:lang w:val="en-GB" w:eastAsia="pt-PT"/>
+        </w:rPr>
+        <w:t>1</w:t>
+      </w:r>
+    </w:p>
+    <w:p>
+      <w:pPr>
+        <w:shd w:val="clear" w:color="auto" w:fill="1E1E1E"/>
+        <w:spacing w:after="0" w:line="276" w:lineRule="auto"/>
+        <w:rPr>
+          <w:rFonts w:ascii="Consolas" w:eastAsia="Times New Roman" w:hAnsi="Consolas" w:cs="Times New Roman"/>
+          <w:color w:val="D4D4D4"/>
+          <w:sz w:val="18"/>
+          <w:szCs w:val="18"/>
+          <w:lang w:val="en-GB" w:eastAsia="pt-PT"/>
+        </w:rPr>
+      </w:pPr>
+    </w:p>
+    <w:p>
+      <w:pPr>
+        <w:shd w:val="clear" w:color="auto" w:fill="1E1E1E"/>
+        <w:spacing w:after="0" w:line="276" w:lineRule="auto"/>
+        <w:rPr>
+          <w:rFonts w:ascii="Consolas" w:eastAsia="Times New Roman" w:hAnsi="Consolas" w:cs="Times New Roman"/>
+          <w:color w:val="D4D4D4"/>
+          <w:sz w:val="18"/>
+          <w:szCs w:val="18"/>
+          <w:lang w:eastAsia="pt-PT"/>
+        </w:rPr>
+      </w:pPr>
+      <w:r>
+        <w:rPr>
+          <w:rFonts w:ascii="Consolas" w:eastAsia="Times New Roman" w:hAnsi="Consolas" w:cs="Times New Roman"/>
+          <w:color w:val="D4D4D4"/>
+          <w:sz w:val="18"/>
+          <w:szCs w:val="18"/>
+          <w:lang w:val="en-GB" w:eastAsia="pt-PT"/>
+        </w:rPr>
+        <w:t xml:space="preserve">    </w:t>
+      </w:r>
+      <w:r>
+        <w:rPr>
+          <w:rFonts w:ascii="Consolas" w:eastAsia="Times New Roman" w:hAnsi="Consolas" w:cs="Times New Roman"/>
+          <w:color w:val="DCDCAA"/>
+          <w:sz w:val="18"/>
+          <w:szCs w:val="18"/>
+          <w:lang w:eastAsia="pt-PT"/>
+        </w:rPr>
+        <w:t>memcpy</w:t>
+      </w:r>
+      <w:r>
+        <w:rPr>
+          <w:rFonts w:ascii="Consolas" w:eastAsia="Times New Roman" w:hAnsi="Consolas" w:cs="Times New Roman"/>
+          <w:color w:val="D4D4D4"/>
+          <w:sz w:val="18"/>
+          <w:szCs w:val="18"/>
+          <w:lang w:eastAsia="pt-PT"/>
+        </w:rPr>
+        <w:t>(&amp;</w:t>
+      </w:r>
+      <w:r>
+        <w:rPr>
+          <w:rFonts w:ascii="Consolas" w:eastAsia="Times New Roman" w:hAnsi="Consolas" w:cs="Times New Roman"/>
+          <w:color w:val="9CDCFE"/>
+          <w:sz w:val="18"/>
+          <w:szCs w:val="18"/>
+          <w:lang w:eastAsia="pt-PT"/>
+        </w:rPr>
+        <w:t>auxBuffer</w:t>
+      </w:r>
+      <w:r>
+        <w:rPr>
+          <w:rFonts w:ascii="Consolas" w:eastAsia="Times New Roman" w:hAnsi="Consolas" w:cs="Times New Roman"/>
+          <w:color w:val="D4D4D4"/>
+          <w:sz w:val="18"/>
+          <w:szCs w:val="18"/>
+          <w:lang w:eastAsia="pt-PT"/>
+        </w:rPr>
+        <w:t>[</w:t>
+      </w:r>
+      <w:r>
+        <w:rPr>
+          <w:rFonts w:ascii="Consolas" w:eastAsia="Times New Roman" w:hAnsi="Consolas" w:cs="Times New Roman"/>
+          <w:color w:val="B5CEA8"/>
+          <w:sz w:val="18"/>
+          <w:szCs w:val="18"/>
+          <w:lang w:eastAsia="pt-PT"/>
+        </w:rPr>
+        <w:t>4</w:t>
+      </w:r>
+      <w:r>
+        <w:rPr>
+          <w:rFonts w:ascii="Consolas" w:eastAsia="Times New Roman" w:hAnsi="Consolas" w:cs="Times New Roman"/>
+          <w:color w:val="D4D4D4"/>
+          <w:sz w:val="18"/>
+          <w:szCs w:val="18"/>
+          <w:lang w:eastAsia="pt-PT"/>
+        </w:rPr>
+        <w:t xml:space="preserve">], </w:t>
+      </w:r>
+      <w:r>
+        <w:rPr>
+          <w:rFonts w:ascii="Consolas" w:eastAsia="Times New Roman" w:hAnsi="Consolas" w:cs="Times New Roman"/>
+          <w:color w:val="9CDCFE"/>
+          <w:sz w:val="18"/>
+          <w:szCs w:val="18"/>
+          <w:lang w:eastAsia="pt-PT"/>
+        </w:rPr>
+        <w:t>buf</w:t>
+      </w:r>
+      <w:r>
+        <w:rPr>
+          <w:rFonts w:ascii="Consolas" w:eastAsia="Times New Roman" w:hAnsi="Consolas" w:cs="Times New Roman"/>
+          <w:color w:val="D4D4D4"/>
+          <w:sz w:val="18"/>
+          <w:szCs w:val="18"/>
+          <w:lang w:eastAsia="pt-PT"/>
+        </w:rPr>
+        <w:t xml:space="preserve">, </w:t>
+      </w:r>
+      <w:r>
+        <w:rPr>
+          <w:rFonts w:ascii="Consolas" w:eastAsia="Times New Roman" w:hAnsi="Consolas" w:cs="Times New Roman"/>
+          <w:color w:val="569CD6"/>
+          <w:sz w:val="18"/>
+          <w:szCs w:val="18"/>
+          <w:lang w:eastAsia="pt-PT"/>
+        </w:rPr>
+        <w:t>MAX_CHUNK_SIZE</w:t>
+      </w:r>
+      <w:r>
+        <w:rPr>
+          <w:rFonts w:ascii="Consolas" w:eastAsia="Times New Roman" w:hAnsi="Consolas" w:cs="Times New Roman"/>
+          <w:color w:val="D4D4D4"/>
+          <w:sz w:val="18"/>
+          <w:szCs w:val="18"/>
+          <w:lang w:eastAsia="pt-PT"/>
+        </w:rPr>
+        <w:t>);</w:t>
+      </w:r>
+      <w:r>
+        <w:rPr>
+          <w:rFonts w:ascii="Consolas" w:eastAsia="Times New Roman" w:hAnsi="Consolas" w:cs="Times New Roman"/>
+          <w:color w:val="6A9955"/>
+          <w:sz w:val="18"/>
+          <w:szCs w:val="18"/>
+          <w:lang w:eastAsia="pt-PT"/>
+        </w:rPr>
+        <w:t xml:space="preserve"> //buf tem o conteudo lido do ficheiro</w:t>
+      </w:r>
+    </w:p>
+    <w:p>
+      <w:pPr>
+        <w:shd w:val="clear" w:color="auto" w:fill="1E1E1E"/>
+        <w:spacing w:after="0" w:line="276" w:lineRule="auto"/>
+        <w:rPr>
+          <w:rFonts w:ascii="Consolas" w:eastAsia="Times New Roman" w:hAnsi="Consolas" w:cs="Times New Roman"/>
+          <w:color w:val="D4D4D4"/>
+          <w:sz w:val="18"/>
+          <w:szCs w:val="18"/>
+          <w:lang w:val="en-GB" w:eastAsia="pt-PT"/>
+        </w:rPr>
+      </w:pPr>
+      <w:r>
+        <w:rPr>
+          <w:rFonts w:ascii="Consolas" w:eastAsia="Times New Roman" w:hAnsi="Consolas" w:cs="Times New Roman"/>
+          <w:color w:val="D4D4D4"/>
+          <w:sz w:val="18"/>
+          <w:szCs w:val="18"/>
+          <w:lang w:eastAsia="pt-PT"/>
+        </w:rPr>
+        <w:t xml:space="preserve">    </w:t>
+      </w:r>
+      <w:r>
+        <w:rPr>
+          <w:rFonts w:ascii="Consolas" w:eastAsia="Times New Roman" w:hAnsi="Consolas" w:cs="Times New Roman"/>
+          <w:color w:val="DCDCAA"/>
+          <w:sz w:val="18"/>
+          <w:szCs w:val="18"/>
+          <w:lang w:val="en-GB" w:eastAsia="pt-PT"/>
+        </w:rPr>
+        <w:t>memcpy</w:t>
+      </w:r>
+      <w:r>
+        <w:rPr>
+          <w:rFonts w:ascii="Consolas" w:eastAsia="Times New Roman" w:hAnsi="Consolas" w:cs="Times New Roman"/>
+          <w:color w:val="D4D4D4"/>
+          <w:sz w:val="18"/>
+          <w:szCs w:val="18"/>
+          <w:lang w:val="en-GB" w:eastAsia="pt-PT"/>
+        </w:rPr>
+        <w:t>(</w:t>
+      </w:r>
+      <w:r>
+        <w:rPr>
+          <w:rFonts w:ascii="Consolas" w:eastAsia="Times New Roman" w:hAnsi="Consolas" w:cs="Times New Roman"/>
+          <w:color w:val="9CDCFE"/>
+          <w:sz w:val="18"/>
+          <w:szCs w:val="18"/>
+          <w:lang w:val="en-GB" w:eastAsia="pt-PT"/>
+        </w:rPr>
+        <w:t>buf</w:t>
+      </w:r>
+      <w:r>
+        <w:rPr>
+          <w:rFonts w:ascii="Consolas" w:eastAsia="Times New Roman" w:hAnsi="Consolas" w:cs="Times New Roman"/>
+          <w:color w:val="D4D4D4"/>
+          <w:sz w:val="18"/>
+          <w:szCs w:val="18"/>
+          <w:lang w:val="en-GB" w:eastAsia="pt-PT"/>
+        </w:rPr>
+        <w:t xml:space="preserve">, </w:t>
+      </w:r>
+      <w:r>
+        <w:rPr>
+          <w:rFonts w:ascii="Consolas" w:eastAsia="Times New Roman" w:hAnsi="Consolas" w:cs="Times New Roman"/>
+          <w:color w:val="9CDCFE"/>
+          <w:sz w:val="18"/>
+          <w:szCs w:val="18"/>
+          <w:lang w:val="en-GB" w:eastAsia="pt-PT"/>
+        </w:rPr>
+        <w:t>auxBuffer</w:t>
+      </w:r>
+      <w:r>
+        <w:rPr>
+          <w:rFonts w:ascii="Consolas" w:eastAsia="Times New Roman" w:hAnsi="Consolas" w:cs="Times New Roman"/>
+          <w:color w:val="D4D4D4"/>
+          <w:sz w:val="18"/>
+          <w:szCs w:val="18"/>
+          <w:lang w:val="en-GB" w:eastAsia="pt-PT"/>
+        </w:rPr>
+        <w:t xml:space="preserve">, </w:t>
+      </w:r>
+      <w:r>
+        <w:rPr>
+          <w:rFonts w:ascii="Consolas" w:eastAsia="Times New Roman" w:hAnsi="Consolas" w:cs="Times New Roman"/>
+          <w:color w:val="569CD6"/>
+          <w:sz w:val="18"/>
+          <w:szCs w:val="18"/>
+          <w:lang w:val="en-GB" w:eastAsia="pt-PT"/>
+        </w:rPr>
+        <w:t>MAX_CHUNK_SIZE</w:t>
+      </w:r>
+      <w:r>
+        <w:rPr>
+          <w:rFonts w:ascii="Consolas" w:eastAsia="Times New Roman" w:hAnsi="Consolas" w:cs="Times New Roman"/>
+          <w:color w:val="D4D4D4"/>
+          <w:sz w:val="18"/>
+          <w:szCs w:val="18"/>
+          <w:lang w:val="en-GB" w:eastAsia="pt-PT"/>
+        </w:rPr>
+        <w:t xml:space="preserve"> + </w:t>
+      </w:r>
+      <w:r>
+        <w:rPr>
+          <w:rFonts w:ascii="Consolas" w:eastAsia="Times New Roman" w:hAnsi="Consolas" w:cs="Times New Roman"/>
+          <w:color w:val="B5CEA8"/>
+          <w:sz w:val="18"/>
+          <w:szCs w:val="18"/>
+          <w:lang w:val="en-GB" w:eastAsia="pt-PT"/>
+        </w:rPr>
+        <w:t>4</w:t>
+      </w:r>
+      <w:r>
+        <w:rPr>
+          <w:rFonts w:ascii="Consolas" w:eastAsia="Times New Roman" w:hAnsi="Consolas" w:cs="Times New Roman"/>
+          <w:color w:val="D4D4D4"/>
+          <w:sz w:val="18"/>
+          <w:szCs w:val="18"/>
+          <w:lang w:val="en-GB" w:eastAsia="pt-PT"/>
+        </w:rPr>
+        <w:t xml:space="preserve">); </w:t>
+      </w:r>
+    </w:p>
+    <w:p>
+      <w:pPr>
+        <w:shd w:val="clear" w:color="auto" w:fill="1E1E1E"/>
+        <w:spacing w:after="0" w:line="276" w:lineRule="auto"/>
+        <w:rPr>
+          <w:rFonts w:ascii="Consolas" w:eastAsia="Times New Roman" w:hAnsi="Consolas" w:cs="Times New Roman"/>
+          <w:color w:val="D4D4D4"/>
+          <w:sz w:val="18"/>
+          <w:szCs w:val="18"/>
+          <w:lang w:eastAsia="pt-PT"/>
+        </w:rPr>
+      </w:pPr>
+      <w:r>
+        <w:rPr>
+          <w:rFonts w:ascii="Consolas" w:eastAsia="Times New Roman" w:hAnsi="Consolas" w:cs="Times New Roman"/>
+          <w:color w:val="D4D4D4"/>
+          <w:sz w:val="18"/>
+          <w:szCs w:val="18"/>
+          <w:lang w:val="en-GB" w:eastAsia="pt-PT"/>
+        </w:rPr>
+        <w:t xml:space="preserve">    </w:t>
+      </w:r>
+      <w:r>
+        <w:rPr>
+          <w:rFonts w:ascii="Consolas" w:eastAsia="Times New Roman" w:hAnsi="Consolas" w:cs="Times New Roman"/>
+          <w:color w:val="6A9955"/>
+          <w:sz w:val="16"/>
+          <w:szCs w:val="16"/>
+          <w:lang w:eastAsia="pt-PT"/>
+        </w:rPr>
+        <w:t>//buf tem agr os 4 parametros iniciais do pacote de dados + o conteudo lido do ficheiro</w:t>
+      </w:r>
+    </w:p>
+    <w:p>
+      <w:pPr>
+        <w:shd w:val="clear" w:color="auto" w:fill="1E1E1E"/>
+        <w:spacing w:after="0" w:line="276" w:lineRule="auto"/>
+        <w:rPr>
+          <w:rFonts w:ascii="Consolas" w:eastAsia="Times New Roman" w:hAnsi="Consolas" w:cs="Times New Roman"/>
+          <w:color w:val="D4D4D4"/>
+          <w:sz w:val="18"/>
+          <w:szCs w:val="18"/>
+          <w:lang w:eastAsia="pt-PT"/>
+        </w:rPr>
+      </w:pPr>
+      <w:r>
+        <w:rPr>
+          <w:rFonts w:ascii="Consolas" w:eastAsia="Times New Roman" w:hAnsi="Consolas" w:cs="Times New Roman"/>
+          <w:color w:val="D4D4D4"/>
+          <w:sz w:val="18"/>
+          <w:szCs w:val="18"/>
+          <w:lang w:eastAsia="pt-PT"/>
+        </w:rPr>
+        <w:t>}</w:t>
+      </w:r>
+    </w:p>
+    <w:p>
+      <w:pPr>
+        <w:spacing w:after="0"/>
+      </w:pPr>
+    </w:p>
+    <w:p>
+      <w:r>
+        <w:t xml:space="preserve">O primeiro byte, assim como  o primeiro byte do pacote de controlo, corresponde ao campo de controlo. Este valor é colocado a 1 para indicar que se trata de um pacote de dados. O segundo byte indica o número de sequência do pacote em questão. Este valor é único para cada pacote e é utilizado para detetar pacotes que foram perdidos. Os dois bytes seguintes indicam o número de octetos (K) do campo de dados do pacote, calculados através da fórmula </w:t>
+      </w:r>
+      <w:r>
+        <w:t>K = 256 * L2</w:t>
+      </w:r>
+      <w:r>
+        <w:t xml:space="preserve"> </w:t>
+      </w:r>
+      <w:r>
+        <w:t>+ L1</w:t>
+      </w:r>
+      <w:r>
+        <w:t>.</w:t>
+      </w:r>
       <w:r>
         <w:br w:type="page"/>
       </w:r>
@@ -7902,6 +11514,7 @@
   <w:style w:type="character" w:default="1" w:styleId="Tipodeletrapredefinidodopargrafo">
     <w:name w:val="Default Paragraph Font"/>
     <w:uiPriority w:val="1"/>
+    <w:semiHidden/>
     <w:unhideWhenUsed/>
   </w:style>
   <w:style w:type="table" w:default="1" w:styleId="Tabelanormal">
@@ -8122,7 +11735,9 @@
   <w:rsids>
     <w:rsidRoot w:val="00A843B3"/>
     <w:rsid w:val="00A843B3"/>
+    <w:rsid w:val="00AE5A86"/>
     <w:rsid w:val="00EB15D5"/>
+    <w:rsid w:val="00ED5DD7"/>
   </w:rsids>
   <m:mathPr>
     <m:mathFont m:val="Cambria Math"/>

</xml_diff>

<commit_message>
parte da interface corrigida no report
</commit_message>
<xml_diff>
--- a/relatorio RCOM .docx
+++ b/relatorio RCOM .docx
@@ -6480,159 +6480,99 @@
       <w:pPr>
         <w:shd w:val="clear" w:color="auto" w:fill="FFFFFF"/>
         <w:spacing w:before="240" w:after="100" w:afterAutospacing="1" w:line="240" w:lineRule="auto"/>
-        <w:rPr>
-          <w:highlight w:val="yellow"/>
-        </w:rPr>
-      </w:pPr>
-      <w:r>
-        <w:rPr>
-          <w:highlight w:val="yellow"/>
-        </w:rPr>
+      </w:pPr>
+      <w:r>
         <w:t xml:space="preserve">A interface permite ao transmissor escolher o ficheiro a enviar. </w:t>
       </w:r>
       <w:r>
-        <w:rPr>
-          <w:highlight w:val="yellow"/>
-        </w:rPr>
         <w:t xml:space="preserve">Foi criado um ficheiro Makefile que simplifica a chamada </w:t>
       </w:r>
       <w:r>
-        <w:rPr>
-          <w:highlight w:val="yellow"/>
-        </w:rPr>
         <w:t>do programa, tendo como default as portas série /dev/ttyS10  e /dev/ttyS11, para o emissor e recetor, respetivamente. O ficheiro a enviar está definido como sendo o p</w:t>
       </w:r>
       <w:r>
-        <w:rPr>
-          <w:highlight w:val="yellow"/>
-        </w:rPr>
         <w:t>enguin</w:t>
       </w:r>
       <w:r>
-        <w:rPr>
-          <w:highlight w:val="yellow"/>
-        </w:rPr>
-        <w:t xml:space="preserve">.gif. Pode ser utilizado o comando ‘check_files’ para ver se existem diferenças entre os dois ficheiros finais, assim como o ‘clean’ para poder reutilizar os ficheiros. </w:t>
-      </w:r>
-      <w:r>
-        <w:rPr>
-          <w:highlight w:val="yellow"/>
-        </w:rPr>
+        <w:t>.gif. Pode ser utilizado o comando ‘</w:t>
+      </w:r>
+      <w:r>
+        <w:t xml:space="preserve">make </w:t>
+      </w:r>
+      <w:r>
+        <w:t>check_files’ para ver se existem diferenças entre os dois ficheiros finais, assim como o ‘</w:t>
+      </w:r>
+      <w:r>
+        <w:t xml:space="preserve">make </w:t>
+      </w:r>
+      <w:r>
+        <w:t xml:space="preserve">clean’ para poder reutilizar os ficheiros. </w:t>
+      </w:r>
+      <w:r>
         <w:t xml:space="preserve">O utilizador, </w:t>
       </w:r>
       <w:r>
-        <w:rPr>
-          <w:highlight w:val="yellow"/>
-        </w:rPr>
         <w:t>através d</w:t>
       </w:r>
       <w:r>
-        <w:rPr>
-          <w:highlight w:val="yellow"/>
-        </w:rPr>
         <w:t>a consola, correrá o programa</w:t>
       </w:r>
       <w:r>
-        <w:rPr>
-          <w:highlight w:val="yellow"/>
-        </w:rPr>
         <w:t xml:space="preserve"> com as configurações pré estabelecidas, caso não tenha </w:t>
       </w:r>
       <w:r>
-        <w:rPr>
-          <w:highlight w:val="yellow"/>
-        </w:rPr>
         <w:t xml:space="preserve">sido </w:t>
       </w:r>
       <w:r>
-        <w:rPr>
-          <w:highlight w:val="yellow"/>
-        </w:rPr>
         <w:t>necess</w:t>
       </w:r>
       <w:r>
-        <w:rPr>
-          <w:highlight w:val="yellow"/>
-        </w:rPr>
         <w:t>ário</w:t>
       </w:r>
       <w:r>
-        <w:rPr>
-          <w:highlight w:val="yellow"/>
-        </w:rPr>
-        <w:t xml:space="preserve"> alterar algum parametro. D</w:t>
-      </w:r>
-      <w:r>
-        <w:rPr>
-          <w:highlight w:val="yellow"/>
-        </w:rPr>
+        <w:t xml:space="preserve"> alterar algum parametro.</w:t>
+      </w:r>
+      <w:r>
+        <w:t xml:space="preserve"> Para compilar o programa começasse por criar um novo diretório bin através do comando ‘mkdir bin’, de seguida compila-se o programa com ‘make’.</w:t>
+      </w:r>
+      <w:r>
+        <w:t xml:space="preserve"> D</w:t>
+      </w:r>
+      <w:r>
         <w:t>o lado do emissor,</w:t>
       </w:r>
       <w:r>
-        <w:rPr>
-          <w:highlight w:val="yellow"/>
-        </w:rPr>
         <w:t xml:space="preserve"> basta correr os comandos</w:t>
       </w:r>
       <w:r>
-        <w:rPr>
-          <w:highlight w:val="yellow"/>
-        </w:rPr>
-        <w:t xml:space="preserve"> ‘all’ e ‘run_tx’ para compilar o programa como o transmissor do ficheiro pinguim.gif.</w:t>
-      </w:r>
-      <w:r>
-        <w:rPr>
-          <w:highlight w:val="yellow"/>
-        </w:rPr>
+        <w:t xml:space="preserve"> ‘</w:t>
+      </w:r>
+      <w:r>
+        <w:t xml:space="preserve">make </w:t>
+      </w:r>
+      <w:r>
+        <w:t>run_tx’ para compilar o programa como o transmissor do ficheiro pinguim.gif.</w:t>
+      </w:r>
+      <w:r>
         <w:t xml:space="preserve"> Do lado do recetor, deve</w:t>
       </w:r>
       <w:r>
-        <w:rPr>
-          <w:highlight w:val="yellow"/>
-        </w:rPr>
         <w:t>m</w:t>
       </w:r>
       <w:r>
-        <w:rPr>
-          <w:highlight w:val="yellow"/>
-        </w:rPr>
         <w:t xml:space="preserve"> ser</w:t>
       </w:r>
       <w:r>
-        <w:rPr>
-          <w:highlight w:val="yellow"/>
-        </w:rPr>
-        <w:t xml:space="preserve"> inserido o</w:t>
-      </w:r>
-      <w:r>
-        <w:rPr>
-          <w:highlight w:val="yellow"/>
-        </w:rPr>
-        <w:t>s</w:t>
-      </w:r>
-      <w:r>
-        <w:rPr>
-          <w:highlight w:val="yellow"/>
-        </w:rPr>
-        <w:t xml:space="preserve"> comando</w:t>
-      </w:r>
-      <w:r>
-        <w:rPr>
-          <w:highlight w:val="yellow"/>
-        </w:rPr>
-        <w:t>s</w:t>
-      </w:r>
-      <w:r>
-        <w:rPr>
-          <w:highlight w:val="yellow"/>
-        </w:rPr>
-        <w:t xml:space="preserve"> </w:t>
-      </w:r>
-      <w:r>
-        <w:rPr>
-          <w:highlight w:val="yellow"/>
-        </w:rPr>
-        <w:t>‘all’ e ‘run_rx’ para compilar o programa como o recetor dos dados.</w:t>
+        <w:t xml:space="preserve"> inserido o comando </w:t>
+      </w:r>
+      <w:r>
+        <w:t>‘</w:t>
+      </w:r>
+      <w:r>
+        <w:t xml:space="preserve">make </w:t>
+      </w:r>
+      <w:r>
+        <w:t>run_rx’ para compilar o programa como o recetor dos dados.</w:t>
       </w:r>
     </w:p>
     <w:p>
@@ -6921,6 +6861,7 @@
           <w:rFonts w:eastAsia="Times New Roman"/>
           <w:lang w:eastAsia="pt-PT"/>
         </w:rPr>
+        <w:lastRenderedPageBreak/>
         <w:t xml:space="preserve">O passo seguinte é iniciar a transferência de dados. Como estamos no caso do emissor, a função chamada será a applicationTx. Esta função </w:t>
       </w:r>
       <w:r>
@@ -6949,15 +6890,7 @@
           <w:rFonts w:eastAsia="Times New Roman"/>
           <w:lang w:eastAsia="pt-PT"/>
         </w:rPr>
-        <w:t xml:space="preserve">ler os </w:t>
-      </w:r>
-      <w:r>
-        <w:rPr>
-          <w:rFonts w:eastAsia="Times New Roman"/>
-          <w:lang w:eastAsia="pt-PT"/>
-        </w:rPr>
-        <w:lastRenderedPageBreak/>
-        <w:t>dados para enviar</w:t>
+        <w:t>ler os dados para enviar</w:t>
       </w:r>
       <w:r>
         <w:rPr>
@@ -7320,13 +7253,21 @@
           <w:rFonts w:eastAsia="Times New Roman"/>
           <w:lang w:eastAsia="pt-PT"/>
         </w:rPr>
-        <w:t xml:space="preserve">, que serão usados para futura comparação como o pacote de controlo final e verificar se não ocorreu nenhum erro inesperado. </w:t>
+        <w:t xml:space="preserve">, que serão usados para futura comparação como o pacote de controlo final e </w:t>
       </w:r>
       <w:r>
         <w:rPr>
           <w:rFonts w:eastAsia="Times New Roman"/>
           <w:lang w:eastAsia="pt-PT"/>
         </w:rPr>
+        <w:lastRenderedPageBreak/>
+        <w:t xml:space="preserve">verificar se não ocorreu nenhum erro inesperado. </w:t>
+      </w:r>
+      <w:r>
+        <w:rPr>
+          <w:rFonts w:eastAsia="Times New Roman"/>
+          <w:lang w:eastAsia="pt-PT"/>
+        </w:rPr>
         <w:t xml:space="preserve">Após a receção do pacote de controlo inicial, passamos à </w:t>
       </w:r>
       <w:r>
@@ -7355,15 +7296,7 @@
           <w:rFonts w:eastAsia="Times New Roman"/>
           <w:lang w:eastAsia="pt-PT"/>
         </w:rPr>
-        <w:t xml:space="preserve">, </w:t>
-      </w:r>
-      <w:r>
-        <w:rPr>
-          <w:rFonts w:eastAsia="Times New Roman"/>
-          <w:lang w:eastAsia="pt-PT"/>
-        </w:rPr>
-        <w:lastRenderedPageBreak/>
-        <w:t>ou seja,</w:t>
+        <w:t>, ou seja,</w:t>
       </w:r>
       <w:r>
         <w:rPr>
@@ -19316,6 +19249,7 @@
     <w:rsid w:val="008D7983"/>
     <w:rsid w:val="00A843B3"/>
     <w:rsid w:val="00AE5A86"/>
+    <w:rsid w:val="00B501B9"/>
     <w:rsid w:val="00E24D30"/>
     <w:rsid w:val="00EB15D5"/>
   </w:rsids>

</xml_diff>